<commit_message>
fixed the xB issue
</commit_message>
<xml_diff>
--- a/Phase 2/Metadata for Phase 2.docx
+++ b/Phase 2/Metadata for Phase 2.docx
@@ -7634,7 +7634,6 @@
           <w:bCs/>
           <w:color w:val="auto"/>
         </w:rPr>
-        <w:lastRenderedPageBreak/>
         <w:t xml:space="preserve">Index </w:t>
       </w:r>
       <w:r>
@@ -7652,19 +7651,20 @@
       <w:tblPr>
         <w:tblStyle w:val="SDPStyle"/>
         <w:tblpPr w:leftFromText="180" w:rightFromText="180" w:vertAnchor="text" w:horzAnchor="margin" w:tblpXSpec="center" w:tblpY="209"/>
-        <w:tblW w:w="10559" w:type="dxa"/>
+        <w:tblW w:w="11613" w:type="dxa"/>
+        <w:tblLayout w:type="fixed"/>
         <w:tblLook w:val="04A0" w:firstRow="1" w:lastRow="0" w:firstColumn="1" w:lastColumn="0" w:noHBand="0" w:noVBand="1"/>
       </w:tblPr>
       <w:tblGrid>
-        <w:gridCol w:w="1926"/>
-        <w:gridCol w:w="954"/>
-        <w:gridCol w:w="968"/>
-        <w:gridCol w:w="729"/>
-        <w:gridCol w:w="563"/>
-        <w:gridCol w:w="1159"/>
-        <w:gridCol w:w="1673"/>
-        <w:gridCol w:w="991"/>
-        <w:gridCol w:w="1720"/>
+        <w:gridCol w:w="2044"/>
+        <w:gridCol w:w="1056"/>
+        <w:gridCol w:w="1070"/>
+        <w:gridCol w:w="827"/>
+        <w:gridCol w:w="658"/>
+        <w:gridCol w:w="1081"/>
+        <w:gridCol w:w="1828"/>
+        <w:gridCol w:w="1093"/>
+        <w:gridCol w:w="1956"/>
       </w:tblGrid>
       <w:tr>
         <w:trPr>
@@ -7672,22 +7672,22 @@
         </w:trPr>
         <w:tc>
           <w:tcPr>
-            <w:tcW w:w="1886" w:type="dxa"/>
+            <w:tcW w:w="2044" w:type="dxa"/>
           </w:tcPr>
           <w:p>
             <w:pPr>
               <w:rPr>
                 <w:rFonts w:cstheme="minorHAnsi"/>
                 <w:b w:val="0"/>
-                <w:sz w:val="20"/>
-                <w:szCs w:val="20"/>
-              </w:rPr>
-            </w:pPr>
-            <w:r>
-              <w:rPr>
-                <w:rFonts w:cstheme="minorHAnsi"/>
-                <w:sz w:val="20"/>
-                <w:szCs w:val="20"/>
+                <w:sz w:val="18"/>
+                <w:szCs w:val="18"/>
+              </w:rPr>
+            </w:pPr>
+            <w:r>
+              <w:rPr>
+                <w:rFonts w:cstheme="minorHAnsi"/>
+                <w:sz w:val="18"/>
+                <w:szCs w:val="18"/>
               </w:rPr>
               <w:t>indexName</w:t>
             </w:r>
@@ -7695,21 +7695,21 @@
         </w:tc>
         <w:tc>
           <w:tcPr>
-            <w:tcW w:w="949" w:type="dxa"/>
-          </w:tcPr>
-          <w:p>
-            <w:pPr>
-              <w:rPr>
-                <w:rFonts w:cstheme="minorHAnsi"/>
-                <w:sz w:val="20"/>
-                <w:szCs w:val="20"/>
-              </w:rPr>
-            </w:pPr>
-            <w:r>
-              <w:rPr>
-                <w:rFonts w:cstheme="minorHAnsi"/>
-                <w:sz w:val="20"/>
-                <w:szCs w:val="20"/>
+            <w:tcW w:w="1056" w:type="dxa"/>
+          </w:tcPr>
+          <w:p>
+            <w:pPr>
+              <w:rPr>
+                <w:rFonts w:cstheme="minorHAnsi"/>
+                <w:sz w:val="18"/>
+                <w:szCs w:val="18"/>
+              </w:rPr>
+            </w:pPr>
+            <w:r>
+              <w:rPr>
+                <w:rFonts w:cstheme="minorHAnsi"/>
+                <w:sz w:val="18"/>
+                <w:szCs w:val="18"/>
               </w:rPr>
               <w:t>Index</w:t>
             </w:r>
@@ -7717,21 +7717,21 @@
         </w:tc>
         <w:tc>
           <w:tcPr>
-            <w:tcW w:w="962" w:type="dxa"/>
-          </w:tcPr>
-          <w:p>
-            <w:pPr>
-              <w:rPr>
-                <w:rFonts w:cstheme="minorHAnsi"/>
-                <w:sz w:val="20"/>
-                <w:szCs w:val="20"/>
-              </w:rPr>
-            </w:pPr>
-            <w:r>
-              <w:rPr>
-                <w:rFonts w:cstheme="minorHAnsi"/>
-                <w:sz w:val="20"/>
-                <w:szCs w:val="20"/>
+            <w:tcW w:w="1070" w:type="dxa"/>
+          </w:tcPr>
+          <w:p>
+            <w:pPr>
+              <w:rPr>
+                <w:rFonts w:cstheme="minorHAnsi"/>
+                <w:sz w:val="18"/>
+                <w:szCs w:val="18"/>
+              </w:rPr>
+            </w:pPr>
+            <w:r>
+              <w:rPr>
+                <w:rFonts w:cstheme="minorHAnsi"/>
+                <w:sz w:val="18"/>
+                <w:szCs w:val="18"/>
               </w:rPr>
               <w:t>indexType</w:t>
             </w:r>
@@ -7739,22 +7739,22 @@
         </w:tc>
         <w:tc>
           <w:tcPr>
-            <w:tcW w:w="732" w:type="dxa"/>
+            <w:tcW w:w="827" w:type="dxa"/>
           </w:tcPr>
           <w:p>
             <w:pPr>
               <w:rPr>
                 <w:rFonts w:cstheme="minorHAnsi"/>
                 <w:b w:val="0"/>
-                <w:sz w:val="20"/>
-                <w:szCs w:val="20"/>
-              </w:rPr>
-            </w:pPr>
-            <w:r>
-              <w:rPr>
-                <w:rFonts w:cstheme="minorHAnsi"/>
-                <w:sz w:val="20"/>
-                <w:szCs w:val="20"/>
+                <w:sz w:val="18"/>
+                <w:szCs w:val="18"/>
+              </w:rPr>
+            </w:pPr>
+            <w:r>
+              <w:rPr>
+                <w:rFonts w:cstheme="minorHAnsi"/>
+                <w:sz w:val="18"/>
+                <w:szCs w:val="18"/>
               </w:rPr>
               <w:t>unique</w:t>
             </w:r>
@@ -7762,21 +7762,21 @@
         </w:tc>
         <w:tc>
           <w:tcPr>
-            <w:tcW w:w="572" w:type="dxa"/>
-          </w:tcPr>
-          <w:p>
-            <w:pPr>
-              <w:rPr>
-                <w:rFonts w:cstheme="minorHAnsi"/>
-                <w:sz w:val="20"/>
-                <w:szCs w:val="20"/>
-              </w:rPr>
-            </w:pPr>
-            <w:r>
-              <w:rPr>
-                <w:rFonts w:cstheme="minorHAnsi"/>
-                <w:sz w:val="20"/>
-                <w:szCs w:val="20"/>
+            <w:tcW w:w="658" w:type="dxa"/>
+          </w:tcPr>
+          <w:p>
+            <w:pPr>
+              <w:rPr>
+                <w:rFonts w:cstheme="minorHAnsi"/>
+                <w:sz w:val="18"/>
+                <w:szCs w:val="18"/>
+              </w:rPr>
+            </w:pPr>
+            <w:r>
+              <w:rPr>
+                <w:rFonts w:cstheme="minorHAnsi"/>
+                <w:sz w:val="18"/>
+                <w:szCs w:val="18"/>
               </w:rPr>
               <w:t>level</w:t>
             </w:r>
@@ -7784,21 +7784,21 @@
         </w:tc>
         <w:tc>
           <w:tcPr>
-            <w:tcW w:w="1146" w:type="dxa"/>
-          </w:tcPr>
-          <w:p>
-            <w:pPr>
-              <w:rPr>
-                <w:rFonts w:cstheme="minorHAnsi"/>
-                <w:sz w:val="20"/>
-                <w:szCs w:val="20"/>
-              </w:rPr>
-            </w:pPr>
-            <w:r>
-              <w:rPr>
-                <w:rFonts w:cstheme="minorHAnsi"/>
-                <w:sz w:val="20"/>
-                <w:szCs w:val="20"/>
+            <w:tcW w:w="1081" w:type="dxa"/>
+          </w:tcPr>
+          <w:p>
+            <w:pPr>
+              <w:rPr>
+                <w:rFonts w:cstheme="minorHAnsi"/>
+                <w:sz w:val="18"/>
+                <w:szCs w:val="18"/>
+              </w:rPr>
+            </w:pPr>
+            <w:r>
+              <w:rPr>
+                <w:rFonts w:cstheme="minorHAnsi"/>
+                <w:sz w:val="18"/>
+                <w:szCs w:val="18"/>
               </w:rPr>
               <w:t>selectivity</w:t>
             </w:r>
@@ -7806,21 +7806,21 @@
         </w:tc>
         <w:tc>
           <w:tcPr>
-            <w:tcW w:w="1641" w:type="dxa"/>
-          </w:tcPr>
-          <w:p>
-            <w:pPr>
-              <w:rPr>
-                <w:rFonts w:cstheme="minorHAnsi"/>
-                <w:sz w:val="20"/>
-                <w:szCs w:val="20"/>
-              </w:rPr>
-            </w:pPr>
-            <w:r>
-              <w:rPr>
-                <w:rFonts w:cstheme="minorHAnsi"/>
-                <w:sz w:val="20"/>
-                <w:szCs w:val="20"/>
+            <w:tcW w:w="1828" w:type="dxa"/>
+          </w:tcPr>
+          <w:p>
+            <w:pPr>
+              <w:rPr>
+                <w:rFonts w:cstheme="minorHAnsi"/>
+                <w:sz w:val="18"/>
+                <w:szCs w:val="18"/>
+              </w:rPr>
+            </w:pPr>
+            <w:r>
+              <w:rPr>
+                <w:rFonts w:cstheme="minorHAnsi"/>
+                <w:sz w:val="18"/>
+                <w:szCs w:val="18"/>
               </w:rPr>
               <w:t xml:space="preserve">selectionCardinality </w:t>
             </w:r>
@@ -7828,23 +7828,23 @@
         </w:tc>
         <w:tc>
           <w:tcPr>
-            <w:tcW w:w="984" w:type="dxa"/>
+            <w:tcW w:w="1093" w:type="dxa"/>
           </w:tcPr>
           <w:p>
             <w:pPr>
               <w:rPr>
                 <w:rFonts w:cstheme="minorHAnsi"/>
                 <w:bCs/>
-                <w:sz w:val="20"/>
-                <w:szCs w:val="20"/>
+                <w:sz w:val="18"/>
+                <w:szCs w:val="18"/>
               </w:rPr>
             </w:pPr>
             <w:r>
               <w:rPr>
                 <w:rFonts w:cstheme="minorHAnsi"/>
                 <w:bCs/>
-                <w:sz w:val="20"/>
-                <w:szCs w:val="20"/>
+                <w:sz w:val="18"/>
+                <w:szCs w:val="18"/>
               </w:rPr>
               <w:t>cardinality</w:t>
             </w:r>
@@ -7852,21 +7852,21 @@
         </w:tc>
         <w:tc>
           <w:tcPr>
-            <w:tcW w:w="1687" w:type="dxa"/>
-          </w:tcPr>
-          <w:p>
-            <w:pPr>
-              <w:rPr>
-                <w:rFonts w:cstheme="minorHAnsi"/>
-                <w:sz w:val="20"/>
-                <w:szCs w:val="20"/>
-              </w:rPr>
-            </w:pPr>
-            <w:r>
-              <w:rPr>
-                <w:rFonts w:cstheme="minorHAnsi"/>
-                <w:sz w:val="20"/>
-                <w:szCs w:val="20"/>
+            <w:tcW w:w="1956" w:type="dxa"/>
+          </w:tcPr>
+          <w:p>
+            <w:pPr>
+              <w:rPr>
+                <w:rFonts w:cstheme="minorHAnsi"/>
+                <w:sz w:val="18"/>
+                <w:szCs w:val="18"/>
+              </w:rPr>
+            </w:pPr>
+            <w:r>
+              <w:rPr>
+                <w:rFonts w:cstheme="minorHAnsi"/>
+                <w:sz w:val="18"/>
+                <w:szCs w:val="18"/>
               </w:rPr>
               <w:t>firstLevelBlockCount</w:t>
             </w:r>
@@ -7879,21 +7879,21 @@
         </w:trPr>
         <w:tc>
           <w:tcPr>
-            <w:tcW w:w="1886" w:type="dxa"/>
-          </w:tcPr>
-          <w:p>
-            <w:pPr>
-              <w:rPr>
-                <w:rFonts w:cstheme="minorHAnsi"/>
-                <w:sz w:val="20"/>
-                <w:szCs w:val="20"/>
-              </w:rPr>
-            </w:pPr>
-            <w:r>
-              <w:rPr>
-                <w:rFonts w:cstheme="minorHAnsi"/>
-                <w:sz w:val="20"/>
-                <w:szCs w:val="20"/>
+            <w:tcW w:w="2044" w:type="dxa"/>
+          </w:tcPr>
+          <w:p>
+            <w:pPr>
+              <w:rPr>
+                <w:rFonts w:cstheme="minorHAnsi"/>
+                <w:sz w:val="18"/>
+                <w:szCs w:val="18"/>
+              </w:rPr>
+            </w:pPr>
+            <w:r>
+              <w:rPr>
+                <w:rFonts w:cstheme="minorHAnsi"/>
+                <w:sz w:val="18"/>
+                <w:szCs w:val="18"/>
               </w:rPr>
               <w:t>Employee_SSN</w:t>
             </w:r>
@@ -7901,21 +7901,21 @@
         </w:tc>
         <w:tc>
           <w:tcPr>
-            <w:tcW w:w="949" w:type="dxa"/>
-          </w:tcPr>
-          <w:p>
-            <w:pPr>
-              <w:rPr>
-                <w:rFonts w:cstheme="minorHAnsi"/>
-                <w:sz w:val="20"/>
-                <w:szCs w:val="20"/>
-              </w:rPr>
-            </w:pPr>
-            <w:r>
-              <w:rPr>
-                <w:rFonts w:cstheme="minorHAnsi"/>
-                <w:sz w:val="20"/>
-                <w:szCs w:val="20"/>
+            <w:tcW w:w="1056" w:type="dxa"/>
+          </w:tcPr>
+          <w:p>
+            <w:pPr>
+              <w:rPr>
+                <w:rFonts w:cstheme="minorHAnsi"/>
+                <w:sz w:val="18"/>
+                <w:szCs w:val="18"/>
+              </w:rPr>
+            </w:pPr>
+            <w:r>
+              <w:rPr>
+                <w:rFonts w:cstheme="minorHAnsi"/>
+                <w:sz w:val="18"/>
+                <w:szCs w:val="18"/>
               </w:rPr>
               <w:t>primary</w:t>
             </w:r>
@@ -7923,21 +7923,21 @@
         </w:tc>
         <w:tc>
           <w:tcPr>
-            <w:tcW w:w="962" w:type="dxa"/>
-          </w:tcPr>
-          <w:p>
-            <w:pPr>
-              <w:rPr>
-                <w:rFonts w:cstheme="minorHAnsi"/>
-                <w:sz w:val="20"/>
-                <w:szCs w:val="20"/>
-              </w:rPr>
-            </w:pPr>
-            <w:r>
-              <w:rPr>
-                <w:rFonts w:cstheme="minorHAnsi"/>
-                <w:sz w:val="20"/>
-                <w:szCs w:val="20"/>
+            <w:tcW w:w="1070" w:type="dxa"/>
+          </w:tcPr>
+          <w:p>
+            <w:pPr>
+              <w:rPr>
+                <w:rFonts w:cstheme="minorHAnsi"/>
+                <w:sz w:val="18"/>
+                <w:szCs w:val="18"/>
+              </w:rPr>
+            </w:pPr>
+            <w:r>
+              <w:rPr>
+                <w:rFonts w:cstheme="minorHAnsi"/>
+                <w:sz w:val="18"/>
+                <w:szCs w:val="18"/>
               </w:rPr>
               <w:t>btree</w:t>
             </w:r>
@@ -7945,21 +7945,21 @@
         </w:tc>
         <w:tc>
           <w:tcPr>
-            <w:tcW w:w="732" w:type="dxa"/>
-          </w:tcPr>
-          <w:p>
-            <w:pPr>
-              <w:rPr>
-                <w:rFonts w:cstheme="minorHAnsi"/>
-                <w:sz w:val="20"/>
-                <w:szCs w:val="20"/>
-              </w:rPr>
-            </w:pPr>
-            <w:r>
-              <w:rPr>
-                <w:rFonts w:cstheme="minorHAnsi"/>
-                <w:sz w:val="20"/>
-                <w:szCs w:val="20"/>
+            <w:tcW w:w="827" w:type="dxa"/>
+          </w:tcPr>
+          <w:p>
+            <w:pPr>
+              <w:rPr>
+                <w:rFonts w:cstheme="minorHAnsi"/>
+                <w:sz w:val="18"/>
+                <w:szCs w:val="18"/>
+              </w:rPr>
+            </w:pPr>
+            <w:r>
+              <w:rPr>
+                <w:rFonts w:cstheme="minorHAnsi"/>
+                <w:sz w:val="18"/>
+                <w:szCs w:val="18"/>
               </w:rPr>
               <w:t>true</w:t>
             </w:r>
@@ -7967,21 +7967,21 @@
         </w:tc>
         <w:tc>
           <w:tcPr>
-            <w:tcW w:w="572" w:type="dxa"/>
-          </w:tcPr>
-          <w:p>
-            <w:pPr>
-              <w:rPr>
-                <w:rFonts w:cstheme="minorHAnsi"/>
-                <w:sz w:val="20"/>
-                <w:szCs w:val="20"/>
-              </w:rPr>
-            </w:pPr>
-            <w:r>
-              <w:rPr>
-                <w:rFonts w:cstheme="minorHAnsi"/>
-                <w:sz w:val="20"/>
-                <w:szCs w:val="20"/>
+            <w:tcW w:w="658" w:type="dxa"/>
+          </w:tcPr>
+          <w:p>
+            <w:pPr>
+              <w:rPr>
+                <w:rFonts w:cstheme="minorHAnsi"/>
+                <w:sz w:val="18"/>
+                <w:szCs w:val="18"/>
+              </w:rPr>
+            </w:pPr>
+            <w:r>
+              <w:rPr>
+                <w:rFonts w:cstheme="minorHAnsi"/>
+                <w:sz w:val="18"/>
+                <w:szCs w:val="18"/>
               </w:rPr>
               <w:t>1</w:t>
             </w:r>
@@ -7989,44 +7989,44 @@
         </w:tc>
         <w:tc>
           <w:tcPr>
-            <w:tcW w:w="1146" w:type="dxa"/>
-          </w:tcPr>
-          <w:p>
-            <w:pPr>
-              <w:rPr>
-                <w:rFonts w:cstheme="minorHAnsi"/>
-                <w:sz w:val="20"/>
-                <w:szCs w:val="20"/>
+            <w:tcW w:w="1081" w:type="dxa"/>
+          </w:tcPr>
+          <w:p>
+            <w:pPr>
+              <w:rPr>
+                <w:rFonts w:cstheme="minorHAnsi"/>
+                <w:sz w:val="18"/>
+                <w:szCs w:val="18"/>
               </w:rPr>
             </w:pPr>
             <w:r>
               <w:rPr>
                 <w:rFonts w:ascii="Calibri" w:hAnsi="Calibri" w:cs="Calibri"/>
                 <w:color w:val="000000"/>
-                <w:sz w:val="20"/>
-                <w:szCs w:val="20"/>
-              </w:rPr>
-              <w:t>0.033333333</w:t>
-            </w:r>
-          </w:p>
-        </w:tc>
-        <w:tc>
-          <w:tcPr>
-            <w:tcW w:w="1641" w:type="dxa"/>
-          </w:tcPr>
-          <w:p>
-            <w:pPr>
-              <w:rPr>
-                <w:rFonts w:cstheme="minorHAnsi"/>
-                <w:sz w:val="20"/>
-                <w:szCs w:val="20"/>
-              </w:rPr>
-            </w:pPr>
-            <w:r>
-              <w:rPr>
-                <w:rFonts w:cstheme="minorHAnsi"/>
-                <w:sz w:val="20"/>
-                <w:szCs w:val="20"/>
+                <w:sz w:val="18"/>
+                <w:szCs w:val="18"/>
+              </w:rPr>
+              <w:t>0.0333333</w:t>
+            </w:r>
+          </w:p>
+        </w:tc>
+        <w:tc>
+          <w:tcPr>
+            <w:tcW w:w="1828" w:type="dxa"/>
+          </w:tcPr>
+          <w:p>
+            <w:pPr>
+              <w:rPr>
+                <w:rFonts w:cstheme="minorHAnsi"/>
+                <w:sz w:val="18"/>
+                <w:szCs w:val="18"/>
+              </w:rPr>
+            </w:pPr>
+            <w:r>
+              <w:rPr>
+                <w:rFonts w:cstheme="minorHAnsi"/>
+                <w:sz w:val="18"/>
+                <w:szCs w:val="18"/>
               </w:rPr>
               <w:t>1</w:t>
             </w:r>
@@ -8034,21 +8034,21 @@
         </w:tc>
         <w:tc>
           <w:tcPr>
-            <w:tcW w:w="984" w:type="dxa"/>
-          </w:tcPr>
-          <w:p>
-            <w:pPr>
-              <w:rPr>
-                <w:rFonts w:cstheme="minorHAnsi"/>
-                <w:sz w:val="20"/>
-                <w:szCs w:val="20"/>
-              </w:rPr>
-            </w:pPr>
-            <w:r>
-              <w:rPr>
-                <w:rFonts w:cstheme="minorHAnsi"/>
-                <w:sz w:val="20"/>
-                <w:szCs w:val="20"/>
+            <w:tcW w:w="1093" w:type="dxa"/>
+          </w:tcPr>
+          <w:p>
+            <w:pPr>
+              <w:rPr>
+                <w:rFonts w:cstheme="minorHAnsi"/>
+                <w:sz w:val="18"/>
+                <w:szCs w:val="18"/>
+              </w:rPr>
+            </w:pPr>
+            <w:r>
+              <w:rPr>
+                <w:rFonts w:cstheme="minorHAnsi"/>
+                <w:sz w:val="18"/>
+                <w:szCs w:val="18"/>
               </w:rPr>
               <w:t>30</w:t>
             </w:r>
@@ -8056,21 +8056,21 @@
         </w:tc>
         <w:tc>
           <w:tcPr>
-            <w:tcW w:w="1687" w:type="dxa"/>
-          </w:tcPr>
-          <w:p>
-            <w:pPr>
-              <w:rPr>
-                <w:rFonts w:cstheme="minorHAnsi"/>
-                <w:sz w:val="20"/>
-                <w:szCs w:val="20"/>
-              </w:rPr>
-            </w:pPr>
-            <w:r>
-              <w:rPr>
-                <w:rFonts w:cstheme="minorHAnsi"/>
-                <w:sz w:val="20"/>
-                <w:szCs w:val="20"/>
+            <w:tcW w:w="1956" w:type="dxa"/>
+          </w:tcPr>
+          <w:p>
+            <w:pPr>
+              <w:rPr>
+                <w:rFonts w:cstheme="minorHAnsi"/>
+                <w:sz w:val="18"/>
+                <w:szCs w:val="18"/>
+              </w:rPr>
+            </w:pPr>
+            <w:r>
+              <w:rPr>
+                <w:rFonts w:cstheme="minorHAnsi"/>
+                <w:sz w:val="18"/>
+                <w:szCs w:val="18"/>
               </w:rPr>
               <w:t>3</w:t>
             </w:r>
@@ -8083,21 +8083,21 @@
         </w:trPr>
         <w:tc>
           <w:tcPr>
-            <w:tcW w:w="1886" w:type="dxa"/>
-          </w:tcPr>
-          <w:p>
-            <w:pPr>
-              <w:rPr>
-                <w:rFonts w:cstheme="minorHAnsi"/>
-                <w:sz w:val="20"/>
-                <w:szCs w:val="20"/>
-              </w:rPr>
-            </w:pPr>
-            <w:r>
-              <w:rPr>
-                <w:rFonts w:cstheme="minorHAnsi"/>
-                <w:sz w:val="20"/>
-                <w:szCs w:val="20"/>
+            <w:tcW w:w="2044" w:type="dxa"/>
+          </w:tcPr>
+          <w:p>
+            <w:pPr>
+              <w:rPr>
+                <w:rFonts w:cstheme="minorHAnsi"/>
+                <w:sz w:val="18"/>
+                <w:szCs w:val="18"/>
+              </w:rPr>
+            </w:pPr>
+            <w:r>
+              <w:rPr>
+                <w:rFonts w:cstheme="minorHAnsi"/>
+                <w:sz w:val="18"/>
+                <w:szCs w:val="18"/>
               </w:rPr>
               <w:t>Employee_managerSSN</w:t>
             </w:r>
@@ -8105,21 +8105,21 @@
         </w:tc>
         <w:tc>
           <w:tcPr>
-            <w:tcW w:w="949" w:type="dxa"/>
-          </w:tcPr>
-          <w:p>
-            <w:pPr>
-              <w:rPr>
-                <w:rFonts w:cstheme="minorHAnsi"/>
-                <w:sz w:val="20"/>
-                <w:szCs w:val="20"/>
-              </w:rPr>
-            </w:pPr>
-            <w:r>
-              <w:rPr>
-                <w:rFonts w:cstheme="minorHAnsi"/>
-                <w:sz w:val="20"/>
-                <w:szCs w:val="20"/>
+            <w:tcW w:w="1056" w:type="dxa"/>
+          </w:tcPr>
+          <w:p>
+            <w:pPr>
+              <w:rPr>
+                <w:rFonts w:cstheme="minorHAnsi"/>
+                <w:sz w:val="18"/>
+                <w:szCs w:val="18"/>
+              </w:rPr>
+            </w:pPr>
+            <w:r>
+              <w:rPr>
+                <w:rFonts w:cstheme="minorHAnsi"/>
+                <w:sz w:val="18"/>
+                <w:szCs w:val="18"/>
               </w:rPr>
               <w:t>secondary</w:t>
             </w:r>
@@ -8127,21 +8127,21 @@
         </w:tc>
         <w:tc>
           <w:tcPr>
-            <w:tcW w:w="962" w:type="dxa"/>
-          </w:tcPr>
-          <w:p>
-            <w:pPr>
-              <w:rPr>
-                <w:rFonts w:cstheme="minorHAnsi"/>
-                <w:sz w:val="20"/>
-                <w:szCs w:val="20"/>
-              </w:rPr>
-            </w:pPr>
-            <w:r>
-              <w:rPr>
-                <w:rFonts w:cstheme="minorHAnsi"/>
-                <w:sz w:val="20"/>
-                <w:szCs w:val="20"/>
+            <w:tcW w:w="1070" w:type="dxa"/>
+          </w:tcPr>
+          <w:p>
+            <w:pPr>
+              <w:rPr>
+                <w:rFonts w:cstheme="minorHAnsi"/>
+                <w:sz w:val="18"/>
+                <w:szCs w:val="18"/>
+              </w:rPr>
+            </w:pPr>
+            <w:r>
+              <w:rPr>
+                <w:rFonts w:cstheme="minorHAnsi"/>
+                <w:sz w:val="18"/>
+                <w:szCs w:val="18"/>
               </w:rPr>
               <w:t>btree</w:t>
             </w:r>
@@ -8149,21 +8149,21 @@
         </w:tc>
         <w:tc>
           <w:tcPr>
-            <w:tcW w:w="732" w:type="dxa"/>
-          </w:tcPr>
-          <w:p>
-            <w:pPr>
-              <w:rPr>
-                <w:rFonts w:cstheme="minorHAnsi"/>
-                <w:sz w:val="20"/>
-                <w:szCs w:val="20"/>
-              </w:rPr>
-            </w:pPr>
-            <w:r>
-              <w:rPr>
-                <w:rFonts w:cstheme="minorHAnsi"/>
-                <w:sz w:val="20"/>
-                <w:szCs w:val="20"/>
+            <w:tcW w:w="827" w:type="dxa"/>
+          </w:tcPr>
+          <w:p>
+            <w:pPr>
+              <w:rPr>
+                <w:rFonts w:cstheme="minorHAnsi"/>
+                <w:sz w:val="18"/>
+                <w:szCs w:val="18"/>
+              </w:rPr>
+            </w:pPr>
+            <w:r>
+              <w:rPr>
+                <w:rFonts w:cstheme="minorHAnsi"/>
+                <w:sz w:val="18"/>
+                <w:szCs w:val="18"/>
               </w:rPr>
               <w:t>false</w:t>
             </w:r>
@@ -8171,21 +8171,21 @@
         </w:tc>
         <w:tc>
           <w:tcPr>
-            <w:tcW w:w="572" w:type="dxa"/>
-          </w:tcPr>
-          <w:p>
-            <w:pPr>
-              <w:rPr>
-                <w:rFonts w:cstheme="minorHAnsi"/>
-                <w:sz w:val="20"/>
-                <w:szCs w:val="20"/>
-              </w:rPr>
-            </w:pPr>
-            <w:r>
-              <w:rPr>
-                <w:rFonts w:cstheme="minorHAnsi"/>
-                <w:sz w:val="20"/>
-                <w:szCs w:val="20"/>
+            <w:tcW w:w="658" w:type="dxa"/>
+          </w:tcPr>
+          <w:p>
+            <w:pPr>
+              <w:rPr>
+                <w:rFonts w:cstheme="minorHAnsi"/>
+                <w:sz w:val="18"/>
+                <w:szCs w:val="18"/>
+              </w:rPr>
+            </w:pPr>
+            <w:r>
+              <w:rPr>
+                <w:rFonts w:cstheme="minorHAnsi"/>
+                <w:sz w:val="18"/>
+                <w:szCs w:val="18"/>
               </w:rPr>
               <w:t>1</w:t>
             </w:r>
@@ -8193,21 +8193,21 @@
         </w:tc>
         <w:tc>
           <w:tcPr>
-            <w:tcW w:w="1146" w:type="dxa"/>
-          </w:tcPr>
-          <w:p>
-            <w:pPr>
-              <w:rPr>
-                <w:rFonts w:cstheme="minorHAnsi"/>
-                <w:sz w:val="20"/>
-                <w:szCs w:val="20"/>
-              </w:rPr>
-            </w:pPr>
-            <w:r>
-              <w:rPr>
-                <w:rFonts w:cstheme="minorHAnsi"/>
-                <w:sz w:val="20"/>
-                <w:szCs w:val="20"/>
+            <w:tcW w:w="1081" w:type="dxa"/>
+          </w:tcPr>
+          <w:p>
+            <w:pPr>
+              <w:rPr>
+                <w:rFonts w:cstheme="minorHAnsi"/>
+                <w:sz w:val="18"/>
+                <w:szCs w:val="18"/>
+              </w:rPr>
+            </w:pPr>
+            <w:r>
+              <w:rPr>
+                <w:rFonts w:cstheme="minorHAnsi"/>
+                <w:sz w:val="18"/>
+                <w:szCs w:val="18"/>
               </w:rPr>
               <w:t>0.25</w:t>
             </w:r>
@@ -8215,21 +8215,21 @@
         </w:tc>
         <w:tc>
           <w:tcPr>
-            <w:tcW w:w="1641" w:type="dxa"/>
-          </w:tcPr>
-          <w:p>
-            <w:pPr>
-              <w:rPr>
-                <w:rFonts w:cstheme="minorHAnsi"/>
-                <w:sz w:val="20"/>
-                <w:szCs w:val="20"/>
-              </w:rPr>
-            </w:pPr>
-            <w:r>
-              <w:rPr>
-                <w:rFonts w:cstheme="minorHAnsi"/>
-                <w:sz w:val="20"/>
-                <w:szCs w:val="20"/>
+            <w:tcW w:w="1828" w:type="dxa"/>
+          </w:tcPr>
+          <w:p>
+            <w:pPr>
+              <w:rPr>
+                <w:rFonts w:cstheme="minorHAnsi"/>
+                <w:sz w:val="18"/>
+                <w:szCs w:val="18"/>
+              </w:rPr>
+            </w:pPr>
+            <w:r>
+              <w:rPr>
+                <w:rFonts w:cstheme="minorHAnsi"/>
+                <w:sz w:val="18"/>
+                <w:szCs w:val="18"/>
               </w:rPr>
               <w:t>7.5</w:t>
             </w:r>
@@ -8237,21 +8237,21 @@
         </w:tc>
         <w:tc>
           <w:tcPr>
-            <w:tcW w:w="984" w:type="dxa"/>
-          </w:tcPr>
-          <w:p>
-            <w:pPr>
-              <w:rPr>
-                <w:rFonts w:cstheme="minorHAnsi"/>
-                <w:sz w:val="20"/>
-                <w:szCs w:val="20"/>
-              </w:rPr>
-            </w:pPr>
-            <w:r>
-              <w:rPr>
-                <w:rFonts w:cstheme="minorHAnsi"/>
-                <w:sz w:val="20"/>
-                <w:szCs w:val="20"/>
+            <w:tcW w:w="1093" w:type="dxa"/>
+          </w:tcPr>
+          <w:p>
+            <w:pPr>
+              <w:rPr>
+                <w:rFonts w:cstheme="minorHAnsi"/>
+                <w:sz w:val="18"/>
+                <w:szCs w:val="18"/>
+              </w:rPr>
+            </w:pPr>
+            <w:r>
+              <w:rPr>
+                <w:rFonts w:cstheme="minorHAnsi"/>
+                <w:sz w:val="18"/>
+                <w:szCs w:val="18"/>
               </w:rPr>
               <w:t>4</w:t>
             </w:r>
@@ -8259,21 +8259,21 @@
         </w:tc>
         <w:tc>
           <w:tcPr>
-            <w:tcW w:w="1687" w:type="dxa"/>
-          </w:tcPr>
-          <w:p>
-            <w:pPr>
-              <w:rPr>
-                <w:rFonts w:cstheme="minorHAnsi"/>
-                <w:sz w:val="20"/>
-                <w:szCs w:val="20"/>
-              </w:rPr>
-            </w:pPr>
-            <w:r>
-              <w:rPr>
-                <w:rFonts w:cstheme="minorHAnsi"/>
-                <w:sz w:val="20"/>
-                <w:szCs w:val="20"/>
+            <w:tcW w:w="1956" w:type="dxa"/>
+          </w:tcPr>
+          <w:p>
+            <w:pPr>
+              <w:rPr>
+                <w:rFonts w:cstheme="minorHAnsi"/>
+                <w:sz w:val="18"/>
+                <w:szCs w:val="18"/>
+              </w:rPr>
+            </w:pPr>
+            <w:r>
+              <w:rPr>
+                <w:rFonts w:cstheme="minorHAnsi"/>
+                <w:sz w:val="18"/>
+                <w:szCs w:val="18"/>
               </w:rPr>
               <w:t>1</w:t>
             </w:r>
@@ -8286,21 +8286,21 @@
         </w:trPr>
         <w:tc>
           <w:tcPr>
-            <w:tcW w:w="1886" w:type="dxa"/>
-          </w:tcPr>
-          <w:p>
-            <w:pPr>
-              <w:rPr>
-                <w:rFonts w:cstheme="minorHAnsi"/>
-                <w:sz w:val="20"/>
-                <w:szCs w:val="20"/>
-              </w:rPr>
-            </w:pPr>
-            <w:r>
-              <w:rPr>
-                <w:rFonts w:cstheme="minorHAnsi"/>
-                <w:sz w:val="20"/>
-                <w:szCs w:val="20"/>
+            <w:tcW w:w="2044" w:type="dxa"/>
+          </w:tcPr>
+          <w:p>
+            <w:pPr>
+              <w:rPr>
+                <w:rFonts w:cstheme="minorHAnsi"/>
+                <w:sz w:val="18"/>
+                <w:szCs w:val="18"/>
+              </w:rPr>
+            </w:pPr>
+            <w:r>
+              <w:rPr>
+                <w:rFonts w:cstheme="minorHAnsi"/>
+                <w:sz w:val="18"/>
+                <w:szCs w:val="18"/>
               </w:rPr>
               <w:t>Project_projectNo</w:t>
             </w:r>
@@ -8308,21 +8308,21 @@
         </w:tc>
         <w:tc>
           <w:tcPr>
-            <w:tcW w:w="949" w:type="dxa"/>
-          </w:tcPr>
-          <w:p>
-            <w:pPr>
-              <w:rPr>
-                <w:rFonts w:cstheme="minorHAnsi"/>
-                <w:sz w:val="20"/>
-                <w:szCs w:val="20"/>
-              </w:rPr>
-            </w:pPr>
-            <w:r>
-              <w:rPr>
-                <w:rFonts w:cstheme="minorHAnsi"/>
-                <w:sz w:val="20"/>
-                <w:szCs w:val="20"/>
+            <w:tcW w:w="1056" w:type="dxa"/>
+          </w:tcPr>
+          <w:p>
+            <w:pPr>
+              <w:rPr>
+                <w:rFonts w:cstheme="minorHAnsi"/>
+                <w:sz w:val="18"/>
+                <w:szCs w:val="18"/>
+              </w:rPr>
+            </w:pPr>
+            <w:r>
+              <w:rPr>
+                <w:rFonts w:cstheme="minorHAnsi"/>
+                <w:sz w:val="18"/>
+                <w:szCs w:val="18"/>
               </w:rPr>
               <w:t>Primary</w:t>
             </w:r>
@@ -8330,21 +8330,21 @@
         </w:tc>
         <w:tc>
           <w:tcPr>
-            <w:tcW w:w="962" w:type="dxa"/>
-          </w:tcPr>
-          <w:p>
-            <w:pPr>
-              <w:rPr>
-                <w:rFonts w:cstheme="minorHAnsi"/>
-                <w:sz w:val="20"/>
-                <w:szCs w:val="20"/>
-              </w:rPr>
-            </w:pPr>
-            <w:r>
-              <w:rPr>
-                <w:rFonts w:cstheme="minorHAnsi"/>
-                <w:sz w:val="20"/>
-                <w:szCs w:val="20"/>
+            <w:tcW w:w="1070" w:type="dxa"/>
+          </w:tcPr>
+          <w:p>
+            <w:pPr>
+              <w:rPr>
+                <w:rFonts w:cstheme="minorHAnsi"/>
+                <w:sz w:val="18"/>
+                <w:szCs w:val="18"/>
+              </w:rPr>
+            </w:pPr>
+            <w:r>
+              <w:rPr>
+                <w:rFonts w:cstheme="minorHAnsi"/>
+                <w:sz w:val="18"/>
+                <w:szCs w:val="18"/>
               </w:rPr>
               <w:t>btree</w:t>
             </w:r>
@@ -8352,21 +8352,21 @@
         </w:tc>
         <w:tc>
           <w:tcPr>
-            <w:tcW w:w="732" w:type="dxa"/>
-          </w:tcPr>
-          <w:p>
-            <w:pPr>
-              <w:rPr>
-                <w:rFonts w:cstheme="minorHAnsi"/>
-                <w:sz w:val="20"/>
-                <w:szCs w:val="20"/>
-              </w:rPr>
-            </w:pPr>
-            <w:r>
-              <w:rPr>
-                <w:rFonts w:cstheme="minorHAnsi"/>
-                <w:sz w:val="20"/>
-                <w:szCs w:val="20"/>
+            <w:tcW w:w="827" w:type="dxa"/>
+          </w:tcPr>
+          <w:p>
+            <w:pPr>
+              <w:rPr>
+                <w:rFonts w:cstheme="minorHAnsi"/>
+                <w:sz w:val="18"/>
+                <w:szCs w:val="18"/>
+              </w:rPr>
+            </w:pPr>
+            <w:r>
+              <w:rPr>
+                <w:rFonts w:cstheme="minorHAnsi"/>
+                <w:sz w:val="18"/>
+                <w:szCs w:val="18"/>
               </w:rPr>
               <w:t>true</w:t>
             </w:r>
@@ -8374,21 +8374,21 @@
         </w:tc>
         <w:tc>
           <w:tcPr>
-            <w:tcW w:w="572" w:type="dxa"/>
-          </w:tcPr>
-          <w:p>
-            <w:pPr>
-              <w:rPr>
-                <w:rFonts w:cstheme="minorHAnsi"/>
-                <w:sz w:val="20"/>
-                <w:szCs w:val="20"/>
-              </w:rPr>
-            </w:pPr>
-            <w:r>
-              <w:rPr>
-                <w:rFonts w:cstheme="minorHAnsi"/>
-                <w:sz w:val="20"/>
-                <w:szCs w:val="20"/>
+            <w:tcW w:w="658" w:type="dxa"/>
+          </w:tcPr>
+          <w:p>
+            <w:pPr>
+              <w:rPr>
+                <w:rFonts w:cstheme="minorHAnsi"/>
+                <w:sz w:val="18"/>
+                <w:szCs w:val="18"/>
+              </w:rPr>
+            </w:pPr>
+            <w:r>
+              <w:rPr>
+                <w:rFonts w:cstheme="minorHAnsi"/>
+                <w:sz w:val="18"/>
+                <w:szCs w:val="18"/>
               </w:rPr>
               <w:t>1</w:t>
             </w:r>
@@ -8396,21 +8396,21 @@
         </w:tc>
         <w:tc>
           <w:tcPr>
-            <w:tcW w:w="1146" w:type="dxa"/>
-          </w:tcPr>
-          <w:p>
-            <w:pPr>
-              <w:rPr>
-                <w:rFonts w:cstheme="minorHAnsi"/>
-                <w:sz w:val="20"/>
-                <w:szCs w:val="20"/>
-              </w:rPr>
-            </w:pPr>
-            <w:r>
-              <w:rPr>
-                <w:rFonts w:cstheme="minorHAnsi"/>
-                <w:sz w:val="20"/>
-                <w:szCs w:val="20"/>
+            <w:tcW w:w="1081" w:type="dxa"/>
+          </w:tcPr>
+          <w:p>
+            <w:pPr>
+              <w:rPr>
+                <w:rFonts w:cstheme="minorHAnsi"/>
+                <w:sz w:val="18"/>
+                <w:szCs w:val="18"/>
+              </w:rPr>
+            </w:pPr>
+            <w:r>
+              <w:rPr>
+                <w:rFonts w:cstheme="minorHAnsi"/>
+                <w:sz w:val="18"/>
+                <w:szCs w:val="18"/>
               </w:rPr>
               <w:t>0.2</w:t>
             </w:r>
@@ -8418,21 +8418,21 @@
         </w:tc>
         <w:tc>
           <w:tcPr>
-            <w:tcW w:w="1641" w:type="dxa"/>
-          </w:tcPr>
-          <w:p>
-            <w:pPr>
-              <w:rPr>
-                <w:rFonts w:cstheme="minorHAnsi"/>
-                <w:sz w:val="20"/>
-                <w:szCs w:val="20"/>
-              </w:rPr>
-            </w:pPr>
-            <w:r>
-              <w:rPr>
-                <w:rFonts w:cstheme="minorHAnsi"/>
-                <w:sz w:val="20"/>
-                <w:szCs w:val="20"/>
+            <w:tcW w:w="1828" w:type="dxa"/>
+          </w:tcPr>
+          <w:p>
+            <w:pPr>
+              <w:rPr>
+                <w:rFonts w:cstheme="minorHAnsi"/>
+                <w:sz w:val="18"/>
+                <w:szCs w:val="18"/>
+              </w:rPr>
+            </w:pPr>
+            <w:r>
+              <w:rPr>
+                <w:rFonts w:cstheme="minorHAnsi"/>
+                <w:sz w:val="18"/>
+                <w:szCs w:val="18"/>
               </w:rPr>
               <w:t>1</w:t>
             </w:r>
@@ -8440,21 +8440,21 @@
         </w:tc>
         <w:tc>
           <w:tcPr>
-            <w:tcW w:w="984" w:type="dxa"/>
-          </w:tcPr>
-          <w:p>
-            <w:pPr>
-              <w:rPr>
-                <w:rFonts w:cstheme="minorHAnsi"/>
-                <w:sz w:val="20"/>
-                <w:szCs w:val="20"/>
-              </w:rPr>
-            </w:pPr>
-            <w:r>
-              <w:rPr>
-                <w:rFonts w:cstheme="minorHAnsi"/>
-                <w:sz w:val="20"/>
-                <w:szCs w:val="20"/>
+            <w:tcW w:w="1093" w:type="dxa"/>
+          </w:tcPr>
+          <w:p>
+            <w:pPr>
+              <w:rPr>
+                <w:rFonts w:cstheme="minorHAnsi"/>
+                <w:sz w:val="18"/>
+                <w:szCs w:val="18"/>
+              </w:rPr>
+            </w:pPr>
+            <w:r>
+              <w:rPr>
+                <w:rFonts w:cstheme="minorHAnsi"/>
+                <w:sz w:val="18"/>
+                <w:szCs w:val="18"/>
               </w:rPr>
               <w:t>5</w:t>
             </w:r>
@@ -8462,21 +8462,21 @@
         </w:tc>
         <w:tc>
           <w:tcPr>
-            <w:tcW w:w="1687" w:type="dxa"/>
-          </w:tcPr>
-          <w:p>
-            <w:pPr>
-              <w:rPr>
-                <w:rFonts w:cstheme="minorHAnsi"/>
-                <w:sz w:val="20"/>
-                <w:szCs w:val="20"/>
-              </w:rPr>
-            </w:pPr>
-            <w:r>
-              <w:rPr>
-                <w:rFonts w:cstheme="minorHAnsi"/>
-                <w:sz w:val="20"/>
-                <w:szCs w:val="20"/>
+            <w:tcW w:w="1956" w:type="dxa"/>
+          </w:tcPr>
+          <w:p>
+            <w:pPr>
+              <w:rPr>
+                <w:rFonts w:cstheme="minorHAnsi"/>
+                <w:sz w:val="18"/>
+                <w:szCs w:val="18"/>
+              </w:rPr>
+            </w:pPr>
+            <w:r>
+              <w:rPr>
+                <w:rFonts w:cstheme="minorHAnsi"/>
+                <w:sz w:val="18"/>
+                <w:szCs w:val="18"/>
               </w:rPr>
               <w:t>1</w:t>
             </w:r>
@@ -8489,21 +8489,21 @@
         </w:trPr>
         <w:tc>
           <w:tcPr>
-            <w:tcW w:w="1886" w:type="dxa"/>
-          </w:tcPr>
-          <w:p>
-            <w:pPr>
-              <w:rPr>
-                <w:rFonts w:cstheme="minorHAnsi"/>
-                <w:sz w:val="20"/>
-                <w:szCs w:val="20"/>
-              </w:rPr>
-            </w:pPr>
-            <w:r>
-              <w:rPr>
-                <w:rFonts w:cstheme="minorHAnsi"/>
-                <w:sz w:val="20"/>
-                <w:szCs w:val="20"/>
+            <w:tcW w:w="2044" w:type="dxa"/>
+          </w:tcPr>
+          <w:p>
+            <w:pPr>
+              <w:rPr>
+                <w:rFonts w:cstheme="minorHAnsi"/>
+                <w:sz w:val="18"/>
+                <w:szCs w:val="18"/>
+              </w:rPr>
+            </w:pPr>
+            <w:r>
+              <w:rPr>
+                <w:rFonts w:cstheme="minorHAnsi"/>
+                <w:sz w:val="18"/>
+                <w:szCs w:val="18"/>
               </w:rPr>
               <w:t>Project_managedBy</w:t>
             </w:r>
@@ -8511,21 +8511,21 @@
         </w:tc>
         <w:tc>
           <w:tcPr>
-            <w:tcW w:w="949" w:type="dxa"/>
-          </w:tcPr>
-          <w:p>
-            <w:pPr>
-              <w:rPr>
-                <w:rFonts w:cstheme="minorHAnsi"/>
-                <w:sz w:val="20"/>
-                <w:szCs w:val="20"/>
-              </w:rPr>
-            </w:pPr>
-            <w:r>
-              <w:rPr>
-                <w:rFonts w:cstheme="minorHAnsi"/>
-                <w:sz w:val="20"/>
-                <w:szCs w:val="20"/>
+            <w:tcW w:w="1056" w:type="dxa"/>
+          </w:tcPr>
+          <w:p>
+            <w:pPr>
+              <w:rPr>
+                <w:rFonts w:cstheme="minorHAnsi"/>
+                <w:sz w:val="18"/>
+                <w:szCs w:val="18"/>
+              </w:rPr>
+            </w:pPr>
+            <w:r>
+              <w:rPr>
+                <w:rFonts w:cstheme="minorHAnsi"/>
+                <w:sz w:val="18"/>
+                <w:szCs w:val="18"/>
               </w:rPr>
               <w:t>secondary</w:t>
             </w:r>
@@ -8533,21 +8533,21 @@
         </w:tc>
         <w:tc>
           <w:tcPr>
-            <w:tcW w:w="962" w:type="dxa"/>
-          </w:tcPr>
-          <w:p>
-            <w:pPr>
-              <w:rPr>
-                <w:rFonts w:cstheme="minorHAnsi"/>
-                <w:sz w:val="20"/>
-                <w:szCs w:val="20"/>
-              </w:rPr>
-            </w:pPr>
-            <w:r>
-              <w:rPr>
-                <w:rFonts w:cstheme="minorHAnsi"/>
-                <w:sz w:val="20"/>
-                <w:szCs w:val="20"/>
+            <w:tcW w:w="1070" w:type="dxa"/>
+          </w:tcPr>
+          <w:p>
+            <w:pPr>
+              <w:rPr>
+                <w:rFonts w:cstheme="minorHAnsi"/>
+                <w:sz w:val="18"/>
+                <w:szCs w:val="18"/>
+              </w:rPr>
+            </w:pPr>
+            <w:r>
+              <w:rPr>
+                <w:rFonts w:cstheme="minorHAnsi"/>
+                <w:sz w:val="18"/>
+                <w:szCs w:val="18"/>
               </w:rPr>
               <w:t>btree</w:t>
             </w:r>
@@ -8555,21 +8555,21 @@
         </w:tc>
         <w:tc>
           <w:tcPr>
-            <w:tcW w:w="732" w:type="dxa"/>
-          </w:tcPr>
-          <w:p>
-            <w:pPr>
-              <w:rPr>
-                <w:rFonts w:cstheme="minorHAnsi"/>
-                <w:sz w:val="20"/>
-                <w:szCs w:val="20"/>
-              </w:rPr>
-            </w:pPr>
-            <w:r>
-              <w:rPr>
-                <w:rFonts w:cstheme="minorHAnsi"/>
-                <w:sz w:val="20"/>
-                <w:szCs w:val="20"/>
+            <w:tcW w:w="827" w:type="dxa"/>
+          </w:tcPr>
+          <w:p>
+            <w:pPr>
+              <w:rPr>
+                <w:rFonts w:cstheme="minorHAnsi"/>
+                <w:sz w:val="18"/>
+                <w:szCs w:val="18"/>
+              </w:rPr>
+            </w:pPr>
+            <w:r>
+              <w:rPr>
+                <w:rFonts w:cstheme="minorHAnsi"/>
+                <w:sz w:val="18"/>
+                <w:szCs w:val="18"/>
               </w:rPr>
               <w:t>false</w:t>
             </w:r>
@@ -8577,21 +8577,21 @@
         </w:tc>
         <w:tc>
           <w:tcPr>
-            <w:tcW w:w="572" w:type="dxa"/>
-          </w:tcPr>
-          <w:p>
-            <w:pPr>
-              <w:rPr>
-                <w:rFonts w:cstheme="minorHAnsi"/>
-                <w:sz w:val="20"/>
-                <w:szCs w:val="20"/>
-              </w:rPr>
-            </w:pPr>
-            <w:r>
-              <w:rPr>
-                <w:rFonts w:cstheme="minorHAnsi"/>
-                <w:sz w:val="20"/>
-                <w:szCs w:val="20"/>
+            <w:tcW w:w="658" w:type="dxa"/>
+          </w:tcPr>
+          <w:p>
+            <w:pPr>
+              <w:rPr>
+                <w:rFonts w:cstheme="minorHAnsi"/>
+                <w:sz w:val="18"/>
+                <w:szCs w:val="18"/>
+              </w:rPr>
+            </w:pPr>
+            <w:r>
+              <w:rPr>
+                <w:rFonts w:cstheme="minorHAnsi"/>
+                <w:sz w:val="18"/>
+                <w:szCs w:val="18"/>
               </w:rPr>
               <w:t>1</w:t>
             </w:r>
@@ -8599,21 +8599,21 @@
         </w:tc>
         <w:tc>
           <w:tcPr>
-            <w:tcW w:w="1146" w:type="dxa"/>
-          </w:tcPr>
-          <w:p>
-            <w:pPr>
-              <w:rPr>
-                <w:rFonts w:cstheme="minorHAnsi"/>
-                <w:sz w:val="20"/>
-                <w:szCs w:val="20"/>
-              </w:rPr>
-            </w:pPr>
-            <w:r>
-              <w:rPr>
-                <w:rFonts w:cstheme="minorHAnsi"/>
-                <w:sz w:val="20"/>
-                <w:szCs w:val="20"/>
+            <w:tcW w:w="1081" w:type="dxa"/>
+          </w:tcPr>
+          <w:p>
+            <w:pPr>
+              <w:rPr>
+                <w:rFonts w:cstheme="minorHAnsi"/>
+                <w:sz w:val="18"/>
+                <w:szCs w:val="18"/>
+              </w:rPr>
+            </w:pPr>
+            <w:r>
+              <w:rPr>
+                <w:rFonts w:cstheme="minorHAnsi"/>
+                <w:sz w:val="18"/>
+                <w:szCs w:val="18"/>
               </w:rPr>
               <w:t>0.5</w:t>
             </w:r>
@@ -8621,21 +8621,21 @@
         </w:tc>
         <w:tc>
           <w:tcPr>
-            <w:tcW w:w="1641" w:type="dxa"/>
-          </w:tcPr>
-          <w:p>
-            <w:pPr>
-              <w:rPr>
-                <w:rFonts w:cstheme="minorHAnsi"/>
-                <w:sz w:val="20"/>
-                <w:szCs w:val="20"/>
-              </w:rPr>
-            </w:pPr>
-            <w:r>
-              <w:rPr>
-                <w:rFonts w:cstheme="minorHAnsi"/>
-                <w:sz w:val="20"/>
-                <w:szCs w:val="20"/>
+            <w:tcW w:w="1828" w:type="dxa"/>
+          </w:tcPr>
+          <w:p>
+            <w:pPr>
+              <w:rPr>
+                <w:rFonts w:cstheme="minorHAnsi"/>
+                <w:sz w:val="18"/>
+                <w:szCs w:val="18"/>
+              </w:rPr>
+            </w:pPr>
+            <w:r>
+              <w:rPr>
+                <w:rFonts w:cstheme="minorHAnsi"/>
+                <w:sz w:val="18"/>
+                <w:szCs w:val="18"/>
               </w:rPr>
               <w:t>2.5</w:t>
             </w:r>
@@ -8643,21 +8643,21 @@
         </w:tc>
         <w:tc>
           <w:tcPr>
-            <w:tcW w:w="984" w:type="dxa"/>
-          </w:tcPr>
-          <w:p>
-            <w:pPr>
-              <w:rPr>
-                <w:rFonts w:cstheme="minorHAnsi"/>
-                <w:sz w:val="20"/>
-                <w:szCs w:val="20"/>
-              </w:rPr>
-            </w:pPr>
-            <w:r>
-              <w:rPr>
-                <w:rFonts w:cstheme="minorHAnsi"/>
-                <w:sz w:val="20"/>
-                <w:szCs w:val="20"/>
+            <w:tcW w:w="1093" w:type="dxa"/>
+          </w:tcPr>
+          <w:p>
+            <w:pPr>
+              <w:rPr>
+                <w:rFonts w:cstheme="minorHAnsi"/>
+                <w:sz w:val="18"/>
+                <w:szCs w:val="18"/>
+              </w:rPr>
+            </w:pPr>
+            <w:r>
+              <w:rPr>
+                <w:rFonts w:cstheme="minorHAnsi"/>
+                <w:sz w:val="18"/>
+                <w:szCs w:val="18"/>
               </w:rPr>
               <w:t>2</w:t>
             </w:r>
@@ -8665,21 +8665,21 @@
         </w:tc>
         <w:tc>
           <w:tcPr>
-            <w:tcW w:w="1687" w:type="dxa"/>
-          </w:tcPr>
-          <w:p>
-            <w:pPr>
-              <w:rPr>
-                <w:rFonts w:cstheme="minorHAnsi"/>
-                <w:sz w:val="20"/>
-                <w:szCs w:val="20"/>
-              </w:rPr>
-            </w:pPr>
-            <w:r>
-              <w:rPr>
-                <w:rFonts w:cstheme="minorHAnsi"/>
-                <w:sz w:val="20"/>
-                <w:szCs w:val="20"/>
+            <w:tcW w:w="1956" w:type="dxa"/>
+          </w:tcPr>
+          <w:p>
+            <w:pPr>
+              <w:rPr>
+                <w:rFonts w:cstheme="minorHAnsi"/>
+                <w:sz w:val="18"/>
+                <w:szCs w:val="18"/>
+              </w:rPr>
+            </w:pPr>
+            <w:r>
+              <w:rPr>
+                <w:rFonts w:cstheme="minorHAnsi"/>
+                <w:sz w:val="18"/>
+                <w:szCs w:val="18"/>
               </w:rPr>
               <w:t>1</w:t>
             </w:r>
@@ -8691,10 +8691,72 @@
       <w:pPr>
         <w:rPr>
           <w:rFonts w:cstheme="minorHAnsi"/>
-          <w:b/>
-          <w:bCs/>
         </w:rPr>
       </w:pPr>
+      <w:r>
+        <w:rPr>
+          <w:rFonts w:cstheme="minorHAnsi"/>
+          <w:b/>
+          <w:bCs/>
+        </w:rPr>
+        <w:t>*</w:t>
+      </w:r>
+      <w:r>
+        <w:rPr>
+          <w:rFonts w:cstheme="minorHAnsi"/>
+        </w:rPr>
+        <w:t xml:space="preserve">btree represents a B+Tree organization. The naming btree was chosen by the </w:t>
+      </w:r>
+      <w:proofErr w:type="spellStart"/>
+      <w:r>
+        <w:rPr>
+          <w:rFonts w:cstheme="minorHAnsi"/>
+        </w:rPr>
+        <w:t>innoDB</w:t>
+      </w:r>
+      <w:proofErr w:type="spellEnd"/>
+      <w:r>
+        <w:rPr>
+          <w:rFonts w:cstheme="minorHAnsi"/>
+        </w:rPr>
+        <w:t xml:space="preserve"> developers </w:t>
+      </w:r>
+      <w:hyperlink r:id="rId7" w:history="1">
+        <w:r>
+          <w:rPr>
+            <w:rStyle w:val="Hyperlink"/>
+          </w:rPr>
+          <w:t xml:space="preserve">index - Does </w:t>
+        </w:r>
+        <w:proofErr w:type="spellStart"/>
+        <w:r>
+          <w:rPr>
+            <w:rStyle w:val="Hyperlink"/>
+          </w:rPr>
+          <w:t>mysql</w:t>
+        </w:r>
+        <w:proofErr w:type="spellEnd"/>
+        <w:r>
+          <w:rPr>
+            <w:rStyle w:val="Hyperlink"/>
+          </w:rPr>
+          <w:t xml:space="preserve"> use </w:t>
+        </w:r>
+        <w:proofErr w:type="spellStart"/>
+        <w:r>
+          <w:rPr>
+            <w:rStyle w:val="Hyperlink"/>
+          </w:rPr>
+          <w:t>B-tree,B+tree</w:t>
+        </w:r>
+        <w:proofErr w:type="spellEnd"/>
+        <w:r>
+          <w:rPr>
+            <w:rStyle w:val="Hyperlink"/>
+          </w:rPr>
+          <w:t xml:space="preserve"> or both? - Database Administrators Stack Exchange</w:t>
+        </w:r>
+      </w:hyperlink>
     </w:p>
     <w:p>
       <w:pPr>
@@ -10523,7 +10585,6 @@
           <w:rFonts w:cstheme="minorHAnsi"/>
           <w:noProof/>
         </w:rPr>
-        <w:lastRenderedPageBreak/>
         <w:drawing>
           <wp:anchor distT="0" distB="0" distL="114300" distR="114300" simplePos="0" relativeHeight="251664384" behindDoc="1" locked="0" layoutInCell="1" allowOverlap="1" wp14:anchorId="45ED5336" wp14:editId="66301FE6">
             <wp:simplePos x="0" y="0"/>
@@ -10548,7 +10609,7 @@
                     <pic:cNvPicPr/>
                   </pic:nvPicPr>
                   <pic:blipFill>
-                    <a:blip r:embed="rId7">
+                    <a:blip r:embed="rId8">
                       <a:extLst>
                         <a:ext uri="{28A0092B-C50C-407E-A947-70E740481C1C}">
                           <a14:useLocalDpi xmlns:a14="http://schemas.microsoft.com/office/drawing/2010/main" val="0"/>
@@ -10619,7 +10680,7 @@
                     <pic:cNvPicPr/>
                   </pic:nvPicPr>
                   <pic:blipFill>
-                    <a:blip r:embed="rId8">
+                    <a:blip r:embed="rId9">
                       <a:extLst>
                         <a:ext uri="{28A0092B-C50C-407E-A947-70E740481C1C}">
                           <a14:useLocalDpi xmlns:a14="http://schemas.microsoft.com/office/drawing/2010/main" val="0"/>
@@ -10685,7 +10746,7 @@
                     <pic:cNvPicPr/>
                   </pic:nvPicPr>
                   <pic:blipFill>
-                    <a:blip r:embed="rId9"/>
+                    <a:blip r:embed="rId10"/>
                     <a:stretch>
                       <a:fillRect/>
                     </a:stretch>
@@ -10766,7 +10827,7 @@
                     <pic:cNvPicPr/>
                   </pic:nvPicPr>
                   <pic:blipFill>
-                    <a:blip r:embed="rId10"/>
+                    <a:blip r:embed="rId11"/>
                     <a:stretch>
                       <a:fillRect/>
                     </a:stretch>
@@ -10803,7 +10864,6 @@
           <w:rFonts w:cstheme="minorHAnsi"/>
           <w:noProof/>
         </w:rPr>
-        <w:lastRenderedPageBreak/>
         <w:drawing>
           <wp:inline distT="0" distB="0" distL="0" distR="0" wp14:anchorId="7D896638" wp14:editId="4D1985E0">
             <wp:extent cx="6156960" cy="1692910"/>
@@ -10822,7 +10882,7 @@
                     </pic:cNvPicPr>
                   </pic:nvPicPr>
                   <pic:blipFill>
-                    <a:blip r:embed="rId11" cstate="print">
+                    <a:blip r:embed="rId12" cstate="print">
                       <a:extLst>
                         <a:ext uri="{28A0092B-C50C-407E-A947-70E740481C1C}">
                           <a14:useLocalDpi xmlns:a14="http://schemas.microsoft.com/office/drawing/2010/main" val="0"/>
@@ -10883,7 +10943,7 @@
                     <pic:cNvPicPr/>
                   </pic:nvPicPr>
                   <pic:blipFill>
-                    <a:blip r:embed="rId12"/>
+                    <a:blip r:embed="rId13"/>
                     <a:stretch>
                       <a:fillRect/>
                     </a:stretch>
@@ -10920,7 +10980,6 @@
           <w:rFonts w:cstheme="minorHAnsi"/>
           <w:noProof/>
         </w:rPr>
-        <w:lastRenderedPageBreak/>
         <w:drawing>
           <wp:inline distT="0" distB="0" distL="0" distR="0" wp14:anchorId="74EA85BD" wp14:editId="1C6C8292">
             <wp:extent cx="5864068" cy="2282190"/>
@@ -10937,7 +10996,7 @@
                     <pic:cNvPicPr/>
                   </pic:nvPicPr>
                   <pic:blipFill>
-                    <a:blip r:embed="rId13"/>
+                    <a:blip r:embed="rId14"/>
                     <a:stretch>
                       <a:fillRect/>
                     </a:stretch>
@@ -10987,7 +11046,6 @@
           <w:sz w:val="28"/>
           <w:szCs w:val="28"/>
         </w:rPr>
-        <w:lastRenderedPageBreak/>
         <w:t>Join Cost Formulas</w:t>
       </w:r>
     </w:p>
@@ -11027,7 +11085,7 @@
                     <pic:cNvPicPr/>
                   </pic:nvPicPr>
                   <pic:blipFill rotWithShape="1">
-                    <a:blip r:embed="rId14"/>
+                    <a:blip r:embed="rId15"/>
                     <a:srcRect l="19137"/>
                     <a:stretch/>
                   </pic:blipFill>
@@ -11090,7 +11148,7 @@
                     </pic:cNvPicPr>
                   </pic:nvPicPr>
                   <pic:blipFill>
-                    <a:blip r:embed="rId15" cstate="print">
+                    <a:blip r:embed="rId16" cstate="print">
                       <a:extLst>
                         <a:ext uri="{28A0092B-C50C-407E-A947-70E740481C1C}">
                           <a14:useLocalDpi xmlns:a14="http://schemas.microsoft.com/office/drawing/2010/main" val="0"/>
@@ -11143,7 +11201,6 @@
           <w:sz w:val="28"/>
           <w:szCs w:val="28"/>
         </w:rPr>
-        <w:lastRenderedPageBreak/>
         <w:drawing>
           <wp:inline distT="0" distB="0" distL="0" distR="0" wp14:anchorId="0562A4F5" wp14:editId="39E66D8A">
             <wp:extent cx="5829805" cy="1432684"/>
@@ -11160,7 +11217,7 @@
                     <pic:cNvPicPr/>
                   </pic:nvPicPr>
                   <pic:blipFill>
-                    <a:blip r:embed="rId16"/>
+                    <a:blip r:embed="rId17"/>
                     <a:stretch>
                       <a:fillRect/>
                     </a:stretch>
@@ -11233,7 +11290,7 @@
                     <pic:cNvPicPr/>
                   </pic:nvPicPr>
                   <pic:blipFill>
-                    <a:blip r:embed="rId17"/>
+                    <a:blip r:embed="rId18"/>
                     <a:stretch>
                       <a:fillRect/>
                     </a:stretch>
@@ -11323,9 +11380,8 @@
           <w:sz w:val="28"/>
           <w:szCs w:val="28"/>
         </w:rPr>
-        <w:lastRenderedPageBreak/>
         <w:drawing>
-          <wp:inline distT="0" distB="0" distL="0" distR="0" wp14:anchorId="0EE789C0" wp14:editId="08A600C4">
+          <wp:inline distT="0" distB="0" distL="0" distR="0" wp14:anchorId="0EE789C0" wp14:editId="25718ACE">
             <wp:extent cx="3916045" cy="2765425"/>
             <wp:effectExtent l="19050" t="19050" r="27305" b="15875"/>
             <wp:docPr id="699326763" name="Picture 1"/>
@@ -11340,7 +11396,7 @@
                     <pic:cNvPicPr/>
                   </pic:nvPicPr>
                   <pic:blipFill rotWithShape="1">
-                    <a:blip r:embed="rId18" cstate="print">
+                    <a:blip r:embed="rId19" cstate="print">
                       <a:extLst>
                         <a:ext uri="{28A0092B-C50C-407E-A947-70E740481C1C}">
                           <a14:useLocalDpi xmlns:a14="http://schemas.microsoft.com/office/drawing/2010/main" val="0"/>
@@ -11400,7 +11456,7 @@
                     <pic:cNvPicPr/>
                   </pic:nvPicPr>
                   <pic:blipFill>
-                    <a:blip r:embed="rId19">
+                    <a:blip r:embed="rId20">
                       <a:extLst>
                         <a:ext uri="{28A0092B-C50C-407E-A947-70E740481C1C}">
                           <a14:useLocalDpi xmlns:a14="http://schemas.microsoft.com/office/drawing/2010/main" val="0"/>
@@ -11468,7 +11524,7 @@
         </w:rPr>
         <w:t xml:space="preserve">: </w:t>
       </w:r>
-      <w:hyperlink r:id="rId20" w:anchor=":~:text=Key_name%20%3A%20The%20name%20of%20the,the%20column%20in%20the%20index." w:history="1">
+      <w:hyperlink r:id="rId21" w:anchor=":~:text=Key_name%20%3A%20The%20name%20of%20the,the%20column%20in%20the%20index." w:history="1">
         <w:r>
           <w:rPr>
             <w:rStyle w:val="Hyperlink"/>
@@ -11514,7 +11570,7 @@
                     <pic:cNvPicPr/>
                   </pic:nvPicPr>
                   <pic:blipFill>
-                    <a:blip r:embed="rId21"/>
+                    <a:blip r:embed="rId22"/>
                     <a:stretch>
                       <a:fillRect/>
                     </a:stretch>
@@ -11570,7 +11626,6 @@
           <w:sz w:val="28"/>
           <w:szCs w:val="28"/>
         </w:rPr>
-        <w:lastRenderedPageBreak/>
         <w:drawing>
           <wp:inline distT="0" distB="0" distL="0" distR="0" wp14:anchorId="3CBBCEAD" wp14:editId="3E6ADC73">
             <wp:extent cx="5421107" cy="3044190"/>
@@ -11587,7 +11642,7 @@
                     <pic:cNvPicPr/>
                   </pic:nvPicPr>
                   <pic:blipFill rotWithShape="1">
-                    <a:blip r:embed="rId22"/>
+                    <a:blip r:embed="rId23"/>
                     <a:srcRect b="9768"/>
                     <a:stretch/>
                   </pic:blipFill>
@@ -11672,7 +11727,7 @@
                     <pic:cNvPicPr/>
                   </pic:nvPicPr>
                   <pic:blipFill>
-                    <a:blip r:embed="rId23"/>
+                    <a:blip r:embed="rId24"/>
                     <a:stretch>
                       <a:fillRect/>
                     </a:stretch>
@@ -11733,7 +11788,7 @@
                     <pic:cNvPicPr/>
                   </pic:nvPicPr>
                   <pic:blipFill>
-                    <a:blip r:embed="rId24"/>
+                    <a:blip r:embed="rId25"/>
                     <a:stretch>
                       <a:fillRect/>
                     </a:stretch>

</xml_diff>

<commit_message>
Updated the Metadata Doc
</commit_message>
<xml_diff>
--- a/Phase 2/Metadata for Phase 2.docx
+++ b/Phase 2/Metadata for Phase 2.docx
@@ -860,21 +860,7 @@
               <w:rPr>
                 <w:rFonts w:cstheme="minorHAnsi"/>
               </w:rPr>
-              <w:t xml:space="preserve">), </w:t>
-            </w:r>
-            <w:proofErr w:type="gramStart"/>
-            <w:r>
-              <w:rPr>
-                <w:rFonts w:cstheme="minorHAnsi"/>
-              </w:rPr>
-              <w:t>NDV(</w:t>
-            </w:r>
-            <w:proofErr w:type="gramEnd"/>
-            <w:r>
-              <w:rPr>
-                <w:rFonts w:cstheme="minorHAnsi"/>
-              </w:rPr>
-              <w:t>B,</w:t>
+              <w:t>), NDV(B,</w:t>
             </w:r>
             <w:r>
               <w:rPr>
@@ -2466,14 +2452,7 @@
         <w:rPr>
           <w:rFonts w:cstheme="minorHAnsi"/>
         </w:rPr>
-        <w:t xml:space="preserve"> </w:t>
-      </w:r>
-      <w:proofErr w:type="gramStart"/>
-      <w:r>
-        <w:rPr>
-          <w:rFonts w:cstheme="minorHAnsi"/>
-        </w:rPr>
-        <w:t>Bytes</w:t>
+        <w:t xml:space="preserve"> Bytes</w:t>
       </w:r>
       <w:r>
         <w:rPr>
@@ -2481,7 +2460,6 @@
         </w:rPr>
         <w:t xml:space="preserve"> ]</w:t>
       </w:r>
-      <w:proofErr w:type="gramEnd"/>
     </w:p>
     <w:p>
       <w:pPr>
@@ -4123,7 +4101,6 @@
                 <w14:ligatures w14:val="none"/>
               </w:rPr>
             </w:pPr>
-            <w:proofErr w:type="gramStart"/>
             <w:r>
               <w:rPr>
                 <w:rFonts w:eastAsia="Times New Roman" w:cstheme="minorHAnsi"/>
@@ -4132,10 +4109,17 @@
                 <w:szCs w:val="20"/>
                 <w14:ligatures w14:val="none"/>
               </w:rPr>
-              <w:t>varchar(</w:t>
-            </w:r>
-            <w:proofErr w:type="gramEnd"/>
-            <w:r>
+              <w:t>varchar(50)</w:t>
+            </w:r>
+          </w:p>
+        </w:tc>
+        <w:tc>
+          <w:tcPr>
+            <w:tcW w:w="1985" w:type="dxa"/>
+            <w:hideMark/>
+          </w:tcPr>
+          <w:p>
+            <w:pPr>
               <w:rPr>
                 <w:rFonts w:eastAsia="Times New Roman" w:cstheme="minorHAnsi"/>
                 <w:kern w:val="0"/>
@@ -4143,17 +4127,8 @@
                 <w:szCs w:val="20"/>
                 <w14:ligatures w14:val="none"/>
               </w:rPr>
-              <w:t>50)</w:t>
-            </w:r>
-          </w:p>
-        </w:tc>
-        <w:tc>
-          <w:tcPr>
-            <w:tcW w:w="1985" w:type="dxa"/>
-            <w:hideMark/>
-          </w:tcPr>
-          <w:p>
-            <w:pPr>
+            </w:pPr>
+            <w:r>
               <w:rPr>
                 <w:rFonts w:eastAsia="Times New Roman" w:cstheme="minorHAnsi"/>
                 <w:kern w:val="0"/>
@@ -4161,8 +4136,22 @@
                 <w:szCs w:val="20"/>
                 <w14:ligatures w14:val="none"/>
               </w:rPr>
-            </w:pPr>
-            <w:r>
+              <w:t>50</w:t>
+            </w:r>
+          </w:p>
+        </w:tc>
+      </w:tr>
+      <w:tr>
+        <w:trPr>
+          <w:jc w:val="center"/>
+        </w:trPr>
+        <w:tc>
+          <w:tcPr>
+            <w:tcW w:w="0" w:type="auto"/>
+            <w:hideMark/>
+          </w:tcPr>
+          <w:p>
+            <w:pPr>
               <w:rPr>
                 <w:rFonts w:eastAsia="Times New Roman" w:cstheme="minorHAnsi"/>
                 <w:kern w:val="0"/>
@@ -4170,7 +4159,69 @@
                 <w:szCs w:val="20"/>
                 <w14:ligatures w14:val="none"/>
               </w:rPr>
-              <w:t>50</w:t>
+            </w:pPr>
+            <w:r>
+              <w:rPr>
+                <w:rFonts w:eastAsia="Times New Roman" w:cstheme="minorHAnsi"/>
+                <w:kern w:val="0"/>
+                <w:sz w:val="20"/>
+                <w:szCs w:val="20"/>
+                <w14:ligatures w14:val="none"/>
+              </w:rPr>
+              <w:t>Description</w:t>
+            </w:r>
+          </w:p>
+        </w:tc>
+        <w:tc>
+          <w:tcPr>
+            <w:tcW w:w="2314" w:type="dxa"/>
+          </w:tcPr>
+          <w:p>
+            <w:pPr>
+              <w:rPr>
+                <w:rFonts w:eastAsia="Times New Roman" w:cstheme="minorHAnsi"/>
+                <w:kern w:val="0"/>
+                <w:sz w:val="20"/>
+                <w:szCs w:val="20"/>
+                <w14:ligatures w14:val="none"/>
+              </w:rPr>
+            </w:pPr>
+            <w:r>
+              <w:rPr>
+                <w:rFonts w:eastAsia="Times New Roman" w:cstheme="minorHAnsi"/>
+                <w:kern w:val="0"/>
+                <w:sz w:val="20"/>
+                <w:szCs w:val="20"/>
+                <w14:ligatures w14:val="none"/>
+              </w:rPr>
+              <w:t>text</w:t>
+            </w:r>
+          </w:p>
+        </w:tc>
+        <w:tc>
+          <w:tcPr>
+            <w:tcW w:w="1985" w:type="dxa"/>
+            <w:hideMark/>
+          </w:tcPr>
+          <w:p>
+            <w:pPr>
+              <w:rPr>
+                <w:rFonts w:eastAsia="Times New Roman" w:cstheme="minorHAnsi"/>
+                <w:kern w:val="0"/>
+                <w:sz w:val="20"/>
+                <w:szCs w:val="20"/>
+                <w14:ligatures w14:val="none"/>
+              </w:rPr>
+            </w:pPr>
+            <w:r>
+              <w:rPr>
+                <w:rFonts w:eastAsia="Times New Roman" w:cstheme="minorHAnsi"/>
+                <w:kern w:val="0"/>
+                <w:sz w:val="20"/>
+                <w:szCs w:val="20"/>
+                <w14:ligatures w14:val="none"/>
+              </w:rPr>
+              <w:t>255</w:t>
             </w:r>
           </w:p>
         </w:tc>
@@ -4202,7 +4253,7 @@
                 <w:szCs w:val="20"/>
                 <w14:ligatures w14:val="none"/>
               </w:rPr>
-              <w:t>Description</w:t>
+              <w:t>ProjectLoc</w:t>
             </w:r>
           </w:p>
         </w:tc>
@@ -4228,7 +4279,7 @@
                 <w:szCs w:val="20"/>
                 <w14:ligatures w14:val="none"/>
               </w:rPr>
-              <w:t>text</w:t>
+              <w:t>varchar(100)</w:t>
             </w:r>
           </w:p>
         </w:tc>
@@ -4255,7 +4306,7 @@
                 <w:szCs w:val="20"/>
                 <w14:ligatures w14:val="none"/>
               </w:rPr>
-              <w:t>255</w:t>
+              <w:t>100</w:t>
             </w:r>
           </w:p>
         </w:tc>
@@ -4287,7 +4338,7 @@
                 <w:szCs w:val="20"/>
                 <w14:ligatures w14:val="none"/>
               </w:rPr>
-              <w:t>ProjectLoc</w:t>
+              <w:t>ManagedBy</w:t>
             </w:r>
           </w:p>
         </w:tc>
@@ -4305,7 +4356,6 @@
                 <w14:ligatures w14:val="none"/>
               </w:rPr>
             </w:pPr>
-            <w:proofErr w:type="gramStart"/>
             <w:r>
               <w:rPr>
                 <w:rFonts w:eastAsia="Times New Roman" w:cstheme="minorHAnsi"/>
@@ -4314,115 +4364,7 @@
                 <w:szCs w:val="20"/>
                 <w14:ligatures w14:val="none"/>
               </w:rPr>
-              <w:t>varchar(</w:t>
-            </w:r>
-            <w:proofErr w:type="gramEnd"/>
-            <w:r>
-              <w:rPr>
-                <w:rFonts w:eastAsia="Times New Roman" w:cstheme="minorHAnsi"/>
-                <w:kern w:val="0"/>
-                <w:sz w:val="20"/>
-                <w:szCs w:val="20"/>
-                <w14:ligatures w14:val="none"/>
-              </w:rPr>
-              <w:t>100)</w:t>
-            </w:r>
-          </w:p>
-        </w:tc>
-        <w:tc>
-          <w:tcPr>
-            <w:tcW w:w="1985" w:type="dxa"/>
-            <w:hideMark/>
-          </w:tcPr>
-          <w:p>
-            <w:pPr>
-              <w:rPr>
-                <w:rFonts w:eastAsia="Times New Roman" w:cstheme="minorHAnsi"/>
-                <w:kern w:val="0"/>
-                <w:sz w:val="20"/>
-                <w:szCs w:val="20"/>
-                <w14:ligatures w14:val="none"/>
-              </w:rPr>
-            </w:pPr>
-            <w:r>
-              <w:rPr>
-                <w:rFonts w:eastAsia="Times New Roman" w:cstheme="minorHAnsi"/>
-                <w:kern w:val="0"/>
-                <w:sz w:val="20"/>
-                <w:szCs w:val="20"/>
-                <w14:ligatures w14:val="none"/>
-              </w:rPr>
-              <w:t>100</w:t>
-            </w:r>
-          </w:p>
-        </w:tc>
-      </w:tr>
-      <w:tr>
-        <w:trPr>
-          <w:jc w:val="center"/>
-        </w:trPr>
-        <w:tc>
-          <w:tcPr>
-            <w:tcW w:w="0" w:type="auto"/>
-            <w:hideMark/>
-          </w:tcPr>
-          <w:p>
-            <w:pPr>
-              <w:rPr>
-                <w:rFonts w:eastAsia="Times New Roman" w:cstheme="minorHAnsi"/>
-                <w:kern w:val="0"/>
-                <w:sz w:val="20"/>
-                <w:szCs w:val="20"/>
-                <w14:ligatures w14:val="none"/>
-              </w:rPr>
-            </w:pPr>
-            <w:r>
-              <w:rPr>
-                <w:rFonts w:eastAsia="Times New Roman" w:cstheme="minorHAnsi"/>
-                <w:kern w:val="0"/>
-                <w:sz w:val="20"/>
-                <w:szCs w:val="20"/>
-                <w14:ligatures w14:val="none"/>
-              </w:rPr>
-              <w:t>ManagedBy</w:t>
-            </w:r>
-          </w:p>
-        </w:tc>
-        <w:tc>
-          <w:tcPr>
-            <w:tcW w:w="2314" w:type="dxa"/>
-          </w:tcPr>
-          <w:p>
-            <w:pPr>
-              <w:rPr>
-                <w:rFonts w:eastAsia="Times New Roman" w:cstheme="minorHAnsi"/>
-                <w:kern w:val="0"/>
-                <w:sz w:val="20"/>
-                <w:szCs w:val="20"/>
-                <w14:ligatures w14:val="none"/>
-              </w:rPr>
-            </w:pPr>
-            <w:proofErr w:type="gramStart"/>
-            <w:r>
-              <w:rPr>
-                <w:rFonts w:eastAsia="Times New Roman" w:cstheme="minorHAnsi"/>
-                <w:kern w:val="0"/>
-                <w:sz w:val="20"/>
-                <w:szCs w:val="20"/>
-                <w14:ligatures w14:val="none"/>
-              </w:rPr>
-              <w:t>varchar(</w:t>
-            </w:r>
-            <w:proofErr w:type="gramEnd"/>
-            <w:r>
-              <w:rPr>
-                <w:rFonts w:eastAsia="Times New Roman" w:cstheme="minorHAnsi"/>
-                <w:kern w:val="0"/>
-                <w:sz w:val="20"/>
-                <w:szCs w:val="20"/>
-                <w14:ligatures w14:val="none"/>
-              </w:rPr>
-              <w:t>9)</w:t>
+              <w:t>varchar(9)</w:t>
             </w:r>
           </w:p>
         </w:tc>
@@ -4475,18 +4417,8 @@
           <w:b/>
           <w:bCs/>
         </w:rPr>
-        <w:t xml:space="preserve">418 </w:t>
-      </w:r>
-      <w:proofErr w:type="gramStart"/>
-      <w:r>
-        <w:rPr>
-          <w:rFonts w:cstheme="minorHAnsi"/>
-          <w:b/>
-          <w:bCs/>
-        </w:rPr>
-        <w:t>Bytes</w:t>
-      </w:r>
-      <w:proofErr w:type="gramEnd"/>
+        <w:t>418 Bytes</w:t>
+      </w:r>
     </w:p>
     <w:p>
       <w:pPr>
@@ -4644,25 +4576,7 @@
                 <w:sz w:val="18"/>
                 <w:szCs w:val="18"/>
               </w:rPr>
-              <w:t>Selectivity (</w:t>
-            </w:r>
-            <w:proofErr w:type="spellStart"/>
-            <w:r>
-              <w:rPr>
-                <w:rFonts w:cstheme="minorHAnsi"/>
-                <w:sz w:val="18"/>
-                <w:szCs w:val="18"/>
-              </w:rPr>
-              <w:t>sl</w:t>
-            </w:r>
-            <w:proofErr w:type="spellEnd"/>
-            <w:r>
-              <w:rPr>
-                <w:rFonts w:cstheme="minorHAnsi"/>
-                <w:sz w:val="18"/>
-                <w:szCs w:val="18"/>
-              </w:rPr>
-              <w:t xml:space="preserve">) </w:t>
+              <w:t xml:space="preserve">Selectivity (sl) </w:t>
             </w:r>
           </w:p>
         </w:tc>
@@ -6695,25 +6609,7 @@
                 <w:sz w:val="18"/>
                 <w:szCs w:val="18"/>
               </w:rPr>
-              <w:t>Selectivity (</w:t>
-            </w:r>
-            <w:proofErr w:type="spellStart"/>
-            <w:r>
-              <w:rPr>
-                <w:rFonts w:cstheme="minorHAnsi"/>
-                <w:sz w:val="18"/>
-                <w:szCs w:val="18"/>
-              </w:rPr>
-              <w:t>sl</w:t>
-            </w:r>
-            <w:proofErr w:type="spellEnd"/>
-            <w:r>
-              <w:rPr>
-                <w:rFonts w:cstheme="minorHAnsi"/>
-                <w:sz w:val="18"/>
-                <w:szCs w:val="18"/>
-              </w:rPr>
-              <w:t xml:space="preserve">) </w:t>
+              <w:t xml:space="preserve">Selectivity (sl) </w:t>
             </w:r>
           </w:p>
         </w:tc>
@@ -8705,56 +8601,14 @@
         <w:rPr>
           <w:rFonts w:cstheme="minorHAnsi"/>
         </w:rPr>
-        <w:t xml:space="preserve">btree represents a B+Tree organization. The naming btree was chosen by the </w:t>
-      </w:r>
-      <w:proofErr w:type="spellStart"/>
-      <w:r>
-        <w:rPr>
-          <w:rFonts w:cstheme="minorHAnsi"/>
-        </w:rPr>
-        <w:t>innoDB</w:t>
-      </w:r>
-      <w:proofErr w:type="spellEnd"/>
-      <w:r>
-        <w:rPr>
-          <w:rFonts w:cstheme="minorHAnsi"/>
-        </w:rPr>
-        <w:t xml:space="preserve"> developers </w:t>
+        <w:t xml:space="preserve">btree represents a B+Tree organization. The naming btree was chosen by the innoDB developers </w:t>
       </w:r>
       <w:hyperlink r:id="rId7" w:history="1">
         <w:r>
           <w:rPr>
             <w:rStyle w:val="Hyperlink"/>
           </w:rPr>
-          <w:t xml:space="preserve">index - Does </w:t>
-        </w:r>
-        <w:proofErr w:type="spellStart"/>
-        <w:r>
-          <w:rPr>
-            <w:rStyle w:val="Hyperlink"/>
-          </w:rPr>
-          <w:t>mysql</w:t>
-        </w:r>
-        <w:proofErr w:type="spellEnd"/>
-        <w:r>
-          <w:rPr>
-            <w:rStyle w:val="Hyperlink"/>
-          </w:rPr>
-          <w:t xml:space="preserve"> use </w:t>
-        </w:r>
-        <w:proofErr w:type="spellStart"/>
-        <w:r>
-          <w:rPr>
-            <w:rStyle w:val="Hyperlink"/>
-          </w:rPr>
-          <w:t>B-tree,B+tree</w:t>
-        </w:r>
-        <w:proofErr w:type="spellEnd"/>
-        <w:r>
-          <w:rPr>
-            <w:rStyle w:val="Hyperlink"/>
-          </w:rPr>
-          <w:t xml:space="preserve"> or both? - Database Administrators Stack Exchange</w:t>
+          <w:t>index - Does mysql use B-tree,B+tree or both? - Database Administrators Stack Exchange</w:t>
         </w:r>
       </w:hyperlink>
     </w:p>
@@ -10549,6 +10403,33 @@
     </w:p>
     <w:p>
       <w:pPr>
+        <w:rPr>
+          <w:rFonts w:cstheme="minorHAnsi"/>
+          <w:b/>
+          <w:bCs/>
+        </w:rPr>
+      </w:pPr>
+      <w:r>
+        <w:rPr>
+          <w:rFonts w:cstheme="minorHAnsi"/>
+          <w:b/>
+          <w:bCs/>
+        </w:rPr>
+        <w:br w:type="page"/>
+      </w:r>
+    </w:p>
+    <w:p>
+      <w:pPr>
+        <w:pStyle w:val="ListParagraph"/>
+        <w:rPr>
+          <w:rFonts w:cstheme="minorHAnsi"/>
+          <w:b/>
+          <w:bCs/>
+        </w:rPr>
+      </w:pPr>
+    </w:p>
+    <w:p>
+      <w:pPr>
         <w:pStyle w:val="Heading1"/>
         <w:shd w:val="clear" w:color="auto" w:fill="FF967A" w:themeFill="accent6" w:themeFillTint="66"/>
         <w:jc w:val="center"/>
@@ -10586,13 +10467,13 @@
           <w:noProof/>
         </w:rPr>
         <w:drawing>
-          <wp:anchor distT="0" distB="0" distL="114300" distR="114300" simplePos="0" relativeHeight="251664384" behindDoc="1" locked="0" layoutInCell="1" allowOverlap="1" wp14:anchorId="45ED5336" wp14:editId="66301FE6">
+          <wp:anchor distT="0" distB="0" distL="114300" distR="114300" simplePos="0" relativeHeight="251664384" behindDoc="1" locked="0" layoutInCell="1" allowOverlap="1" wp14:anchorId="45ED5336" wp14:editId="0DB31C79">
             <wp:simplePos x="0" y="0"/>
             <wp:positionH relativeFrom="page">
-              <wp:posOffset>3435350</wp:posOffset>
+              <wp:posOffset>3424464</wp:posOffset>
             </wp:positionH>
             <wp:positionV relativeFrom="page">
-              <wp:posOffset>3111500</wp:posOffset>
+              <wp:posOffset>3438071</wp:posOffset>
             </wp:positionV>
             <wp:extent cx="4093845" cy="1781175"/>
             <wp:effectExtent l="19050" t="19050" r="20955" b="28575"/>
@@ -10716,20 +10597,6 @@
           <w:rFonts w:cstheme="minorHAnsi"/>
           <w:noProof/>
         </w:rPr>
-        <w:t xml:space="preserve"> </w:t>
-      </w:r>
-      <w:r>
-        <w:rPr>
-          <w:rFonts w:cstheme="minorHAnsi"/>
-          <w:noProof/>
-        </w:rPr>
-        <w:br/>
-      </w:r>
-      <w:r>
-        <w:rPr>
-          <w:rFonts w:cstheme="minorHAnsi"/>
-          <w:noProof/>
-        </w:rPr>
         <w:drawing>
           <wp:inline distT="0" distB="0" distL="0" distR="0" wp14:anchorId="21736AD0" wp14:editId="2195A709">
             <wp:extent cx="5479255" cy="2088061"/>
@@ -10782,6 +10649,224 @@
           <w:szCs w:val="28"/>
         </w:rPr>
       </w:pPr>
+    </w:p>
+    <w:p>
+      <w:pPr>
+        <w:rPr>
+          <w:rFonts w:cstheme="minorHAnsi"/>
+          <w:b/>
+          <w:bCs/>
+          <w:sz w:val="28"/>
+          <w:szCs w:val="28"/>
+        </w:rPr>
+      </w:pPr>
+    </w:p>
+    <w:p>
+      <w:pPr>
+        <w:rPr>
+          <w:rFonts w:cstheme="minorHAnsi"/>
+          <w:b/>
+          <w:bCs/>
+          <w:sz w:val="28"/>
+          <w:szCs w:val="28"/>
+        </w:rPr>
+      </w:pPr>
+      <w:r>
+        <w:rPr>
+          <w:rFonts w:cstheme="minorHAnsi"/>
+          <w:b/>
+          <w:bCs/>
+          <w:sz w:val="28"/>
+          <w:szCs w:val="28"/>
+        </w:rPr>
+        <w:t>Conjunction:</w:t>
+      </w:r>
+      <w:r>
+        <w:rPr>
+          <w:rFonts w:cstheme="minorHAnsi"/>
+          <w:b/>
+          <w:bCs/>
+          <w:sz w:val="28"/>
+          <w:szCs w:val="28"/>
+        </w:rPr>
+        <w:br/>
+      </w:r>
+      <w:r>
+        <w:rPr>
+          <w:rFonts w:cstheme="minorHAnsi"/>
+          <w:b/>
+          <w:bCs/>
+          <w:sz w:val="28"/>
+          <w:szCs w:val="28"/>
+        </w:rPr>
+        <w:drawing>
+          <wp:inline distT="0" distB="0" distL="0" distR="0" wp14:anchorId="76470D68" wp14:editId="6B73CEE0">
+            <wp:extent cx="6646545" cy="2499995"/>
+            <wp:effectExtent l="19050" t="19050" r="1905" b="0"/>
+            <wp:docPr id="379379958" name="Picture 1"/>
+            <wp:cNvGraphicFramePr>
+              <a:graphicFrameLocks xmlns:a="http://schemas.openxmlformats.org/drawingml/2006/main" noChangeAspect="1"/>
+            </wp:cNvGraphicFramePr>
+            <a:graphic xmlns:a="http://schemas.openxmlformats.org/drawingml/2006/main">
+              <a:graphicData uri="http://schemas.openxmlformats.org/drawingml/2006/picture">
+                <pic:pic xmlns:pic="http://schemas.openxmlformats.org/drawingml/2006/picture">
+                  <pic:nvPicPr>
+                    <pic:cNvPr id="379379958" name=""/>
+                    <pic:cNvPicPr/>
+                  </pic:nvPicPr>
+                  <pic:blipFill>
+                    <a:blip r:embed="rId11"/>
+                    <a:stretch>
+                      <a:fillRect/>
+                    </a:stretch>
+                  </pic:blipFill>
+                  <pic:spPr>
+                    <a:xfrm>
+                      <a:off x="0" y="0"/>
+                      <a:ext cx="6646545" cy="2499995"/>
+                    </a:xfrm>
+                    <a:prstGeom prst="rect">
+                      <a:avLst/>
+                    </a:prstGeom>
+                    <a:ln>
+                      <a:solidFill>
+                        <a:schemeClr val="accent1"/>
+                      </a:solidFill>
+                    </a:ln>
+                  </pic:spPr>
+                </pic:pic>
+              </a:graphicData>
+            </a:graphic>
+          </wp:inline>
+        </w:drawing>
+      </w:r>
+    </w:p>
+    <w:p>
+      <w:pPr>
+        <w:rPr>
+          <w:rFonts w:cstheme="minorHAnsi"/>
+          <w:b/>
+          <w:bCs/>
+          <w:sz w:val="28"/>
+          <w:szCs w:val="28"/>
+        </w:rPr>
+      </w:pPr>
+    </w:p>
+    <w:p>
+      <w:pPr>
+        <w:rPr>
+          <w:rFonts w:cstheme="minorHAnsi"/>
+          <w:b/>
+          <w:bCs/>
+          <w:sz w:val="28"/>
+          <w:szCs w:val="28"/>
+        </w:rPr>
+      </w:pPr>
+    </w:p>
+    <w:p>
+      <w:pPr>
+        <w:rPr>
+          <w:rFonts w:cstheme="minorHAnsi"/>
+          <w:b/>
+          <w:bCs/>
+          <w:sz w:val="28"/>
+          <w:szCs w:val="28"/>
+        </w:rPr>
+      </w:pPr>
+    </w:p>
+    <w:p>
+      <w:pPr>
+        <w:rPr>
+          <w:rFonts w:cstheme="minorHAnsi"/>
+          <w:b/>
+          <w:bCs/>
+          <w:sz w:val="28"/>
+          <w:szCs w:val="28"/>
+        </w:rPr>
+      </w:pPr>
+      <w:r>
+        <w:rPr>
+          <w:rFonts w:cstheme="minorHAnsi"/>
+          <w:b/>
+          <w:bCs/>
+          <w:sz w:val="28"/>
+          <w:szCs w:val="28"/>
+        </w:rPr>
+        <w:t>Disjunction:</w:t>
+      </w:r>
+      <w:r>
+        <w:rPr>
+          <w:rFonts w:cstheme="minorHAnsi"/>
+          <w:b/>
+          <w:bCs/>
+          <w:sz w:val="28"/>
+          <w:szCs w:val="28"/>
+        </w:rPr>
+        <w:br/>
+      </w:r>
+      <w:r>
+        <w:drawing>
+          <wp:inline distT="0" distB="0" distL="0" distR="0" wp14:anchorId="615853BC" wp14:editId="03A3585F">
+            <wp:extent cx="6646545" cy="3670300"/>
+            <wp:effectExtent l="19050" t="19050" r="1905" b="6350"/>
+            <wp:docPr id="2021678699" name="Picture 1"/>
+            <wp:cNvGraphicFramePr>
+              <a:graphicFrameLocks xmlns:a="http://schemas.openxmlformats.org/drawingml/2006/main" noChangeAspect="1"/>
+            </wp:cNvGraphicFramePr>
+            <a:graphic xmlns:a="http://schemas.openxmlformats.org/drawingml/2006/main">
+              <a:graphicData uri="http://schemas.openxmlformats.org/drawingml/2006/picture">
+                <pic:pic xmlns:pic="http://schemas.openxmlformats.org/drawingml/2006/picture">
+                  <pic:nvPicPr>
+                    <pic:cNvPr id="0" name="Picture 1"/>
+                    <pic:cNvPicPr>
+                      <a:picLocks noChangeAspect="1" noChangeArrowheads="1"/>
+                    </pic:cNvPicPr>
+                  </pic:nvPicPr>
+                  <pic:blipFill>
+                    <a:blip r:embed="rId12" cstate="print">
+                      <a:extLst>
+                        <a:ext uri="{28A0092B-C50C-407E-A947-70E740481C1C}">
+                          <a14:useLocalDpi xmlns:a14="http://schemas.microsoft.com/office/drawing/2010/main" val="0"/>
+                        </a:ext>
+                      </a:extLst>
+                    </a:blip>
+                    <a:srcRect/>
+                    <a:stretch>
+                      <a:fillRect/>
+                    </a:stretch>
+                  </pic:blipFill>
+                  <pic:spPr bwMode="auto">
+                    <a:xfrm>
+                      <a:off x="0" y="0"/>
+                      <a:ext cx="6646545" cy="3670300"/>
+                    </a:xfrm>
+                    <a:prstGeom prst="rect">
+                      <a:avLst/>
+                    </a:prstGeom>
+                    <a:noFill/>
+                    <a:ln>
+                      <a:solidFill>
+                        <a:schemeClr val="accent1"/>
+                      </a:solidFill>
+                    </a:ln>
+                  </pic:spPr>
+                </pic:pic>
+              </a:graphicData>
+            </a:graphic>
+          </wp:inline>
+        </w:drawing>
+      </w:r>
+    </w:p>
+    <w:p>
+      <w:pPr>
+        <w:rPr>
+          <w:rFonts w:cstheme="minorHAnsi"/>
+          <w:b/>
+          <w:bCs/>
+          <w:sz w:val="28"/>
+          <w:szCs w:val="28"/>
+        </w:rPr>
+      </w:pPr>
       <w:r>
         <w:rPr>
           <w:rFonts w:cstheme="minorHAnsi"/>
@@ -10827,7 +10912,7 @@
                     <pic:cNvPicPr/>
                   </pic:nvPicPr>
                   <pic:blipFill>
-                    <a:blip r:embed="rId11"/>
+                    <a:blip r:embed="rId13"/>
                     <a:stretch>
                       <a:fillRect/>
                     </a:stretch>
@@ -10882,7 +10967,7 @@
                     </pic:cNvPicPr>
                   </pic:nvPicPr>
                   <pic:blipFill>
-                    <a:blip r:embed="rId12" cstate="print">
+                    <a:blip r:embed="rId14" cstate="print">
                       <a:extLst>
                         <a:ext uri="{28A0092B-C50C-407E-A947-70E740481C1C}">
                           <a14:useLocalDpi xmlns:a14="http://schemas.microsoft.com/office/drawing/2010/main" val="0"/>
@@ -10943,7 +11028,7 @@
                     <pic:cNvPicPr/>
                   </pic:nvPicPr>
                   <pic:blipFill>
-                    <a:blip r:embed="rId13"/>
+                    <a:blip r:embed="rId15"/>
                     <a:stretch>
                       <a:fillRect/>
                     </a:stretch>
@@ -10996,7 +11081,7 @@
                     <pic:cNvPicPr/>
                   </pic:nvPicPr>
                   <pic:blipFill>
-                    <a:blip r:embed="rId14"/>
+                    <a:blip r:embed="rId16"/>
                     <a:stretch>
                       <a:fillRect/>
                     </a:stretch>
@@ -11085,7 +11170,7 @@
                     <pic:cNvPicPr/>
                   </pic:nvPicPr>
                   <pic:blipFill rotWithShape="1">
-                    <a:blip r:embed="rId15"/>
+                    <a:blip r:embed="rId17"/>
                     <a:srcRect l="19137"/>
                     <a:stretch/>
                   </pic:blipFill>
@@ -11148,7 +11233,7 @@
                     </pic:cNvPicPr>
                   </pic:nvPicPr>
                   <pic:blipFill>
-                    <a:blip r:embed="rId16" cstate="print">
+                    <a:blip r:embed="rId18" cstate="print">
                       <a:extLst>
                         <a:ext uri="{28A0092B-C50C-407E-A947-70E740481C1C}">
                           <a14:useLocalDpi xmlns:a14="http://schemas.microsoft.com/office/drawing/2010/main" val="0"/>
@@ -11217,7 +11302,7 @@
                     <pic:cNvPicPr/>
                   </pic:nvPicPr>
                   <pic:blipFill>
-                    <a:blip r:embed="rId17"/>
+                    <a:blip r:embed="rId19"/>
                     <a:stretch>
                       <a:fillRect/>
                     </a:stretch>
@@ -11290,7 +11375,7 @@
                     <pic:cNvPicPr/>
                   </pic:nvPicPr>
                   <pic:blipFill>
-                    <a:blip r:embed="rId18"/>
+                    <a:blip r:embed="rId20"/>
                     <a:stretch>
                       <a:fillRect/>
                     </a:stretch>
@@ -11381,7 +11466,7 @@
           <w:szCs w:val="28"/>
         </w:rPr>
         <w:drawing>
-          <wp:inline distT="0" distB="0" distL="0" distR="0" wp14:anchorId="0EE789C0" wp14:editId="25718ACE">
+          <wp:inline distT="0" distB="0" distL="0" distR="0" wp14:anchorId="0EE789C0" wp14:editId="54D46973">
             <wp:extent cx="3916045" cy="2765425"/>
             <wp:effectExtent l="19050" t="19050" r="27305" b="15875"/>
             <wp:docPr id="699326763" name="Picture 1"/>
@@ -11396,7 +11481,7 @@
                     <pic:cNvPicPr/>
                   </pic:nvPicPr>
                   <pic:blipFill rotWithShape="1">
-                    <a:blip r:embed="rId19" cstate="print">
+                    <a:blip r:embed="rId21" cstate="print">
                       <a:extLst>
                         <a:ext uri="{28A0092B-C50C-407E-A947-70E740481C1C}">
                           <a14:useLocalDpi xmlns:a14="http://schemas.microsoft.com/office/drawing/2010/main" val="0"/>
@@ -11456,7 +11541,7 @@
                     <pic:cNvPicPr/>
                   </pic:nvPicPr>
                   <pic:blipFill>
-                    <a:blip r:embed="rId20">
+                    <a:blip r:embed="rId22">
                       <a:extLst>
                         <a:ext uri="{28A0092B-C50C-407E-A947-70E740481C1C}">
                           <a14:useLocalDpi xmlns:a14="http://schemas.microsoft.com/office/drawing/2010/main" val="0"/>
@@ -11524,7 +11609,7 @@
         </w:rPr>
         <w:t xml:space="preserve">: </w:t>
       </w:r>
-      <w:hyperlink r:id="rId21" w:anchor=":~:text=Key_name%20%3A%20The%20name%20of%20the,the%20column%20in%20the%20index." w:history="1">
+      <w:hyperlink r:id="rId23" w:anchor=":~:text=Key_name%20%3A%20The%20name%20of%20the,the%20column%20in%20the%20index." w:history="1">
         <w:r>
           <w:rPr>
             <w:rStyle w:val="Hyperlink"/>
@@ -11570,7 +11655,7 @@
                     <pic:cNvPicPr/>
                   </pic:nvPicPr>
                   <pic:blipFill>
-                    <a:blip r:embed="rId22"/>
+                    <a:blip r:embed="rId24"/>
                     <a:stretch>
                       <a:fillRect/>
                     </a:stretch>
@@ -11642,7 +11727,7 @@
                     <pic:cNvPicPr/>
                   </pic:nvPicPr>
                   <pic:blipFill rotWithShape="1">
-                    <a:blip r:embed="rId23"/>
+                    <a:blip r:embed="rId25"/>
                     <a:srcRect b="9768"/>
                     <a:stretch/>
                   </pic:blipFill>
@@ -11727,7 +11812,7 @@
                     <pic:cNvPicPr/>
                   </pic:nvPicPr>
                   <pic:blipFill>
-                    <a:blip r:embed="rId24"/>
+                    <a:blip r:embed="rId26"/>
                     <a:stretch>
                       <a:fillRect/>
                     </a:stretch>
@@ -11788,7 +11873,7 @@
                     <pic:cNvPicPr/>
                   </pic:nvPicPr>
                   <pic:blipFill>
-                    <a:blip r:embed="rId25"/>
+                    <a:blip r:embed="rId27"/>
                     <a:stretch>
                       <a:fillRect/>
                     </a:stretch>

</xml_diff>

<commit_message>
Added conjunction & disjunction screenshots from the book to the Metadata Doc
</commit_message>
<xml_diff>
--- a/Phase 2/Metadata for Phase 2.docx
+++ b/Phase 2/Metadata for Phase 2.docx
@@ -860,7 +860,21 @@
               <w:rPr>
                 <w:rFonts w:cstheme="minorHAnsi"/>
               </w:rPr>
-              <w:t>), NDV(B,</w:t>
+              <w:t xml:space="preserve">), </w:t>
+            </w:r>
+            <w:proofErr w:type="gramStart"/>
+            <w:r>
+              <w:rPr>
+                <w:rFonts w:cstheme="minorHAnsi"/>
+              </w:rPr>
+              <w:t>NDV(</w:t>
+            </w:r>
+            <w:proofErr w:type="gramEnd"/>
+            <w:r>
+              <w:rPr>
+                <w:rFonts w:cstheme="minorHAnsi"/>
+              </w:rPr>
+              <w:t>B,</w:t>
             </w:r>
             <w:r>
               <w:rPr>
@@ -1026,7 +1040,7 @@
           <w:r>
             <w:fldChar w:fldCharType="separate"/>
           </w:r>
-          <w:hyperlink w:anchor="_Toc150352132" w:history="1">
+          <w:hyperlink w:anchor="_Toc150680839" w:history="1">
             <w:r>
               <w:rPr>
                 <w:rStyle w:val="Hyperlink"/>
@@ -1056,7 +1070,7 @@
                 <w:noProof/>
                 <w:webHidden/>
               </w:rPr>
-              <w:instrText xml:space="preserve"> PAGEREF _Toc150352132 \h </w:instrText>
+              <w:instrText xml:space="preserve"> PAGEREF _Toc150680839 \h </w:instrText>
             </w:r>
             <w:r>
               <w:rPr>
@@ -1098,7 +1112,7 @@
               <w:noProof/>
             </w:rPr>
           </w:pPr>
-          <w:hyperlink w:anchor="_Toc150352133" w:history="1">
+          <w:hyperlink w:anchor="_Toc150680840" w:history="1">
             <w:r>
               <w:rPr>
                 <w:rStyle w:val="Hyperlink"/>
@@ -1128,7 +1142,7 @@
                 <w:noProof/>
                 <w:webHidden/>
               </w:rPr>
-              <w:instrText xml:space="preserve"> PAGEREF _Toc150352133 \h </w:instrText>
+              <w:instrText xml:space="preserve"> PAGEREF _Toc150680840 \h </w:instrText>
             </w:r>
             <w:r>
               <w:rPr>
@@ -1170,7 +1184,7 @@
               <w:noProof/>
             </w:rPr>
           </w:pPr>
-          <w:hyperlink w:anchor="_Toc150352134" w:history="1">
+          <w:hyperlink w:anchor="_Toc150680841" w:history="1">
             <w:r>
               <w:rPr>
                 <w:rStyle w:val="Hyperlink"/>
@@ -1200,7 +1214,7 @@
                 <w:noProof/>
                 <w:webHidden/>
               </w:rPr>
-              <w:instrText xml:space="preserve"> PAGEREF _Toc150352134 \h </w:instrText>
+              <w:instrText xml:space="preserve"> PAGEREF _Toc150680841 \h </w:instrText>
             </w:r>
             <w:r>
               <w:rPr>
@@ -1242,7 +1256,7 @@
               <w:noProof/>
             </w:rPr>
           </w:pPr>
-          <w:hyperlink w:anchor="_Toc150352135" w:history="1">
+          <w:hyperlink w:anchor="_Toc150680842" w:history="1">
             <w:r>
               <w:rPr>
                 <w:rStyle w:val="Hyperlink"/>
@@ -1272,7 +1286,7 @@
                 <w:noProof/>
                 <w:webHidden/>
               </w:rPr>
-              <w:instrText xml:space="preserve"> PAGEREF _Toc150352135 \h </w:instrText>
+              <w:instrText xml:space="preserve"> PAGEREF _Toc150680842 \h </w:instrText>
             </w:r>
             <w:r>
               <w:rPr>
@@ -1327,7 +1341,7 @@
           <w:color w:val="auto"/>
         </w:rPr>
       </w:pPr>
-      <w:bookmarkStart w:id="1" w:name="_Toc150352132"/>
+      <w:bookmarkStart w:id="1" w:name="_Toc150680839"/>
       <w:r>
         <w:rPr>
           <w:rFonts w:asciiTheme="minorHAnsi" w:hAnsiTheme="minorHAnsi" w:cstheme="minorHAnsi"/>
@@ -2452,7 +2466,14 @@
         <w:rPr>
           <w:rFonts w:cstheme="minorHAnsi"/>
         </w:rPr>
-        <w:t xml:space="preserve"> Bytes</w:t>
+        <w:t xml:space="preserve"> </w:t>
+      </w:r>
+      <w:proofErr w:type="gramStart"/>
+      <w:r>
+        <w:rPr>
+          <w:rFonts w:cstheme="minorHAnsi"/>
+        </w:rPr>
+        <w:t>Bytes</w:t>
       </w:r>
       <w:r>
         <w:rPr>
@@ -2460,6 +2481,7 @@
         </w:rPr>
         <w:t xml:space="preserve"> ]</w:t>
       </w:r>
+      <w:proofErr w:type="gramEnd"/>
     </w:p>
     <w:p>
       <w:pPr>
@@ -4101,6 +4123,7 @@
                 <w14:ligatures w14:val="none"/>
               </w:rPr>
             </w:pPr>
+            <w:proofErr w:type="gramStart"/>
             <w:r>
               <w:rPr>
                 <w:rFonts w:eastAsia="Times New Roman" w:cstheme="minorHAnsi"/>
@@ -4109,17 +4132,10 @@
                 <w:szCs w:val="20"/>
                 <w14:ligatures w14:val="none"/>
               </w:rPr>
-              <w:t>varchar(50)</w:t>
-            </w:r>
-          </w:p>
-        </w:tc>
-        <w:tc>
-          <w:tcPr>
-            <w:tcW w:w="1985" w:type="dxa"/>
-            <w:hideMark/>
-          </w:tcPr>
-          <w:p>
-            <w:pPr>
+              <w:t>varchar(</w:t>
+            </w:r>
+            <w:proofErr w:type="gramEnd"/>
+            <w:r>
               <w:rPr>
                 <w:rFonts w:eastAsia="Times New Roman" w:cstheme="minorHAnsi"/>
                 <w:kern w:val="0"/>
@@ -4127,8 +4143,17 @@
                 <w:szCs w:val="20"/>
                 <w14:ligatures w14:val="none"/>
               </w:rPr>
-            </w:pPr>
-            <w:r>
+              <w:t>50)</w:t>
+            </w:r>
+          </w:p>
+        </w:tc>
+        <w:tc>
+          <w:tcPr>
+            <w:tcW w:w="1985" w:type="dxa"/>
+            <w:hideMark/>
+          </w:tcPr>
+          <w:p>
+            <w:pPr>
               <w:rPr>
                 <w:rFonts w:eastAsia="Times New Roman" w:cstheme="minorHAnsi"/>
                 <w:kern w:val="0"/>
@@ -4136,6 +4161,15 @@
                 <w:szCs w:val="20"/>
                 <w14:ligatures w14:val="none"/>
               </w:rPr>
+            </w:pPr>
+            <w:r>
+              <w:rPr>
+                <w:rFonts w:eastAsia="Times New Roman" w:cstheme="minorHAnsi"/>
+                <w:kern w:val="0"/>
+                <w:sz w:val="20"/>
+                <w:szCs w:val="20"/>
+                <w14:ligatures w14:val="none"/>
+              </w:rPr>
               <w:t>50</w:t>
             </w:r>
           </w:p>
@@ -4271,6 +4305,7 @@
                 <w14:ligatures w14:val="none"/>
               </w:rPr>
             </w:pPr>
+            <w:proofErr w:type="gramStart"/>
             <w:r>
               <w:rPr>
                 <w:rFonts w:eastAsia="Times New Roman" w:cstheme="minorHAnsi"/>
@@ -4279,17 +4314,10 @@
                 <w:szCs w:val="20"/>
                 <w14:ligatures w14:val="none"/>
               </w:rPr>
-              <w:t>varchar(100)</w:t>
-            </w:r>
-          </w:p>
-        </w:tc>
-        <w:tc>
-          <w:tcPr>
-            <w:tcW w:w="1985" w:type="dxa"/>
-            <w:hideMark/>
-          </w:tcPr>
-          <w:p>
-            <w:pPr>
+              <w:t>varchar(</w:t>
+            </w:r>
+            <w:proofErr w:type="gramEnd"/>
+            <w:r>
               <w:rPr>
                 <w:rFonts w:eastAsia="Times New Roman" w:cstheme="minorHAnsi"/>
                 <w:kern w:val="0"/>
@@ -4297,8 +4325,17 @@
                 <w:szCs w:val="20"/>
                 <w14:ligatures w14:val="none"/>
               </w:rPr>
-            </w:pPr>
-            <w:r>
+              <w:t>100)</w:t>
+            </w:r>
+          </w:p>
+        </w:tc>
+        <w:tc>
+          <w:tcPr>
+            <w:tcW w:w="1985" w:type="dxa"/>
+            <w:hideMark/>
+          </w:tcPr>
+          <w:p>
+            <w:pPr>
               <w:rPr>
                 <w:rFonts w:eastAsia="Times New Roman" w:cstheme="minorHAnsi"/>
                 <w:kern w:val="0"/>
@@ -4306,6 +4343,15 @@
                 <w:szCs w:val="20"/>
                 <w14:ligatures w14:val="none"/>
               </w:rPr>
+            </w:pPr>
+            <w:r>
+              <w:rPr>
+                <w:rFonts w:eastAsia="Times New Roman" w:cstheme="minorHAnsi"/>
+                <w:kern w:val="0"/>
+                <w:sz w:val="20"/>
+                <w:szCs w:val="20"/>
+                <w14:ligatures w14:val="none"/>
+              </w:rPr>
               <w:t>100</w:t>
             </w:r>
           </w:p>
@@ -4356,6 +4402,7 @@
                 <w14:ligatures w14:val="none"/>
               </w:rPr>
             </w:pPr>
+            <w:proofErr w:type="gramStart"/>
             <w:r>
               <w:rPr>
                 <w:rFonts w:eastAsia="Times New Roman" w:cstheme="minorHAnsi"/>
@@ -4364,7 +4411,18 @@
                 <w:szCs w:val="20"/>
                 <w14:ligatures w14:val="none"/>
               </w:rPr>
-              <w:t>varchar(9)</w:t>
+              <w:t>varchar(</w:t>
+            </w:r>
+            <w:proofErr w:type="gramEnd"/>
+            <w:r>
+              <w:rPr>
+                <w:rFonts w:eastAsia="Times New Roman" w:cstheme="minorHAnsi"/>
+                <w:kern w:val="0"/>
+                <w:sz w:val="20"/>
+                <w:szCs w:val="20"/>
+                <w14:ligatures w14:val="none"/>
+              </w:rPr>
+              <w:t>9)</w:t>
             </w:r>
           </w:p>
         </w:tc>
@@ -4417,8 +4475,18 @@
           <w:b/>
           <w:bCs/>
         </w:rPr>
-        <w:t>418 Bytes</w:t>
-      </w:r>
+        <w:t xml:space="preserve">418 </w:t>
+      </w:r>
+      <w:proofErr w:type="gramStart"/>
+      <w:r>
+        <w:rPr>
+          <w:rFonts w:cstheme="minorHAnsi"/>
+          <w:b/>
+          <w:bCs/>
+        </w:rPr>
+        <w:t>Bytes</w:t>
+      </w:r>
+      <w:proofErr w:type="gramEnd"/>
     </w:p>
     <w:p>
       <w:pPr>
@@ -4432,7 +4500,7 @@
           <w:color w:val="auto"/>
         </w:rPr>
       </w:pPr>
-      <w:bookmarkStart w:id="2" w:name="_Toc150352133"/>
+      <w:bookmarkStart w:id="2" w:name="_Toc150680840"/>
       <w:r>
         <w:rPr>
           <w:rFonts w:asciiTheme="minorHAnsi" w:hAnsiTheme="minorHAnsi" w:cstheme="minorHAnsi"/>
@@ -7522,7 +7590,7 @@
           <w:color w:val="auto"/>
         </w:rPr>
       </w:pPr>
-      <w:bookmarkStart w:id="3" w:name="_Toc150352134"/>
+      <w:bookmarkStart w:id="3" w:name="_Toc150680841"/>
       <w:r>
         <w:rPr>
           <w:rFonts w:asciiTheme="minorHAnsi" w:hAnsiTheme="minorHAnsi" w:cstheme="minorHAnsi"/>
@@ -8608,7 +8676,35 @@
           <w:rPr>
             <w:rStyle w:val="Hyperlink"/>
           </w:rPr>
-          <w:t>index - Does mysql use B-tree,B+tree or both? - Database Administrators Stack Exchange</w:t>
+          <w:t xml:space="preserve">index - Does </w:t>
+        </w:r>
+        <w:proofErr w:type="spellStart"/>
+        <w:r>
+          <w:rPr>
+            <w:rStyle w:val="Hyperlink"/>
+          </w:rPr>
+          <w:t>mysql</w:t>
+        </w:r>
+        <w:proofErr w:type="spellEnd"/>
+        <w:r>
+          <w:rPr>
+            <w:rStyle w:val="Hyperlink"/>
+          </w:rPr>
+          <w:t xml:space="preserve"> use </w:t>
+        </w:r>
+        <w:proofErr w:type="spellStart"/>
+        <w:r>
+          <w:rPr>
+            <w:rStyle w:val="Hyperlink"/>
+          </w:rPr>
+          <w:t>B-tree,B+tree</w:t>
+        </w:r>
+        <w:proofErr w:type="spellEnd"/>
+        <w:r>
+          <w:rPr>
+            <w:rStyle w:val="Hyperlink"/>
+          </w:rPr>
+          <w:t xml:space="preserve"> or both? - Database Administrators Stack Exchange</w:t>
         </w:r>
       </w:hyperlink>
     </w:p>
@@ -10440,7 +10536,7 @@
           <w:color w:val="auto"/>
         </w:rPr>
       </w:pPr>
-      <w:bookmarkStart w:id="5" w:name="_Toc150352135"/>
+      <w:bookmarkStart w:id="5" w:name="_Toc150680842"/>
       <w:r>
         <w:rPr>
           <w:rStyle w:val="Heading1Char"/>

</xml_diff>

<commit_message>
Added more indexes, updated report, metadata Doc, and the Drawable images in the project
</commit_message>
<xml_diff>
--- a/Phase 2/Metadata for Phase 2.docx
+++ b/Phase 2/Metadata for Phase 2.docx
@@ -4528,14 +4528,11 @@
         <w:gridCol w:w="1354"/>
         <w:gridCol w:w="1963"/>
         <w:gridCol w:w="11"/>
-        <w:gridCol w:w="620"/>
-        <w:gridCol w:w="11"/>
+        <w:gridCol w:w="631"/>
       </w:tblGrid>
       <w:tr>
         <w:trPr>
-          <w:gridAfter w:val="1"/>
           <w:cnfStyle w:val="100000000000" w:firstRow="1" w:lastRow="0" w:firstColumn="0" w:lastColumn="0" w:oddVBand="0" w:evenVBand="0" w:oddHBand="0" w:evenHBand="0" w:firstRowFirstColumn="0" w:firstRowLastColumn="0" w:lastRowFirstColumn="0" w:lastRowLastColumn="0"/>
-          <w:wAfter w:w="11" w:type="dxa"/>
           <w:jc w:val="center"/>
         </w:trPr>
         <w:tc>
@@ -4672,7 +4669,7 @@
         </w:tc>
         <w:tc>
           <w:tcPr>
-            <w:tcW w:w="631" w:type="dxa"/>
+            <w:tcW w:w="642" w:type="dxa"/>
             <w:gridSpan w:val="2"/>
           </w:tcPr>
           <w:p>
@@ -4841,7 +4838,6 @@
         <w:tc>
           <w:tcPr>
             <w:tcW w:w="631" w:type="dxa"/>
-            <w:gridSpan w:val="2"/>
           </w:tcPr>
           <w:p>
             <w:pPr>
@@ -4955,7 +4951,7 @@
                 <w:sz w:val="18"/>
                 <w:szCs w:val="18"/>
               </w:rPr>
-              <w:t>null</w:t>
+              <w:t>Employee_fname</w:t>
             </w:r>
           </w:p>
         </w:tc>
@@ -5009,7 +5005,6 @@
         <w:tc>
           <w:tcPr>
             <w:tcW w:w="631" w:type="dxa"/>
-            <w:gridSpan w:val="2"/>
           </w:tcPr>
           <w:p>
             <w:pPr>
@@ -5123,22 +5118,8 @@
                 <w:sz w:val="18"/>
                 <w:szCs w:val="18"/>
               </w:rPr>
-              <w:t>null</w:t>
-            </w:r>
-          </w:p>
-        </w:tc>
-        <w:tc>
-          <w:tcPr>
-            <w:tcW w:w="1354" w:type="dxa"/>
-          </w:tcPr>
-          <w:p>
-            <w:pPr>
-              <w:rPr>
-                <w:rFonts w:cstheme="minorHAnsi"/>
-                <w:sz w:val="18"/>
-                <w:szCs w:val="18"/>
-              </w:rPr>
-            </w:pPr>
+              <w:t>n</w:t>
+            </w:r>
             <w:r>
               <w:rPr>
                 <w:rFonts w:ascii="Calibri" w:hAnsi="Calibri" w:cs="Calibri"/>
@@ -5146,6 +5127,29 @@
                 <w:sz w:val="18"/>
                 <w:szCs w:val="18"/>
               </w:rPr>
+              <w:t>ull</w:t>
+            </w:r>
+          </w:p>
+        </w:tc>
+        <w:tc>
+          <w:tcPr>
+            <w:tcW w:w="1354" w:type="dxa"/>
+          </w:tcPr>
+          <w:p>
+            <w:pPr>
+              <w:rPr>
+                <w:rFonts w:cstheme="minorHAnsi"/>
+                <w:sz w:val="18"/>
+                <w:szCs w:val="18"/>
+              </w:rPr>
+            </w:pPr>
+            <w:r>
+              <w:rPr>
+                <w:rFonts w:ascii="Calibri" w:hAnsi="Calibri" w:cs="Calibri"/>
+                <w:color w:val="000000"/>
+                <w:sz w:val="18"/>
+                <w:szCs w:val="18"/>
+              </w:rPr>
               <w:t>0.111111111</w:t>
             </w:r>
           </w:p>
@@ -5177,7 +5181,6 @@
         <w:tc>
           <w:tcPr>
             <w:tcW w:w="631" w:type="dxa"/>
-            <w:gridSpan w:val="2"/>
           </w:tcPr>
           <w:p>
             <w:pPr>
@@ -5291,7 +5294,7 @@
                 <w:sz w:val="18"/>
                 <w:szCs w:val="18"/>
               </w:rPr>
-              <w:t>null</w:t>
+              <w:t>Employee_lname</w:t>
             </w:r>
           </w:p>
         </w:tc>
@@ -5345,7 +5348,6 @@
         <w:tc>
           <w:tcPr>
             <w:tcW w:w="631" w:type="dxa"/>
-            <w:gridSpan w:val="2"/>
           </w:tcPr>
           <w:p>
             <w:pPr>
@@ -5459,22 +5461,8 @@
                 <w:sz w:val="18"/>
                 <w:szCs w:val="18"/>
               </w:rPr>
-              <w:t>null</w:t>
-            </w:r>
-          </w:p>
-        </w:tc>
-        <w:tc>
-          <w:tcPr>
-            <w:tcW w:w="1354" w:type="dxa"/>
-          </w:tcPr>
-          <w:p>
-            <w:pPr>
-              <w:rPr>
-                <w:rFonts w:cstheme="minorHAnsi"/>
-                <w:sz w:val="18"/>
-                <w:szCs w:val="18"/>
-              </w:rPr>
-            </w:pPr>
+              <w:t>n</w:t>
+            </w:r>
             <w:r>
               <w:rPr>
                 <w:rFonts w:ascii="Calibri" w:hAnsi="Calibri" w:cs="Calibri"/>
@@ -5482,6 +5470,29 @@
                 <w:sz w:val="18"/>
                 <w:szCs w:val="18"/>
               </w:rPr>
+              <w:t>ull</w:t>
+            </w:r>
+          </w:p>
+        </w:tc>
+        <w:tc>
+          <w:tcPr>
+            <w:tcW w:w="1354" w:type="dxa"/>
+          </w:tcPr>
+          <w:p>
+            <w:pPr>
+              <w:rPr>
+                <w:rFonts w:cstheme="minorHAnsi"/>
+                <w:sz w:val="18"/>
+                <w:szCs w:val="18"/>
+              </w:rPr>
+            </w:pPr>
+            <w:r>
+              <w:rPr>
+                <w:rFonts w:ascii="Calibri" w:hAnsi="Calibri" w:cs="Calibri"/>
+                <w:color w:val="000000"/>
+                <w:sz w:val="18"/>
+                <w:szCs w:val="18"/>
+              </w:rPr>
               <w:t>0.037037037</w:t>
             </w:r>
           </w:p>
@@ -5513,7 +5524,6 @@
         <w:tc>
           <w:tcPr>
             <w:tcW w:w="631" w:type="dxa"/>
-            <w:gridSpan w:val="2"/>
           </w:tcPr>
           <w:p>
             <w:pPr>
@@ -5627,22 +5637,8 @@
                 <w:sz w:val="18"/>
                 <w:szCs w:val="18"/>
               </w:rPr>
-              <w:t>null</w:t>
-            </w:r>
-          </w:p>
-        </w:tc>
-        <w:tc>
-          <w:tcPr>
-            <w:tcW w:w="1354" w:type="dxa"/>
-          </w:tcPr>
-          <w:p>
-            <w:pPr>
-              <w:rPr>
-                <w:rFonts w:cstheme="minorHAnsi"/>
-                <w:sz w:val="18"/>
-                <w:szCs w:val="18"/>
-              </w:rPr>
-            </w:pPr>
+              <w:t>n</w:t>
+            </w:r>
             <w:r>
               <w:rPr>
                 <w:rFonts w:ascii="Calibri" w:hAnsi="Calibri" w:cs="Calibri"/>
@@ -5650,6 +5646,29 @@
                 <w:sz w:val="18"/>
                 <w:szCs w:val="18"/>
               </w:rPr>
+              <w:t>ull</w:t>
+            </w:r>
+          </w:p>
+        </w:tc>
+        <w:tc>
+          <w:tcPr>
+            <w:tcW w:w="1354" w:type="dxa"/>
+          </w:tcPr>
+          <w:p>
+            <w:pPr>
+              <w:rPr>
+                <w:rFonts w:cstheme="minorHAnsi"/>
+                <w:sz w:val="18"/>
+                <w:szCs w:val="18"/>
+              </w:rPr>
+            </w:pPr>
+            <w:r>
+              <w:rPr>
+                <w:rFonts w:ascii="Calibri" w:hAnsi="Calibri" w:cs="Calibri"/>
+                <w:color w:val="000000"/>
+                <w:sz w:val="18"/>
+                <w:szCs w:val="18"/>
+              </w:rPr>
               <w:t>0.045454545</w:t>
             </w:r>
           </w:p>
@@ -5681,7 +5700,6 @@
         <w:tc>
           <w:tcPr>
             <w:tcW w:w="631" w:type="dxa"/>
-            <w:gridSpan w:val="2"/>
           </w:tcPr>
           <w:p>
             <w:pPr>
@@ -5795,7 +5813,7 @@
                 <w:sz w:val="18"/>
                 <w:szCs w:val="18"/>
               </w:rPr>
-              <w:t>null</w:t>
+              <w:t>Employee_gender</w:t>
             </w:r>
           </w:p>
         </w:tc>
@@ -5849,7 +5867,6 @@
         <w:tc>
           <w:tcPr>
             <w:tcW w:w="631" w:type="dxa"/>
-            <w:gridSpan w:val="2"/>
           </w:tcPr>
           <w:p>
             <w:pPr>
@@ -6017,7 +6034,6 @@
         <w:tc>
           <w:tcPr>
             <w:tcW w:w="631" w:type="dxa"/>
-            <w:gridSpan w:val="2"/>
           </w:tcPr>
           <w:p>
             <w:pPr>
@@ -6131,22 +6147,8 @@
                 <w:sz w:val="18"/>
                 <w:szCs w:val="18"/>
               </w:rPr>
-              <w:t>null</w:t>
-            </w:r>
-          </w:p>
-        </w:tc>
-        <w:tc>
-          <w:tcPr>
-            <w:tcW w:w="1354" w:type="dxa"/>
-          </w:tcPr>
-          <w:p>
-            <w:pPr>
-              <w:rPr>
-                <w:rFonts w:cstheme="minorHAnsi"/>
-                <w:sz w:val="18"/>
-                <w:szCs w:val="18"/>
-              </w:rPr>
-            </w:pPr>
+              <w:t>n</w:t>
+            </w:r>
             <w:r>
               <w:rPr>
                 <w:rFonts w:ascii="Calibri" w:hAnsi="Calibri" w:cs="Calibri"/>
@@ -6154,6 +6156,29 @@
                 <w:sz w:val="18"/>
                 <w:szCs w:val="18"/>
               </w:rPr>
+              <w:t>ull</w:t>
+            </w:r>
+          </w:p>
+        </w:tc>
+        <w:tc>
+          <w:tcPr>
+            <w:tcW w:w="1354" w:type="dxa"/>
+          </w:tcPr>
+          <w:p>
+            <w:pPr>
+              <w:rPr>
+                <w:rFonts w:cstheme="minorHAnsi"/>
+                <w:sz w:val="18"/>
+                <w:szCs w:val="18"/>
+              </w:rPr>
+            </w:pPr>
+            <w:r>
+              <w:rPr>
+                <w:rFonts w:ascii="Calibri" w:hAnsi="Calibri" w:cs="Calibri"/>
+                <w:color w:val="000000"/>
+                <w:sz w:val="18"/>
+                <w:szCs w:val="18"/>
+              </w:rPr>
               <w:t>0.037037037</w:t>
             </w:r>
           </w:p>
@@ -6185,7 +6210,6 @@
         <w:tc>
           <w:tcPr>
             <w:tcW w:w="631" w:type="dxa"/>
-            <w:gridSpan w:val="2"/>
           </w:tcPr>
           <w:p>
             <w:pPr>
@@ -6299,7 +6323,7 @@
                 <w:sz w:val="18"/>
                 <w:szCs w:val="18"/>
               </w:rPr>
-              <w:t>null</w:t>
+              <w:t>Employee_manager</w:t>
             </w:r>
           </w:p>
         </w:tc>
@@ -6353,7 +6377,6 @@
         <w:tc>
           <w:tcPr>
             <w:tcW w:w="631" w:type="dxa"/>
-            <w:gridSpan w:val="2"/>
           </w:tcPr>
           <w:p>
             <w:pPr>
@@ -6521,7 +6544,6 @@
         <w:tc>
           <w:tcPr>
             <w:tcW w:w="631" w:type="dxa"/>
-            <w:gridSpan w:val="2"/>
           </w:tcPr>
           <w:p>
             <w:pPr>
@@ -7970,7 +7992,7 @@
                 <w:sz w:val="18"/>
                 <w:szCs w:val="18"/>
               </w:rPr>
-              <w:t>0.0333333</w:t>
+              <w:t>0.033333</w:t>
             </w:r>
           </w:p>
         </w:tc>
@@ -8260,13 +8282,22 @@
                 <w:szCs w:val="18"/>
               </w:rPr>
             </w:pPr>
-            <w:r>
-              <w:rPr>
-                <w:rFonts w:cstheme="minorHAnsi"/>
-                <w:sz w:val="18"/>
-                <w:szCs w:val="18"/>
-              </w:rPr>
-              <w:t>Project_projectNo</w:t>
+            <w:bookmarkStart w:id="4" w:name="_Hlk150786814"/>
+            <w:r>
+              <w:rPr>
+                <w:rFonts w:cstheme="minorHAnsi"/>
+                <w:sz w:val="18"/>
+                <w:szCs w:val="18"/>
+              </w:rPr>
+              <w:t>Employee_</w:t>
+            </w:r>
+            <w:r>
+              <w:rPr>
+                <w:rFonts w:cstheme="minorHAnsi"/>
+                <w:sz w:val="18"/>
+                <w:szCs w:val="18"/>
+              </w:rPr>
+              <w:t>fname</w:t>
             </w:r>
           </w:p>
         </w:tc>
@@ -8288,7 +8319,7 @@
                 <w:sz w:val="18"/>
                 <w:szCs w:val="18"/>
               </w:rPr>
-              <w:t>Primary</w:t>
+              <w:t>secondary</w:t>
             </w:r>
           </w:p>
         </w:tc>
@@ -8332,7 +8363,7 @@
                 <w:sz w:val="18"/>
                 <w:szCs w:val="18"/>
               </w:rPr>
-              <w:t>true</w:t>
+              <w:t>false</w:t>
             </w:r>
           </w:p>
         </w:tc>
@@ -8376,7 +8407,7 @@
                 <w:sz w:val="18"/>
                 <w:szCs w:val="18"/>
               </w:rPr>
-              <w:t>0.2</w:t>
+              <w:t>0.038461</w:t>
             </w:r>
           </w:p>
         </w:tc>
@@ -8398,7 +8429,15 @@
                 <w:sz w:val="18"/>
                 <w:szCs w:val="18"/>
               </w:rPr>
-              <w:t>1</w:t>
+              <w:t>1.1538</w:t>
+            </w:r>
+            <w:r>
+              <w:rPr>
+                <w:rFonts w:cstheme="minorHAnsi"/>
+                <w:sz w:val="18"/>
+                <w:szCs w:val="18"/>
+              </w:rPr>
+              <w:t>46</w:t>
             </w:r>
           </w:p>
         </w:tc>
@@ -8420,7 +8459,7 @@
                 <w:sz w:val="18"/>
                 <w:szCs w:val="18"/>
               </w:rPr>
-              <w:t>5</w:t>
+              <w:t>26</w:t>
             </w:r>
           </w:p>
         </w:tc>
@@ -8442,7 +8481,7 @@
                 <w:sz w:val="18"/>
                 <w:szCs w:val="18"/>
               </w:rPr>
-              <w:t>1</w:t>
+              <w:t>3</w:t>
             </w:r>
           </w:p>
         </w:tc>
@@ -8469,6 +8508,869 @@
                 <w:sz w:val="18"/>
                 <w:szCs w:val="18"/>
               </w:rPr>
+              <w:t>Employee_</w:t>
+            </w:r>
+            <w:r>
+              <w:rPr>
+                <w:rFonts w:cstheme="minorHAnsi"/>
+                <w:sz w:val="18"/>
+                <w:szCs w:val="18"/>
+              </w:rPr>
+              <w:t>l</w:t>
+            </w:r>
+            <w:r>
+              <w:rPr>
+                <w:rFonts w:cstheme="minorHAnsi"/>
+                <w:sz w:val="18"/>
+                <w:szCs w:val="18"/>
+              </w:rPr>
+              <w:t>name</w:t>
+            </w:r>
+          </w:p>
+        </w:tc>
+        <w:tc>
+          <w:tcPr>
+            <w:tcW w:w="1056" w:type="dxa"/>
+          </w:tcPr>
+          <w:p>
+            <w:pPr>
+              <w:rPr>
+                <w:rFonts w:cstheme="minorHAnsi"/>
+                <w:sz w:val="18"/>
+                <w:szCs w:val="18"/>
+              </w:rPr>
+            </w:pPr>
+            <w:r>
+              <w:rPr>
+                <w:rFonts w:cstheme="minorHAnsi"/>
+                <w:sz w:val="18"/>
+                <w:szCs w:val="18"/>
+              </w:rPr>
+              <w:t>secondary</w:t>
+            </w:r>
+          </w:p>
+        </w:tc>
+        <w:tc>
+          <w:tcPr>
+            <w:tcW w:w="1070" w:type="dxa"/>
+          </w:tcPr>
+          <w:p>
+            <w:pPr>
+              <w:rPr>
+                <w:rFonts w:cstheme="minorHAnsi"/>
+                <w:sz w:val="18"/>
+                <w:szCs w:val="18"/>
+              </w:rPr>
+            </w:pPr>
+            <w:r>
+              <w:rPr>
+                <w:rFonts w:cstheme="minorHAnsi"/>
+                <w:sz w:val="18"/>
+                <w:szCs w:val="18"/>
+              </w:rPr>
+              <w:t>btree</w:t>
+            </w:r>
+          </w:p>
+        </w:tc>
+        <w:tc>
+          <w:tcPr>
+            <w:tcW w:w="827" w:type="dxa"/>
+          </w:tcPr>
+          <w:p>
+            <w:pPr>
+              <w:rPr>
+                <w:rFonts w:cstheme="minorHAnsi"/>
+                <w:sz w:val="18"/>
+                <w:szCs w:val="18"/>
+              </w:rPr>
+            </w:pPr>
+            <w:r>
+              <w:rPr>
+                <w:rFonts w:cstheme="minorHAnsi"/>
+                <w:sz w:val="18"/>
+                <w:szCs w:val="18"/>
+              </w:rPr>
+              <w:t>false</w:t>
+            </w:r>
+          </w:p>
+        </w:tc>
+        <w:tc>
+          <w:tcPr>
+            <w:tcW w:w="658" w:type="dxa"/>
+          </w:tcPr>
+          <w:p>
+            <w:pPr>
+              <w:rPr>
+                <w:rFonts w:cstheme="minorHAnsi"/>
+                <w:sz w:val="18"/>
+                <w:szCs w:val="18"/>
+              </w:rPr>
+            </w:pPr>
+            <w:r>
+              <w:rPr>
+                <w:rFonts w:cstheme="minorHAnsi"/>
+                <w:sz w:val="18"/>
+                <w:szCs w:val="18"/>
+              </w:rPr>
+              <w:t>1</w:t>
+            </w:r>
+          </w:p>
+        </w:tc>
+        <w:tc>
+          <w:tcPr>
+            <w:tcW w:w="1081" w:type="dxa"/>
+          </w:tcPr>
+          <w:p>
+            <w:pPr>
+              <w:rPr>
+                <w:rFonts w:cstheme="minorHAnsi"/>
+                <w:sz w:val="18"/>
+                <w:szCs w:val="18"/>
+              </w:rPr>
+            </w:pPr>
+            <w:r>
+              <w:rPr>
+                <w:rFonts w:cstheme="minorHAnsi"/>
+                <w:sz w:val="18"/>
+                <w:szCs w:val="18"/>
+              </w:rPr>
+              <w:t>0.043478</w:t>
+            </w:r>
+          </w:p>
+        </w:tc>
+        <w:tc>
+          <w:tcPr>
+            <w:tcW w:w="1828" w:type="dxa"/>
+          </w:tcPr>
+          <w:p>
+            <w:pPr>
+              <w:rPr>
+                <w:rFonts w:cstheme="minorHAnsi"/>
+                <w:sz w:val="18"/>
+                <w:szCs w:val="18"/>
+              </w:rPr>
+            </w:pPr>
+            <w:r>
+              <w:rPr>
+                <w:rFonts w:cstheme="minorHAnsi"/>
+                <w:sz w:val="18"/>
+                <w:szCs w:val="18"/>
+              </w:rPr>
+              <w:t>1.3043</w:t>
+            </w:r>
+            <w:r>
+              <w:rPr>
+                <w:rFonts w:cstheme="minorHAnsi"/>
+                <w:sz w:val="18"/>
+                <w:szCs w:val="18"/>
+              </w:rPr>
+              <w:t>48</w:t>
+            </w:r>
+          </w:p>
+        </w:tc>
+        <w:tc>
+          <w:tcPr>
+            <w:tcW w:w="1093" w:type="dxa"/>
+          </w:tcPr>
+          <w:p>
+            <w:pPr>
+              <w:rPr>
+                <w:rFonts w:cstheme="minorHAnsi"/>
+                <w:sz w:val="18"/>
+                <w:szCs w:val="18"/>
+              </w:rPr>
+            </w:pPr>
+            <w:r>
+              <w:rPr>
+                <w:rFonts w:cstheme="minorHAnsi"/>
+                <w:sz w:val="18"/>
+                <w:szCs w:val="18"/>
+              </w:rPr>
+              <w:t>23</w:t>
+            </w:r>
+          </w:p>
+        </w:tc>
+        <w:tc>
+          <w:tcPr>
+            <w:tcW w:w="1956" w:type="dxa"/>
+          </w:tcPr>
+          <w:p>
+            <w:pPr>
+              <w:rPr>
+                <w:rFonts w:cstheme="minorHAnsi"/>
+                <w:sz w:val="18"/>
+                <w:szCs w:val="18"/>
+              </w:rPr>
+            </w:pPr>
+            <w:r>
+              <w:rPr>
+                <w:rFonts w:cstheme="minorHAnsi"/>
+                <w:sz w:val="18"/>
+                <w:szCs w:val="18"/>
+              </w:rPr>
+              <w:t>3</w:t>
+            </w:r>
+          </w:p>
+        </w:tc>
+      </w:tr>
+      <w:tr>
+        <w:trPr>
+          <w:cnfStyle w:val="000000100000" w:firstRow="0" w:lastRow="0" w:firstColumn="0" w:lastColumn="0" w:oddVBand="0" w:evenVBand="0" w:oddHBand="1" w:evenHBand="0" w:firstRowFirstColumn="0" w:firstRowLastColumn="0" w:lastRowFirstColumn="0" w:lastRowLastColumn="0"/>
+        </w:trPr>
+        <w:tc>
+          <w:tcPr>
+            <w:tcW w:w="2044" w:type="dxa"/>
+          </w:tcPr>
+          <w:p>
+            <w:pPr>
+              <w:rPr>
+                <w:rFonts w:cstheme="minorHAnsi"/>
+                <w:sz w:val="18"/>
+                <w:szCs w:val="18"/>
+              </w:rPr>
+            </w:pPr>
+            <w:r>
+              <w:rPr>
+                <w:rFonts w:cstheme="minorHAnsi"/>
+                <w:sz w:val="18"/>
+                <w:szCs w:val="18"/>
+              </w:rPr>
+              <w:t>Employee_</w:t>
+            </w:r>
+            <w:r>
+              <w:rPr>
+                <w:rFonts w:cstheme="minorHAnsi"/>
+                <w:sz w:val="18"/>
+                <w:szCs w:val="18"/>
+              </w:rPr>
+              <w:t>gender</w:t>
+            </w:r>
+          </w:p>
+        </w:tc>
+        <w:tc>
+          <w:tcPr>
+            <w:tcW w:w="1056" w:type="dxa"/>
+          </w:tcPr>
+          <w:p>
+            <w:pPr>
+              <w:rPr>
+                <w:rFonts w:cstheme="minorHAnsi"/>
+                <w:sz w:val="18"/>
+                <w:szCs w:val="18"/>
+              </w:rPr>
+            </w:pPr>
+            <w:r>
+              <w:rPr>
+                <w:rFonts w:cstheme="minorHAnsi"/>
+                <w:sz w:val="18"/>
+                <w:szCs w:val="18"/>
+              </w:rPr>
+              <w:t>secondary</w:t>
+            </w:r>
+          </w:p>
+        </w:tc>
+        <w:tc>
+          <w:tcPr>
+            <w:tcW w:w="1070" w:type="dxa"/>
+          </w:tcPr>
+          <w:p>
+            <w:pPr>
+              <w:rPr>
+                <w:rFonts w:cstheme="minorHAnsi"/>
+                <w:sz w:val="18"/>
+                <w:szCs w:val="18"/>
+              </w:rPr>
+            </w:pPr>
+            <w:r>
+              <w:rPr>
+                <w:rFonts w:cstheme="minorHAnsi"/>
+                <w:sz w:val="18"/>
+                <w:szCs w:val="18"/>
+              </w:rPr>
+              <w:t>btree</w:t>
+            </w:r>
+          </w:p>
+        </w:tc>
+        <w:tc>
+          <w:tcPr>
+            <w:tcW w:w="827" w:type="dxa"/>
+          </w:tcPr>
+          <w:p>
+            <w:pPr>
+              <w:rPr>
+                <w:rFonts w:cstheme="minorHAnsi"/>
+                <w:sz w:val="18"/>
+                <w:szCs w:val="18"/>
+              </w:rPr>
+            </w:pPr>
+            <w:r>
+              <w:rPr>
+                <w:rFonts w:cstheme="minorHAnsi"/>
+                <w:sz w:val="18"/>
+                <w:szCs w:val="18"/>
+              </w:rPr>
+              <w:t>false</w:t>
+            </w:r>
+          </w:p>
+        </w:tc>
+        <w:tc>
+          <w:tcPr>
+            <w:tcW w:w="658" w:type="dxa"/>
+          </w:tcPr>
+          <w:p>
+            <w:pPr>
+              <w:rPr>
+                <w:rFonts w:cstheme="minorHAnsi"/>
+                <w:sz w:val="18"/>
+                <w:szCs w:val="18"/>
+              </w:rPr>
+            </w:pPr>
+            <w:r>
+              <w:rPr>
+                <w:rFonts w:cstheme="minorHAnsi"/>
+                <w:sz w:val="18"/>
+                <w:szCs w:val="18"/>
+              </w:rPr>
+              <w:t>1</w:t>
+            </w:r>
+          </w:p>
+        </w:tc>
+        <w:tc>
+          <w:tcPr>
+            <w:tcW w:w="1081" w:type="dxa"/>
+          </w:tcPr>
+          <w:p>
+            <w:pPr>
+              <w:rPr>
+                <w:rFonts w:cstheme="minorHAnsi"/>
+                <w:sz w:val="18"/>
+                <w:szCs w:val="18"/>
+              </w:rPr>
+            </w:pPr>
+            <w:r>
+              <w:rPr>
+                <w:rFonts w:cstheme="minorHAnsi"/>
+                <w:sz w:val="18"/>
+                <w:szCs w:val="18"/>
+              </w:rPr>
+              <w:t>0.5</w:t>
+            </w:r>
+          </w:p>
+        </w:tc>
+        <w:tc>
+          <w:tcPr>
+            <w:tcW w:w="1828" w:type="dxa"/>
+          </w:tcPr>
+          <w:p>
+            <w:pPr>
+              <w:rPr>
+                <w:rFonts w:cstheme="minorHAnsi"/>
+                <w:sz w:val="18"/>
+                <w:szCs w:val="18"/>
+              </w:rPr>
+            </w:pPr>
+            <w:r>
+              <w:rPr>
+                <w:rFonts w:cstheme="minorHAnsi"/>
+                <w:sz w:val="18"/>
+                <w:szCs w:val="18"/>
+              </w:rPr>
+              <w:t>15</w:t>
+            </w:r>
+          </w:p>
+        </w:tc>
+        <w:tc>
+          <w:tcPr>
+            <w:tcW w:w="1093" w:type="dxa"/>
+          </w:tcPr>
+          <w:p>
+            <w:pPr>
+              <w:rPr>
+                <w:rFonts w:cstheme="minorHAnsi"/>
+                <w:sz w:val="18"/>
+                <w:szCs w:val="18"/>
+              </w:rPr>
+            </w:pPr>
+            <w:r>
+              <w:rPr>
+                <w:rFonts w:cstheme="minorHAnsi"/>
+                <w:sz w:val="18"/>
+                <w:szCs w:val="18"/>
+              </w:rPr>
+              <w:t>2</w:t>
+            </w:r>
+          </w:p>
+        </w:tc>
+        <w:tc>
+          <w:tcPr>
+            <w:tcW w:w="1956" w:type="dxa"/>
+          </w:tcPr>
+          <w:p>
+            <w:pPr>
+              <w:rPr>
+                <w:rFonts w:cstheme="minorHAnsi"/>
+                <w:sz w:val="18"/>
+                <w:szCs w:val="18"/>
+              </w:rPr>
+            </w:pPr>
+            <w:r>
+              <w:rPr>
+                <w:rFonts w:cstheme="minorHAnsi"/>
+                <w:sz w:val="18"/>
+                <w:szCs w:val="18"/>
+              </w:rPr>
+              <w:t>1</w:t>
+            </w:r>
+          </w:p>
+        </w:tc>
+      </w:tr>
+      <w:tr>
+        <w:trPr>
+          <w:cnfStyle w:val="000000010000" w:firstRow="0" w:lastRow="0" w:firstColumn="0" w:lastColumn="0" w:oddVBand="0" w:evenVBand="0" w:oddHBand="0" w:evenHBand="1" w:firstRowFirstColumn="0" w:firstRowLastColumn="0" w:lastRowFirstColumn="0" w:lastRowLastColumn="0"/>
+        </w:trPr>
+        <w:tc>
+          <w:tcPr>
+            <w:tcW w:w="2044" w:type="dxa"/>
+          </w:tcPr>
+          <w:p>
+            <w:pPr>
+              <w:rPr>
+                <w:rFonts w:cstheme="minorHAnsi"/>
+                <w:sz w:val="18"/>
+                <w:szCs w:val="18"/>
+              </w:rPr>
+            </w:pPr>
+            <w:r>
+              <w:rPr>
+                <w:rFonts w:cstheme="minorHAnsi"/>
+                <w:sz w:val="18"/>
+                <w:szCs w:val="18"/>
+              </w:rPr>
+              <w:t>Employee_</w:t>
+            </w:r>
+            <w:r>
+              <w:rPr>
+                <w:rFonts w:cstheme="minorHAnsi"/>
+                <w:sz w:val="18"/>
+                <w:szCs w:val="18"/>
+              </w:rPr>
+              <w:t>manager</w:t>
+            </w:r>
+          </w:p>
+        </w:tc>
+        <w:tc>
+          <w:tcPr>
+            <w:tcW w:w="1056" w:type="dxa"/>
+          </w:tcPr>
+          <w:p>
+            <w:pPr>
+              <w:rPr>
+                <w:rFonts w:cstheme="minorHAnsi"/>
+                <w:sz w:val="18"/>
+                <w:szCs w:val="18"/>
+              </w:rPr>
+            </w:pPr>
+            <w:r>
+              <w:rPr>
+                <w:rFonts w:cstheme="minorHAnsi"/>
+                <w:sz w:val="18"/>
+                <w:szCs w:val="18"/>
+              </w:rPr>
+              <w:t>secondary</w:t>
+            </w:r>
+          </w:p>
+        </w:tc>
+        <w:tc>
+          <w:tcPr>
+            <w:tcW w:w="1070" w:type="dxa"/>
+          </w:tcPr>
+          <w:p>
+            <w:pPr>
+              <w:rPr>
+                <w:rFonts w:cstheme="minorHAnsi"/>
+                <w:sz w:val="18"/>
+                <w:szCs w:val="18"/>
+              </w:rPr>
+            </w:pPr>
+            <w:r>
+              <w:rPr>
+                <w:rFonts w:cstheme="minorHAnsi"/>
+                <w:sz w:val="18"/>
+                <w:szCs w:val="18"/>
+              </w:rPr>
+              <w:t>btree</w:t>
+            </w:r>
+          </w:p>
+        </w:tc>
+        <w:tc>
+          <w:tcPr>
+            <w:tcW w:w="827" w:type="dxa"/>
+          </w:tcPr>
+          <w:p>
+            <w:pPr>
+              <w:rPr>
+                <w:rFonts w:cstheme="minorHAnsi"/>
+                <w:sz w:val="18"/>
+                <w:szCs w:val="18"/>
+              </w:rPr>
+            </w:pPr>
+            <w:r>
+              <w:rPr>
+                <w:rFonts w:cstheme="minorHAnsi"/>
+                <w:sz w:val="18"/>
+                <w:szCs w:val="18"/>
+              </w:rPr>
+              <w:t>false</w:t>
+            </w:r>
+          </w:p>
+        </w:tc>
+        <w:tc>
+          <w:tcPr>
+            <w:tcW w:w="658" w:type="dxa"/>
+          </w:tcPr>
+          <w:p>
+            <w:pPr>
+              <w:rPr>
+                <w:rFonts w:cstheme="minorHAnsi"/>
+                <w:sz w:val="18"/>
+                <w:szCs w:val="18"/>
+              </w:rPr>
+            </w:pPr>
+            <w:r>
+              <w:rPr>
+                <w:rFonts w:cstheme="minorHAnsi"/>
+                <w:sz w:val="18"/>
+                <w:szCs w:val="18"/>
+              </w:rPr>
+              <w:t>1</w:t>
+            </w:r>
+          </w:p>
+        </w:tc>
+        <w:tc>
+          <w:tcPr>
+            <w:tcW w:w="1081" w:type="dxa"/>
+          </w:tcPr>
+          <w:p>
+            <w:pPr>
+              <w:rPr>
+                <w:rFonts w:cstheme="minorHAnsi"/>
+                <w:sz w:val="18"/>
+                <w:szCs w:val="18"/>
+              </w:rPr>
+            </w:pPr>
+            <w:r>
+              <w:rPr>
+                <w:rFonts w:cstheme="minorHAnsi"/>
+                <w:sz w:val="18"/>
+                <w:szCs w:val="18"/>
+              </w:rPr>
+              <w:t>0.5</w:t>
+            </w:r>
+          </w:p>
+        </w:tc>
+        <w:tc>
+          <w:tcPr>
+            <w:tcW w:w="1828" w:type="dxa"/>
+          </w:tcPr>
+          <w:p>
+            <w:pPr>
+              <w:rPr>
+                <w:rFonts w:cstheme="minorHAnsi"/>
+                <w:sz w:val="18"/>
+                <w:szCs w:val="18"/>
+              </w:rPr>
+            </w:pPr>
+            <w:r>
+              <w:rPr>
+                <w:rFonts w:cstheme="minorHAnsi"/>
+                <w:sz w:val="18"/>
+                <w:szCs w:val="18"/>
+              </w:rPr>
+              <w:t>15</w:t>
+            </w:r>
+          </w:p>
+        </w:tc>
+        <w:tc>
+          <w:tcPr>
+            <w:tcW w:w="1093" w:type="dxa"/>
+          </w:tcPr>
+          <w:p>
+            <w:pPr>
+              <w:rPr>
+                <w:rFonts w:cstheme="minorHAnsi"/>
+                <w:sz w:val="18"/>
+                <w:szCs w:val="18"/>
+              </w:rPr>
+            </w:pPr>
+            <w:r>
+              <w:rPr>
+                <w:rFonts w:cstheme="minorHAnsi"/>
+                <w:sz w:val="18"/>
+                <w:szCs w:val="18"/>
+              </w:rPr>
+              <w:t>2</w:t>
+            </w:r>
+          </w:p>
+        </w:tc>
+        <w:tc>
+          <w:tcPr>
+            <w:tcW w:w="1956" w:type="dxa"/>
+          </w:tcPr>
+          <w:p>
+            <w:pPr>
+              <w:rPr>
+                <w:rFonts w:cstheme="minorHAnsi"/>
+                <w:sz w:val="18"/>
+                <w:szCs w:val="18"/>
+              </w:rPr>
+            </w:pPr>
+            <w:r>
+              <w:rPr>
+                <w:rFonts w:cstheme="minorHAnsi"/>
+                <w:sz w:val="18"/>
+                <w:szCs w:val="18"/>
+              </w:rPr>
+              <w:t>1</w:t>
+            </w:r>
+          </w:p>
+        </w:tc>
+      </w:tr>
+      <w:tr>
+        <w:trPr>
+          <w:cnfStyle w:val="000000100000" w:firstRow="0" w:lastRow="0" w:firstColumn="0" w:lastColumn="0" w:oddVBand="0" w:evenVBand="0" w:oddHBand="1" w:evenHBand="0" w:firstRowFirstColumn="0" w:firstRowLastColumn="0" w:lastRowFirstColumn="0" w:lastRowLastColumn="0"/>
+        </w:trPr>
+        <w:tc>
+          <w:tcPr>
+            <w:tcW w:w="2044" w:type="dxa"/>
+          </w:tcPr>
+          <w:p>
+            <w:pPr>
+              <w:rPr>
+                <w:rFonts w:cstheme="minorHAnsi"/>
+                <w:sz w:val="18"/>
+                <w:szCs w:val="18"/>
+              </w:rPr>
+            </w:pPr>
+            <w:bookmarkStart w:id="5" w:name="_Hlk150783899"/>
+            <w:bookmarkEnd w:id="4"/>
+            <w:r>
+              <w:rPr>
+                <w:rFonts w:cstheme="minorHAnsi"/>
+                <w:sz w:val="18"/>
+                <w:szCs w:val="18"/>
+              </w:rPr>
+              <w:t>Project_projectNo</w:t>
+            </w:r>
+            <w:bookmarkEnd w:id="5"/>
+          </w:p>
+        </w:tc>
+        <w:tc>
+          <w:tcPr>
+            <w:tcW w:w="1056" w:type="dxa"/>
+          </w:tcPr>
+          <w:p>
+            <w:pPr>
+              <w:rPr>
+                <w:rFonts w:cstheme="minorHAnsi"/>
+                <w:sz w:val="18"/>
+                <w:szCs w:val="18"/>
+              </w:rPr>
+            </w:pPr>
+            <w:r>
+              <w:rPr>
+                <w:rFonts w:cstheme="minorHAnsi"/>
+                <w:sz w:val="18"/>
+                <w:szCs w:val="18"/>
+              </w:rPr>
+              <w:t>p</w:t>
+            </w:r>
+            <w:r>
+              <w:rPr>
+                <w:rFonts w:cstheme="minorHAnsi"/>
+                <w:sz w:val="18"/>
+                <w:szCs w:val="18"/>
+              </w:rPr>
+              <w:t>rimary</w:t>
+            </w:r>
+          </w:p>
+        </w:tc>
+        <w:tc>
+          <w:tcPr>
+            <w:tcW w:w="1070" w:type="dxa"/>
+          </w:tcPr>
+          <w:p>
+            <w:pPr>
+              <w:rPr>
+                <w:rFonts w:cstheme="minorHAnsi"/>
+                <w:sz w:val="18"/>
+                <w:szCs w:val="18"/>
+              </w:rPr>
+            </w:pPr>
+            <w:r>
+              <w:rPr>
+                <w:rFonts w:cstheme="minorHAnsi"/>
+                <w:sz w:val="18"/>
+                <w:szCs w:val="18"/>
+              </w:rPr>
+              <w:t>btree</w:t>
+            </w:r>
+          </w:p>
+        </w:tc>
+        <w:tc>
+          <w:tcPr>
+            <w:tcW w:w="827" w:type="dxa"/>
+          </w:tcPr>
+          <w:p>
+            <w:pPr>
+              <w:rPr>
+                <w:rFonts w:cstheme="minorHAnsi"/>
+                <w:sz w:val="18"/>
+                <w:szCs w:val="18"/>
+              </w:rPr>
+            </w:pPr>
+            <w:r>
+              <w:rPr>
+                <w:rFonts w:cstheme="minorHAnsi"/>
+                <w:sz w:val="18"/>
+                <w:szCs w:val="18"/>
+              </w:rPr>
+              <w:t>true</w:t>
+            </w:r>
+          </w:p>
+        </w:tc>
+        <w:tc>
+          <w:tcPr>
+            <w:tcW w:w="658" w:type="dxa"/>
+          </w:tcPr>
+          <w:p>
+            <w:pPr>
+              <w:rPr>
+                <w:rFonts w:cstheme="minorHAnsi"/>
+                <w:sz w:val="18"/>
+                <w:szCs w:val="18"/>
+              </w:rPr>
+            </w:pPr>
+            <w:r>
+              <w:rPr>
+                <w:rFonts w:cstheme="minorHAnsi"/>
+                <w:sz w:val="18"/>
+                <w:szCs w:val="18"/>
+              </w:rPr>
+              <w:t>1</w:t>
+            </w:r>
+          </w:p>
+        </w:tc>
+        <w:tc>
+          <w:tcPr>
+            <w:tcW w:w="1081" w:type="dxa"/>
+          </w:tcPr>
+          <w:p>
+            <w:pPr>
+              <w:rPr>
+                <w:rFonts w:cstheme="minorHAnsi"/>
+                <w:sz w:val="18"/>
+                <w:szCs w:val="18"/>
+              </w:rPr>
+            </w:pPr>
+            <w:r>
+              <w:rPr>
+                <w:rFonts w:cstheme="minorHAnsi"/>
+                <w:sz w:val="18"/>
+                <w:szCs w:val="18"/>
+              </w:rPr>
+              <w:t>0.2</w:t>
+            </w:r>
+          </w:p>
+        </w:tc>
+        <w:tc>
+          <w:tcPr>
+            <w:tcW w:w="1828" w:type="dxa"/>
+          </w:tcPr>
+          <w:p>
+            <w:pPr>
+              <w:rPr>
+                <w:rFonts w:cstheme="minorHAnsi"/>
+                <w:sz w:val="18"/>
+                <w:szCs w:val="18"/>
+              </w:rPr>
+            </w:pPr>
+            <w:r>
+              <w:rPr>
+                <w:rFonts w:cstheme="minorHAnsi"/>
+                <w:sz w:val="18"/>
+                <w:szCs w:val="18"/>
+              </w:rPr>
+              <w:t>1</w:t>
+            </w:r>
+          </w:p>
+        </w:tc>
+        <w:tc>
+          <w:tcPr>
+            <w:tcW w:w="1093" w:type="dxa"/>
+          </w:tcPr>
+          <w:p>
+            <w:pPr>
+              <w:rPr>
+                <w:rFonts w:cstheme="minorHAnsi"/>
+                <w:sz w:val="18"/>
+                <w:szCs w:val="18"/>
+              </w:rPr>
+            </w:pPr>
+            <w:r>
+              <w:rPr>
+                <w:rFonts w:cstheme="minorHAnsi"/>
+                <w:sz w:val="18"/>
+                <w:szCs w:val="18"/>
+              </w:rPr>
+              <w:t>5</w:t>
+            </w:r>
+          </w:p>
+        </w:tc>
+        <w:tc>
+          <w:tcPr>
+            <w:tcW w:w="1956" w:type="dxa"/>
+          </w:tcPr>
+          <w:p>
+            <w:pPr>
+              <w:rPr>
+                <w:rFonts w:cstheme="minorHAnsi"/>
+                <w:sz w:val="18"/>
+                <w:szCs w:val="18"/>
+              </w:rPr>
+            </w:pPr>
+            <w:r>
+              <w:rPr>
+                <w:rFonts w:cstheme="minorHAnsi"/>
+                <w:sz w:val="18"/>
+                <w:szCs w:val="18"/>
+              </w:rPr>
+              <w:t>1</w:t>
+            </w:r>
+          </w:p>
+        </w:tc>
+      </w:tr>
+      <w:tr>
+        <w:trPr>
+          <w:cnfStyle w:val="000000010000" w:firstRow="0" w:lastRow="0" w:firstColumn="0" w:lastColumn="0" w:oddVBand="0" w:evenVBand="0" w:oddHBand="0" w:evenHBand="1" w:firstRowFirstColumn="0" w:firstRowLastColumn="0" w:lastRowFirstColumn="0" w:lastRowLastColumn="0"/>
+        </w:trPr>
+        <w:tc>
+          <w:tcPr>
+            <w:tcW w:w="2044" w:type="dxa"/>
+          </w:tcPr>
+          <w:p>
+            <w:pPr>
+              <w:rPr>
+                <w:rFonts w:cstheme="minorHAnsi"/>
+                <w:sz w:val="18"/>
+                <w:szCs w:val="18"/>
+              </w:rPr>
+            </w:pPr>
+            <w:r>
+              <w:rPr>
+                <w:rFonts w:cstheme="minorHAnsi"/>
+                <w:sz w:val="18"/>
+                <w:szCs w:val="18"/>
+              </w:rPr>
               <w:t>Project_managedBy</w:t>
             </w:r>
           </w:p>
@@ -8654,7 +9556,7 @@
     <w:p>
       <w:pPr>
         <w:rPr>
-          <w:rFonts w:cstheme="minorHAnsi"/>
+          <w:rStyle w:val="Hyperlink"/>
         </w:rPr>
       </w:pPr>
       <w:r>
@@ -8665,48 +9567,123 @@
         </w:rPr>
         <w:t>*</w:t>
       </w:r>
-      <w:r>
-        <w:rPr>
-          <w:rFonts w:cstheme="minorHAnsi"/>
-        </w:rPr>
-        <w:t xml:space="preserve">btree represents a B+Tree organization. The naming btree was chosen by the innoDB developers </w:t>
+      <w:proofErr w:type="gramStart"/>
+      <w:r>
+        <w:rPr>
+          <w:rFonts w:cstheme="minorHAnsi"/>
+        </w:rPr>
+        <w:t>btree</w:t>
+      </w:r>
+      <w:proofErr w:type="gramEnd"/>
+      <w:r>
+        <w:rPr>
+          <w:rFonts w:cstheme="minorHAnsi"/>
+        </w:rPr>
+        <w:t xml:space="preserve"> represents a B+Tree </w:t>
+      </w:r>
+      <w:r>
+        <w:rPr>
+          <w:rFonts w:cstheme="minorHAnsi"/>
+        </w:rPr>
+        <w:t xml:space="preserve">storage </w:t>
+      </w:r>
+      <w:r>
+        <w:rPr>
+          <w:rFonts w:cstheme="minorHAnsi"/>
+        </w:rPr>
+        <w:t xml:space="preserve">organization. The naming btree was chosen by the innoDB developers </w:t>
       </w:r>
       <w:hyperlink r:id="rId7" w:history="1">
         <w:r>
           <w:rPr>
             <w:rStyle w:val="Hyperlink"/>
           </w:rPr>
-          <w:t xml:space="preserve">index - Does </w:t>
-        </w:r>
-        <w:proofErr w:type="spellStart"/>
-        <w:r>
-          <w:rPr>
-            <w:rStyle w:val="Hyperlink"/>
-          </w:rPr>
-          <w:t>mysql</w:t>
-        </w:r>
-        <w:proofErr w:type="spellEnd"/>
-        <w:r>
-          <w:rPr>
-            <w:rStyle w:val="Hyperlink"/>
-          </w:rPr>
-          <w:t xml:space="preserve"> use </w:t>
-        </w:r>
-        <w:proofErr w:type="spellStart"/>
-        <w:r>
-          <w:rPr>
-            <w:rStyle w:val="Hyperlink"/>
-          </w:rPr>
-          <w:t>B-tree,B+tree</w:t>
-        </w:r>
-        <w:proofErr w:type="spellEnd"/>
-        <w:r>
-          <w:rPr>
-            <w:rStyle w:val="Hyperlink"/>
-          </w:rPr>
-          <w:t xml:space="preserve"> or both? - Database Administrators Stack Exchange</w:t>
+          <w:t>index - Does mysql use B-tree,B+tree or both? - Database Administrators Stack Exchange</w:t>
         </w:r>
       </w:hyperlink>
+    </w:p>
+    <w:p>
+      <w:pPr>
+        <w:rPr>
+          <w:rFonts w:cstheme="minorHAnsi"/>
+        </w:rPr>
+      </w:pPr>
+      <w:r>
+        <w:rPr>
+          <w:rFonts w:cstheme="minorHAnsi"/>
+          <w:b/>
+          <w:bCs/>
+        </w:rPr>
+        <w:t>*</w:t>
+      </w:r>
+      <w:r>
+        <w:rPr>
+          <w:rFonts w:cstheme="minorHAnsi"/>
+        </w:rPr>
+        <w:t>The following indexes (</w:t>
+      </w:r>
+      <w:r>
+        <w:rPr>
+          <w:rFonts w:cstheme="minorHAnsi"/>
+          <w:b/>
+          <w:bCs/>
+        </w:rPr>
+        <w:t>Employee_SSN</w:t>
+      </w:r>
+      <w:r>
+        <w:rPr>
+          <w:rFonts w:cstheme="minorHAnsi"/>
+        </w:rPr>
+        <w:t xml:space="preserve"> - </w:t>
+      </w:r>
+      <w:r>
+        <w:rPr>
+          <w:rFonts w:cstheme="minorHAnsi"/>
+          <w:b/>
+          <w:bCs/>
+        </w:rPr>
+        <w:t>Employee_managerSSN</w:t>
+      </w:r>
+      <w:r>
+        <w:rPr>
+          <w:rFonts w:cstheme="minorHAnsi"/>
+        </w:rPr>
+        <w:t xml:space="preserve"> - </w:t>
+      </w:r>
+      <w:r>
+        <w:rPr>
+          <w:rFonts w:cstheme="minorHAnsi"/>
+          <w:b/>
+          <w:bCs/>
+        </w:rPr>
+        <w:t>Project_projectNo</w:t>
+      </w:r>
+      <w:r>
+        <w:rPr>
+          <w:rFonts w:cstheme="minorHAnsi"/>
+        </w:rPr>
+        <w:t xml:space="preserve"> - </w:t>
+      </w:r>
+      <w:r>
+        <w:rPr>
+          <w:rFonts w:cstheme="minorHAnsi"/>
+          <w:b/>
+          <w:bCs/>
+        </w:rPr>
+        <w:t>Project_managedBy</w:t>
+      </w:r>
+      <w:r>
+        <w:rPr>
+          <w:rFonts w:cstheme="minorHAnsi"/>
+        </w:rPr>
+        <w:t xml:space="preserve">) were made by the innoDB, </w:t>
+      </w:r>
+      <w:r>
+        <w:rPr>
+          <w:rFonts w:cstheme="minorHAnsi"/>
+        </w:rPr>
+        <w:t>the storage manager of MySQL DBMS. The rest of the indexes were added by us for the soul reason of having multiple cost possibilities for certain queries like disjunction. In the disjunction, the cost will differ such that if all the involved attributes have an index, the cost will be less and if only one of the attributes does not have an index, the cost will be as high as when having no indexes on any of the attributes.</w:t>
+      </w:r>
     </w:p>
     <w:p>
       <w:pPr>
@@ -8724,10 +9701,33 @@
       <w:r>
         <w:rPr>
           <w:rFonts w:cstheme="minorHAnsi"/>
-          <w:b/>
-          <w:bCs/>
-        </w:rPr>
-        <w:t>Number of first level blocks (</w:t>
+        </w:rPr>
+        <w:t>Number of</w:t>
+      </w:r>
+      <w:r>
+        <w:rPr>
+          <w:rFonts w:cstheme="minorHAnsi"/>
+          <w:b/>
+          <w:bCs/>
+        </w:rPr>
+        <w:t xml:space="preserve"> </w:t>
+      </w:r>
+      <w:r>
+        <w:rPr>
+          <w:rFonts w:cstheme="minorHAnsi"/>
+          <w:b/>
+          <w:bCs/>
+          <w:highlight w:val="yellow"/>
+        </w:rPr>
+        <w:t>first level blocks</w:t>
+      </w:r>
+      <w:r>
+        <w:rPr>
+          <w:rFonts w:cstheme="minorHAnsi"/>
+          <w:b/>
+          <w:bCs/>
+        </w:rPr>
+        <w:t xml:space="preserve"> (</w:t>
       </w:r>
       <w:r>
         <w:rPr>
@@ -8743,7 +9743,7 @@
         </w:rPr>
         <w:t xml:space="preserve">) </w:t>
       </w:r>
-      <w:bookmarkStart w:id="4" w:name="_Hlk150348260"/>
+      <w:bookmarkStart w:id="6" w:name="_Hlk150348260"/>
       <w:r>
         <w:rPr>
           <w:rFonts w:cstheme="minorHAnsi"/>
@@ -8760,7 +9760,7 @@
         </w:rPr>
         <w:t xml:space="preserve">CEIL [ </w:t>
       </w:r>
-      <w:bookmarkEnd w:id="4"/>
+      <w:bookmarkEnd w:id="6"/>
       <w:r>
         <w:rPr>
           <w:rFonts w:cstheme="minorHAnsi"/>
@@ -8788,12 +9788,11 @@
     </w:p>
     <w:p>
       <w:pPr>
-        <w:pStyle w:val="ListParagraph"/>
-        <w:jc w:val="center"/>
-        <w:rPr>
-          <w:rFonts w:cstheme="minorHAnsi"/>
-          <w:b/>
-          <w:bCs/>
+        <w:rPr>
+          <w:rFonts w:cstheme="minorHAnsi"/>
+          <w:b/>
+          <w:bCs/>
+          <w:color w:val="C00000"/>
         </w:rPr>
       </w:pPr>
       <w:r>
@@ -8801,8 +9800,45 @@
           <w:rFonts w:cstheme="minorHAnsi"/>
           <w:b/>
           <w:bCs/>
-        </w:rPr>
-        <w:t>Typical fanout for MySQL B-Tree indexes is between 10 to 20.</w:t>
+          <w:color w:val="C00000"/>
+        </w:rPr>
+        <w:t xml:space="preserve">Since we were not able to find an official source </w:t>
+      </w:r>
+      <w:r>
+        <w:rPr>
+          <w:rFonts w:cstheme="minorHAnsi"/>
+          <w:b/>
+          <w:bCs/>
+          <w:color w:val="C00000"/>
+        </w:rPr>
+        <w:t>for MySQL B</w:t>
+      </w:r>
+      <w:r>
+        <w:rPr>
+          <w:rFonts w:cstheme="minorHAnsi"/>
+          <w:b/>
+          <w:bCs/>
+          <w:color w:val="C00000"/>
+        </w:rPr>
+        <w:t>+</w:t>
+      </w:r>
+      <w:r>
+        <w:rPr>
+          <w:rFonts w:cstheme="minorHAnsi"/>
+          <w:b/>
+          <w:bCs/>
+          <w:color w:val="C00000"/>
+        </w:rPr>
+        <w:t xml:space="preserve">-Tree </w:t>
+      </w:r>
+      <w:r>
+        <w:rPr>
+          <w:rFonts w:cstheme="minorHAnsi"/>
+          <w:b/>
+          <w:bCs/>
+          <w:color w:val="C00000"/>
+        </w:rPr>
+        <w:t>fanout value, we assumed the fanout as 10.</w:t>
       </w:r>
     </w:p>
     <w:p>
@@ -8924,6 +9960,8 @@
         </w:numPr>
         <w:rPr>
           <w:rFonts w:cstheme="minorHAnsi"/>
+          <w:b/>
+          <w:bCs/>
         </w:rPr>
       </w:pPr>
       <w:r>
@@ -8932,25 +9970,13 @@
           <w:b/>
           <w:bCs/>
         </w:rPr>
-        <w:t>Project</w:t>
-      </w:r>
-      <w:r>
-        <w:rPr>
-          <w:rFonts w:cstheme="minorHAnsi"/>
-        </w:rPr>
-        <w:t>_</w:t>
-      </w:r>
-      <w:r>
-        <w:rPr>
-          <w:rFonts w:cstheme="minorHAnsi"/>
-          <w:b/>
-          <w:bCs/>
-        </w:rPr>
-        <w:t>projectNo</w:t>
-      </w:r>
-      <w:r>
-        <w:rPr>
-          <w:rFonts w:cstheme="minorHAnsi"/>
+        <w:t>Employee_fname</w:t>
+      </w:r>
+      <w:r>
+        <w:rPr>
+          <w:rFonts w:cstheme="minorHAnsi"/>
+          <w:b/>
+          <w:bCs/>
         </w:rPr>
         <w:t xml:space="preserve">: </w:t>
       </w:r>
@@ -8964,15 +9990,21 @@
         <w:rPr>
           <w:rFonts w:cstheme="minorHAnsi"/>
         </w:rPr>
-        <w:t xml:space="preserve">5 / 10] = </w:t>
-      </w:r>
-      <w:r>
-        <w:rPr>
-          <w:rFonts w:cstheme="minorHAnsi"/>
-          <w:b/>
-          <w:bCs/>
-        </w:rPr>
-        <w:t>1</w:t>
+        <w:t>26</w:t>
+      </w:r>
+      <w:r>
+        <w:rPr>
+          <w:rFonts w:cstheme="minorHAnsi"/>
+        </w:rPr>
+        <w:t xml:space="preserve"> / 10] = </w:t>
+      </w:r>
+      <w:r>
+        <w:rPr>
+          <w:rFonts w:cstheme="minorHAnsi"/>
+          <w:b/>
+          <w:bCs/>
+        </w:rPr>
+        <w:t>3</w:t>
       </w:r>
     </w:p>
     <w:p>
@@ -8994,6 +10026,184 @@
           <w:b/>
           <w:bCs/>
         </w:rPr>
+        <w:t>Employee_lname</w:t>
+      </w:r>
+      <w:r>
+        <w:rPr>
+          <w:rFonts w:cstheme="minorHAnsi"/>
+          <w:b/>
+          <w:bCs/>
+        </w:rPr>
+        <w:t>:</w:t>
+      </w:r>
+      <w:r>
+        <w:rPr>
+          <w:rFonts w:cstheme="minorHAnsi"/>
+        </w:rPr>
+        <w:t xml:space="preserve"> </w:t>
+      </w:r>
+      <w:r>
+        <w:rPr>
+          <w:rFonts w:cstheme="minorHAnsi"/>
+        </w:rPr>
+        <w:t xml:space="preserve">CEIL [ </w:t>
+      </w:r>
+      <w:r>
+        <w:rPr>
+          <w:rFonts w:cstheme="minorHAnsi"/>
+        </w:rPr>
+        <w:t>23</w:t>
+      </w:r>
+      <w:r>
+        <w:rPr>
+          <w:rFonts w:cstheme="minorHAnsi"/>
+        </w:rPr>
+        <w:t xml:space="preserve"> / 10] = </w:t>
+      </w:r>
+      <w:r>
+        <w:rPr>
+          <w:rFonts w:cstheme="minorHAnsi"/>
+          <w:b/>
+          <w:bCs/>
+        </w:rPr>
+        <w:t>3</w:t>
+      </w:r>
+    </w:p>
+    <w:p>
+      <w:pPr>
+        <w:pStyle w:val="ListParagraph"/>
+        <w:numPr>
+          <w:ilvl w:val="1"/>
+          <w:numId w:val="1"/>
+        </w:numPr>
+        <w:rPr>
+          <w:rFonts w:cstheme="minorHAnsi"/>
+          <w:b/>
+          <w:bCs/>
+        </w:rPr>
+      </w:pPr>
+      <w:r>
+        <w:rPr>
+          <w:rFonts w:cstheme="minorHAnsi"/>
+          <w:b/>
+          <w:bCs/>
+        </w:rPr>
+        <w:t>Employee_gender</w:t>
+      </w:r>
+      <w:r>
+        <w:rPr>
+          <w:rFonts w:cstheme="minorHAnsi"/>
+          <w:b/>
+          <w:bCs/>
+        </w:rPr>
+        <w:t>:</w:t>
+      </w:r>
+      <w:r>
+        <w:rPr>
+          <w:rFonts w:cstheme="minorHAnsi"/>
+        </w:rPr>
+        <w:t xml:space="preserve"> </w:t>
+      </w:r>
+      <w:r>
+        <w:rPr>
+          <w:rFonts w:cstheme="minorHAnsi"/>
+        </w:rPr>
+        <w:t xml:space="preserve">CEIL [ </w:t>
+      </w:r>
+      <w:r>
+        <w:rPr>
+          <w:rFonts w:cstheme="minorHAnsi"/>
+        </w:rPr>
+        <w:t>2</w:t>
+      </w:r>
+      <w:r>
+        <w:rPr>
+          <w:rFonts w:cstheme="minorHAnsi"/>
+        </w:rPr>
+        <w:t xml:space="preserve"> / 10] = </w:t>
+      </w:r>
+      <w:r>
+        <w:rPr>
+          <w:rFonts w:cstheme="minorHAnsi"/>
+          <w:b/>
+          <w:bCs/>
+        </w:rPr>
+        <w:t>1</w:t>
+      </w:r>
+    </w:p>
+    <w:p>
+      <w:pPr>
+        <w:pStyle w:val="ListParagraph"/>
+        <w:numPr>
+          <w:ilvl w:val="1"/>
+          <w:numId w:val="1"/>
+        </w:numPr>
+        <w:rPr>
+          <w:rFonts w:cstheme="minorHAnsi"/>
+          <w:b/>
+          <w:bCs/>
+        </w:rPr>
+      </w:pPr>
+      <w:r>
+        <w:rPr>
+          <w:rFonts w:cstheme="minorHAnsi"/>
+          <w:b/>
+          <w:bCs/>
+        </w:rPr>
+        <w:t>Employee_manager</w:t>
+      </w:r>
+      <w:r>
+        <w:rPr>
+          <w:rFonts w:cstheme="minorHAnsi"/>
+          <w:b/>
+          <w:bCs/>
+        </w:rPr>
+        <w:t xml:space="preserve">: </w:t>
+      </w:r>
+      <w:r>
+        <w:rPr>
+          <w:rFonts w:cstheme="minorHAnsi"/>
+        </w:rPr>
+        <w:t xml:space="preserve">CEIL [ </w:t>
+      </w:r>
+      <w:r>
+        <w:rPr>
+          <w:rFonts w:cstheme="minorHAnsi"/>
+        </w:rPr>
+        <w:t>2</w:t>
+      </w:r>
+      <w:r>
+        <w:rPr>
+          <w:rFonts w:cstheme="minorHAnsi"/>
+        </w:rPr>
+        <w:t xml:space="preserve"> / 10] = </w:t>
+      </w:r>
+      <w:r>
+        <w:rPr>
+          <w:rFonts w:cstheme="minorHAnsi"/>
+          <w:b/>
+          <w:bCs/>
+        </w:rPr>
+        <w:t>1</w:t>
+      </w:r>
+    </w:p>
+    <w:p>
+      <w:pPr>
+        <w:pStyle w:val="ListParagraph"/>
+        <w:numPr>
+          <w:ilvl w:val="1"/>
+          <w:numId w:val="1"/>
+        </w:numPr>
+        <w:rPr>
+          <w:rFonts w:cstheme="minorHAnsi"/>
+        </w:rPr>
+      </w:pPr>
+      <w:r>
+        <w:rPr>
+          <w:rFonts w:cstheme="minorHAnsi"/>
+          <w:b/>
+          <w:bCs/>
+        </w:rPr>
         <w:t>Project</w:t>
       </w:r>
       <w:r>
@@ -9008,6 +10218,69 @@
           <w:b/>
           <w:bCs/>
         </w:rPr>
+        <w:t>projectNo</w:t>
+      </w:r>
+      <w:r>
+        <w:rPr>
+          <w:rFonts w:cstheme="minorHAnsi"/>
+        </w:rPr>
+        <w:t xml:space="preserve">: </w:t>
+      </w:r>
+      <w:r>
+        <w:rPr>
+          <w:rFonts w:cstheme="minorHAnsi"/>
+        </w:rPr>
+        <w:t xml:space="preserve">CEIL [ </w:t>
+      </w:r>
+      <w:r>
+        <w:rPr>
+          <w:rFonts w:cstheme="minorHAnsi"/>
+        </w:rPr>
+        <w:t xml:space="preserve">5 / 10] = </w:t>
+      </w:r>
+      <w:r>
+        <w:rPr>
+          <w:rFonts w:cstheme="minorHAnsi"/>
+          <w:b/>
+          <w:bCs/>
+        </w:rPr>
+        <w:t>1</w:t>
+      </w:r>
+    </w:p>
+    <w:p>
+      <w:pPr>
+        <w:pStyle w:val="ListParagraph"/>
+        <w:numPr>
+          <w:ilvl w:val="1"/>
+          <w:numId w:val="1"/>
+        </w:numPr>
+        <w:spacing w:after="0"/>
+        <w:rPr>
+          <w:rFonts w:cstheme="minorHAnsi"/>
+          <w:b/>
+          <w:bCs/>
+        </w:rPr>
+      </w:pPr>
+      <w:r>
+        <w:rPr>
+          <w:rFonts w:cstheme="minorHAnsi"/>
+          <w:b/>
+          <w:bCs/>
+        </w:rPr>
+        <w:t>Project</w:t>
+      </w:r>
+      <w:r>
+        <w:rPr>
+          <w:rFonts w:cstheme="minorHAnsi"/>
+        </w:rPr>
+        <w:t>_</w:t>
+      </w:r>
+      <w:r>
+        <w:rPr>
+          <w:rFonts w:cstheme="minorHAnsi"/>
+          <w:b/>
+          <w:bCs/>
+        </w:rPr>
         <w:t>managedBy</w:t>
       </w:r>
       <w:r>
@@ -9020,13 +10293,7 @@
         <w:rPr>
           <w:rFonts w:cstheme="minorHAnsi"/>
         </w:rPr>
-        <w:t xml:space="preserve">CEIL [ </w:t>
-      </w:r>
-      <w:r>
-        <w:rPr>
-          <w:rFonts w:cstheme="minorHAnsi"/>
-        </w:rPr>
-        <w:t xml:space="preserve">2 / 10] = </w:t>
+        <w:t xml:space="preserve">CEIL [ 2 / 10] = </w:t>
       </w:r>
       <w:r>
         <w:rPr>
@@ -9056,7 +10323,23 @@
           <w:b/>
           <w:bCs/>
         </w:rPr>
-        <w:t>Index record = ordering key + pointer in bytes</w:t>
+        <w:t>Index record</w:t>
+      </w:r>
+      <w:r>
+        <w:rPr>
+          <w:rFonts w:cstheme="minorHAnsi"/>
+          <w:b/>
+          <w:bCs/>
+        </w:rPr>
+        <w:t xml:space="preserve"> size</w:t>
+      </w:r>
+      <w:r>
+        <w:rPr>
+          <w:rFonts w:cstheme="minorHAnsi"/>
+          <w:b/>
+          <w:bCs/>
+        </w:rPr>
+        <w:t xml:space="preserve"> = ordering key + pointer in bytes</w:t>
       </w:r>
     </w:p>
     <w:p>
@@ -10422,8 +11705,6 @@
         </w:numPr>
         <w:rPr>
           <w:rFonts w:cstheme="minorHAnsi"/>
-          <w:b/>
-          <w:bCs/>
         </w:rPr>
       </w:pPr>
       <w:r>
@@ -10432,21 +11713,43 @@
           <w:b/>
           <w:bCs/>
         </w:rPr>
-        <w:t>selectivity = 1/</w:t>
-      </w:r>
-      <w:r>
-        <w:rPr>
-          <w:rFonts w:cstheme="minorHAnsi"/>
-          <w:b/>
-          <w:bCs/>
-        </w:rPr>
-        <w:t>NDV (</w:t>
-      </w:r>
-      <w:r>
-        <w:rPr>
-          <w:rFonts w:cstheme="minorHAnsi"/>
-          <w:b/>
-          <w:bCs/>
+        <w:t xml:space="preserve">selectivity = </w:t>
+      </w:r>
+      <w:r>
+        <w:rPr>
+          <w:rFonts w:cstheme="minorHAnsi"/>
+        </w:rPr>
+        <w:t>1</w:t>
+      </w:r>
+      <w:r>
+        <w:rPr>
+          <w:rFonts w:cstheme="minorHAnsi"/>
+        </w:rPr>
+        <w:t xml:space="preserve"> </w:t>
+      </w:r>
+      <w:r>
+        <w:rPr>
+          <w:rFonts w:cstheme="minorHAnsi"/>
+        </w:rPr>
+        <w:t>/</w:t>
+      </w:r>
+      <w:r>
+        <w:rPr>
+          <w:rFonts w:cstheme="minorHAnsi"/>
+        </w:rPr>
+        <w:t xml:space="preserve"> </w:t>
+      </w:r>
+      <w:proofErr w:type="gramStart"/>
+      <w:r>
+        <w:rPr>
+          <w:rFonts w:cstheme="minorHAnsi"/>
+        </w:rPr>
+        <w:t>NDV(</w:t>
+      </w:r>
+      <w:proofErr w:type="gramEnd"/>
+      <w:r>
+        <w:rPr>
+          <w:rFonts w:cstheme="minorHAnsi"/>
         </w:rPr>
         <w:t>key, table)</w:t>
       </w:r>
@@ -10494,7 +11797,13 @@
           <w:b/>
           <w:bCs/>
         </w:rPr>
-        <w:t>= table rowCount * selectivity</w:t>
+        <w:t xml:space="preserve">= </w:t>
+      </w:r>
+      <w:r>
+        <w:rPr>
+          <w:rFonts w:cstheme="minorHAnsi"/>
+        </w:rPr>
+        <w:t>table rowCount * selectivity</w:t>
       </w:r>
     </w:p>
     <w:p>
@@ -10536,7 +11845,7 @@
           <w:color w:val="auto"/>
         </w:rPr>
       </w:pPr>
-      <w:bookmarkStart w:id="5" w:name="_Toc150680842"/>
+      <w:bookmarkStart w:id="7" w:name="_Toc150680842"/>
       <w:r>
         <w:rPr>
           <w:rStyle w:val="Heading1Char"/>
@@ -10547,7 +11856,7 @@
         </w:rPr>
         <w:t>Cost Parameters, MySQL Screenshots, and Extra example</w:t>
       </w:r>
-      <w:bookmarkEnd w:id="5"/>
+      <w:bookmarkEnd w:id="7"/>
     </w:p>
     <w:p>
       <w:pPr>
@@ -10792,6 +12101,7 @@
           <w:rFonts w:cstheme="minorHAnsi"/>
           <w:b/>
           <w:bCs/>
+          <w:noProof/>
           <w:sz w:val="28"/>
           <w:szCs w:val="28"/>
         </w:rPr>
@@ -10901,6 +12211,9 @@
         <w:br/>
       </w:r>
       <w:r>
+        <w:rPr>
+          <w:noProof/>
+        </w:rPr>
         <w:drawing>
           <wp:inline distT="0" distB="0" distL="0" distR="0" wp14:anchorId="615853BC" wp14:editId="03A3585F">
             <wp:extent cx="6646545" cy="3670300"/>
@@ -11434,7 +12747,7 @@
           <w:szCs w:val="28"/>
         </w:rPr>
       </w:pPr>
-      <w:bookmarkStart w:id="6" w:name="_Hlk150331339"/>
+      <w:bookmarkStart w:id="8" w:name="_Hlk150331339"/>
     </w:p>
     <w:p>
       <w:pPr>
@@ -11562,7 +12875,7 @@
           <w:szCs w:val="28"/>
         </w:rPr>
         <w:drawing>
-          <wp:inline distT="0" distB="0" distL="0" distR="0" wp14:anchorId="0EE789C0" wp14:editId="54D46973">
+          <wp:inline distT="0" distB="0" distL="0" distR="0" wp14:anchorId="0EE789C0" wp14:editId="2C86827C">
             <wp:extent cx="3916045" cy="2765425"/>
             <wp:effectExtent l="19050" t="19050" r="27305" b="15875"/>
             <wp:docPr id="699326763" name="Picture 1"/>
@@ -11872,7 +13185,7 @@
         </w:drawing>
       </w:r>
     </w:p>
-    <w:bookmarkEnd w:id="6"/>
+    <w:bookmarkEnd w:id="8"/>
     <w:p>
       <w:pPr>
         <w:rPr>
@@ -13263,6 +14576,17 @@
       <w:spacing w:after="100"/>
     </w:pPr>
   </w:style>
+  <w:style w:type="character" w:styleId="Strong">
+    <w:name w:val="Strong"/>
+    <w:basedOn w:val="DefaultParagraphFont"/>
+    <w:uiPriority w:val="22"/>
+    <w:qFormat/>
+    <w:rsid w:val="00442634"/>
+    <w:rPr>
+      <w:b/>
+      <w:bCs/>
+    </w:rPr>
+  </w:style>
 </w:styles>
 </file>
 

</xml_diff>

<commit_message>
fixed the employee metadata json names
</commit_message>
<xml_diff>
--- a/Phase 2/Metadata for Phase 2.docx
+++ b/Phase 2/Metadata for Phase 2.docx
@@ -860,21 +860,7 @@
               <w:rPr>
                 <w:rFonts w:cstheme="minorHAnsi"/>
               </w:rPr>
-              <w:t xml:space="preserve">), </w:t>
-            </w:r>
-            <w:proofErr w:type="gramStart"/>
-            <w:r>
-              <w:rPr>
-                <w:rFonts w:cstheme="minorHAnsi"/>
-              </w:rPr>
-              <w:t>NDV(</w:t>
-            </w:r>
-            <w:proofErr w:type="gramEnd"/>
-            <w:r>
-              <w:rPr>
-                <w:rFonts w:cstheme="minorHAnsi"/>
-              </w:rPr>
-              <w:t>B,</w:t>
+              <w:t>), NDV(B,</w:t>
             </w:r>
             <w:r>
               <w:rPr>
@@ -2466,14 +2452,7 @@
         <w:rPr>
           <w:rFonts w:cstheme="minorHAnsi"/>
         </w:rPr>
-        <w:t xml:space="preserve"> </w:t>
-      </w:r>
-      <w:proofErr w:type="gramStart"/>
-      <w:r>
-        <w:rPr>
-          <w:rFonts w:cstheme="minorHAnsi"/>
-        </w:rPr>
-        <w:t>Bytes</w:t>
+        <w:t xml:space="preserve"> Bytes</w:t>
       </w:r>
       <w:r>
         <w:rPr>
@@ -2481,7 +2460,6 @@
         </w:rPr>
         <w:t xml:space="preserve"> ]</w:t>
       </w:r>
-      <w:proofErr w:type="gramEnd"/>
     </w:p>
     <w:p>
       <w:pPr>
@@ -4123,7 +4101,6 @@
                 <w14:ligatures w14:val="none"/>
               </w:rPr>
             </w:pPr>
-            <w:proofErr w:type="gramStart"/>
             <w:r>
               <w:rPr>
                 <w:rFonts w:eastAsia="Times New Roman" w:cstheme="minorHAnsi"/>
@@ -4132,10 +4109,17 @@
                 <w:szCs w:val="20"/>
                 <w14:ligatures w14:val="none"/>
               </w:rPr>
-              <w:t>varchar(</w:t>
-            </w:r>
-            <w:proofErr w:type="gramEnd"/>
-            <w:r>
+              <w:t>varchar(50)</w:t>
+            </w:r>
+          </w:p>
+        </w:tc>
+        <w:tc>
+          <w:tcPr>
+            <w:tcW w:w="1985" w:type="dxa"/>
+            <w:hideMark/>
+          </w:tcPr>
+          <w:p>
+            <w:pPr>
               <w:rPr>
                 <w:rFonts w:eastAsia="Times New Roman" w:cstheme="minorHAnsi"/>
                 <w:kern w:val="0"/>
@@ -4143,17 +4127,8 @@
                 <w:szCs w:val="20"/>
                 <w14:ligatures w14:val="none"/>
               </w:rPr>
-              <w:t>50)</w:t>
-            </w:r>
-          </w:p>
-        </w:tc>
-        <w:tc>
-          <w:tcPr>
-            <w:tcW w:w="1985" w:type="dxa"/>
-            <w:hideMark/>
-          </w:tcPr>
-          <w:p>
-            <w:pPr>
+            </w:pPr>
+            <w:r>
               <w:rPr>
                 <w:rFonts w:eastAsia="Times New Roman" w:cstheme="minorHAnsi"/>
                 <w:kern w:val="0"/>
@@ -4161,8 +4136,22 @@
                 <w:szCs w:val="20"/>
                 <w14:ligatures w14:val="none"/>
               </w:rPr>
-            </w:pPr>
-            <w:r>
+              <w:t>50</w:t>
+            </w:r>
+          </w:p>
+        </w:tc>
+      </w:tr>
+      <w:tr>
+        <w:trPr>
+          <w:jc w:val="center"/>
+        </w:trPr>
+        <w:tc>
+          <w:tcPr>
+            <w:tcW w:w="0" w:type="auto"/>
+            <w:hideMark/>
+          </w:tcPr>
+          <w:p>
+            <w:pPr>
               <w:rPr>
                 <w:rFonts w:eastAsia="Times New Roman" w:cstheme="minorHAnsi"/>
                 <w:kern w:val="0"/>
@@ -4170,7 +4159,69 @@
                 <w:szCs w:val="20"/>
                 <w14:ligatures w14:val="none"/>
               </w:rPr>
-              <w:t>50</w:t>
+            </w:pPr>
+            <w:r>
+              <w:rPr>
+                <w:rFonts w:eastAsia="Times New Roman" w:cstheme="minorHAnsi"/>
+                <w:kern w:val="0"/>
+                <w:sz w:val="20"/>
+                <w:szCs w:val="20"/>
+                <w14:ligatures w14:val="none"/>
+              </w:rPr>
+              <w:t>Description</w:t>
+            </w:r>
+          </w:p>
+        </w:tc>
+        <w:tc>
+          <w:tcPr>
+            <w:tcW w:w="2314" w:type="dxa"/>
+          </w:tcPr>
+          <w:p>
+            <w:pPr>
+              <w:rPr>
+                <w:rFonts w:eastAsia="Times New Roman" w:cstheme="minorHAnsi"/>
+                <w:kern w:val="0"/>
+                <w:sz w:val="20"/>
+                <w:szCs w:val="20"/>
+                <w14:ligatures w14:val="none"/>
+              </w:rPr>
+            </w:pPr>
+            <w:r>
+              <w:rPr>
+                <w:rFonts w:eastAsia="Times New Roman" w:cstheme="minorHAnsi"/>
+                <w:kern w:val="0"/>
+                <w:sz w:val="20"/>
+                <w:szCs w:val="20"/>
+                <w14:ligatures w14:val="none"/>
+              </w:rPr>
+              <w:t>text</w:t>
+            </w:r>
+          </w:p>
+        </w:tc>
+        <w:tc>
+          <w:tcPr>
+            <w:tcW w:w="1985" w:type="dxa"/>
+            <w:hideMark/>
+          </w:tcPr>
+          <w:p>
+            <w:pPr>
+              <w:rPr>
+                <w:rFonts w:eastAsia="Times New Roman" w:cstheme="minorHAnsi"/>
+                <w:kern w:val="0"/>
+                <w:sz w:val="20"/>
+                <w:szCs w:val="20"/>
+                <w14:ligatures w14:val="none"/>
+              </w:rPr>
+            </w:pPr>
+            <w:r>
+              <w:rPr>
+                <w:rFonts w:eastAsia="Times New Roman" w:cstheme="minorHAnsi"/>
+                <w:kern w:val="0"/>
+                <w:sz w:val="20"/>
+                <w:szCs w:val="20"/>
+                <w14:ligatures w14:val="none"/>
+              </w:rPr>
+              <w:t>255</w:t>
             </w:r>
           </w:p>
         </w:tc>
@@ -4202,7 +4253,7 @@
                 <w:szCs w:val="20"/>
                 <w14:ligatures w14:val="none"/>
               </w:rPr>
-              <w:t>Description</w:t>
+              <w:t>ProjectLoc</w:t>
             </w:r>
           </w:p>
         </w:tc>
@@ -4228,7 +4279,7 @@
                 <w:szCs w:val="20"/>
                 <w14:ligatures w14:val="none"/>
               </w:rPr>
-              <w:t>text</w:t>
+              <w:t>varchar(100)</w:t>
             </w:r>
           </w:p>
         </w:tc>
@@ -4255,7 +4306,7 @@
                 <w:szCs w:val="20"/>
                 <w14:ligatures w14:val="none"/>
               </w:rPr>
-              <w:t>255</w:t>
+              <w:t>100</w:t>
             </w:r>
           </w:p>
         </w:tc>
@@ -4287,7 +4338,7 @@
                 <w:szCs w:val="20"/>
                 <w14:ligatures w14:val="none"/>
               </w:rPr>
-              <w:t>ProjectLoc</w:t>
+              <w:t>ManagedBy</w:t>
             </w:r>
           </w:p>
         </w:tc>
@@ -4305,7 +4356,6 @@
                 <w14:ligatures w14:val="none"/>
               </w:rPr>
             </w:pPr>
-            <w:proofErr w:type="gramStart"/>
             <w:r>
               <w:rPr>
                 <w:rFonts w:eastAsia="Times New Roman" w:cstheme="minorHAnsi"/>
@@ -4314,115 +4364,7 @@
                 <w:szCs w:val="20"/>
                 <w14:ligatures w14:val="none"/>
               </w:rPr>
-              <w:t>varchar(</w:t>
-            </w:r>
-            <w:proofErr w:type="gramEnd"/>
-            <w:r>
-              <w:rPr>
-                <w:rFonts w:eastAsia="Times New Roman" w:cstheme="minorHAnsi"/>
-                <w:kern w:val="0"/>
-                <w:sz w:val="20"/>
-                <w:szCs w:val="20"/>
-                <w14:ligatures w14:val="none"/>
-              </w:rPr>
-              <w:t>100)</w:t>
-            </w:r>
-          </w:p>
-        </w:tc>
-        <w:tc>
-          <w:tcPr>
-            <w:tcW w:w="1985" w:type="dxa"/>
-            <w:hideMark/>
-          </w:tcPr>
-          <w:p>
-            <w:pPr>
-              <w:rPr>
-                <w:rFonts w:eastAsia="Times New Roman" w:cstheme="minorHAnsi"/>
-                <w:kern w:val="0"/>
-                <w:sz w:val="20"/>
-                <w:szCs w:val="20"/>
-                <w14:ligatures w14:val="none"/>
-              </w:rPr>
-            </w:pPr>
-            <w:r>
-              <w:rPr>
-                <w:rFonts w:eastAsia="Times New Roman" w:cstheme="minorHAnsi"/>
-                <w:kern w:val="0"/>
-                <w:sz w:val="20"/>
-                <w:szCs w:val="20"/>
-                <w14:ligatures w14:val="none"/>
-              </w:rPr>
-              <w:t>100</w:t>
-            </w:r>
-          </w:p>
-        </w:tc>
-      </w:tr>
-      <w:tr>
-        <w:trPr>
-          <w:jc w:val="center"/>
-        </w:trPr>
-        <w:tc>
-          <w:tcPr>
-            <w:tcW w:w="0" w:type="auto"/>
-            <w:hideMark/>
-          </w:tcPr>
-          <w:p>
-            <w:pPr>
-              <w:rPr>
-                <w:rFonts w:eastAsia="Times New Roman" w:cstheme="minorHAnsi"/>
-                <w:kern w:val="0"/>
-                <w:sz w:val="20"/>
-                <w:szCs w:val="20"/>
-                <w14:ligatures w14:val="none"/>
-              </w:rPr>
-            </w:pPr>
-            <w:r>
-              <w:rPr>
-                <w:rFonts w:eastAsia="Times New Roman" w:cstheme="minorHAnsi"/>
-                <w:kern w:val="0"/>
-                <w:sz w:val="20"/>
-                <w:szCs w:val="20"/>
-                <w14:ligatures w14:val="none"/>
-              </w:rPr>
-              <w:t>ManagedBy</w:t>
-            </w:r>
-          </w:p>
-        </w:tc>
-        <w:tc>
-          <w:tcPr>
-            <w:tcW w:w="2314" w:type="dxa"/>
-          </w:tcPr>
-          <w:p>
-            <w:pPr>
-              <w:rPr>
-                <w:rFonts w:eastAsia="Times New Roman" w:cstheme="minorHAnsi"/>
-                <w:kern w:val="0"/>
-                <w:sz w:val="20"/>
-                <w:szCs w:val="20"/>
-                <w14:ligatures w14:val="none"/>
-              </w:rPr>
-            </w:pPr>
-            <w:proofErr w:type="gramStart"/>
-            <w:r>
-              <w:rPr>
-                <w:rFonts w:eastAsia="Times New Roman" w:cstheme="minorHAnsi"/>
-                <w:kern w:val="0"/>
-                <w:sz w:val="20"/>
-                <w:szCs w:val="20"/>
-                <w14:ligatures w14:val="none"/>
-              </w:rPr>
-              <w:t>varchar(</w:t>
-            </w:r>
-            <w:proofErr w:type="gramEnd"/>
-            <w:r>
-              <w:rPr>
-                <w:rFonts w:eastAsia="Times New Roman" w:cstheme="minorHAnsi"/>
-                <w:kern w:val="0"/>
-                <w:sz w:val="20"/>
-                <w:szCs w:val="20"/>
-                <w14:ligatures w14:val="none"/>
-              </w:rPr>
-              <w:t>9)</w:t>
+              <w:t>varchar(9)</w:t>
             </w:r>
           </w:p>
         </w:tc>
@@ -4475,18 +4417,8 @@
           <w:b/>
           <w:bCs/>
         </w:rPr>
-        <w:t xml:space="preserve">418 </w:t>
-      </w:r>
-      <w:proofErr w:type="gramStart"/>
-      <w:r>
-        <w:rPr>
-          <w:rFonts w:cstheme="minorHAnsi"/>
-          <w:b/>
-          <w:bCs/>
-        </w:rPr>
-        <w:t>Bytes</w:t>
-      </w:r>
-      <w:proofErr w:type="gramEnd"/>
+        <w:t>418 Bytes</w:t>
+      </w:r>
     </w:p>
     <w:p>
       <w:pPr>
@@ -4515,7 +4447,7 @@
     <w:tbl>
       <w:tblPr>
         <w:tblStyle w:val="SDPStyle"/>
-        <w:tblW w:w="10437" w:type="dxa"/>
+        <w:tblW w:w="10655" w:type="dxa"/>
         <w:jc w:val="center"/>
         <w:tblLayout w:type="fixed"/>
         <w:tblLook w:val="04A0" w:firstRow="1" w:lastRow="0" w:firstColumn="1" w:lastColumn="0" w:noHBand="0" w:noVBand="1"/>
@@ -4523,12 +4455,13 @@
       <w:tblGrid>
         <w:gridCol w:w="1717"/>
         <w:gridCol w:w="835"/>
-        <w:gridCol w:w="1963"/>
+        <w:gridCol w:w="848"/>
         <w:gridCol w:w="1963"/>
         <w:gridCol w:w="1354"/>
-        <w:gridCol w:w="1963"/>
-        <w:gridCol w:w="11"/>
-        <w:gridCol w:w="631"/>
+        <w:gridCol w:w="2012"/>
+        <w:gridCol w:w="642"/>
+        <w:gridCol w:w="642"/>
+        <w:gridCol w:w="642"/>
       </w:tblGrid>
       <w:tr>
         <w:trPr>
@@ -4581,6 +4514,28 @@
         </w:tc>
         <w:tc>
           <w:tcPr>
+            <w:tcW w:w="848" w:type="dxa"/>
+          </w:tcPr>
+          <w:p>
+            <w:pPr>
+              <w:rPr>
+                <w:rFonts w:cstheme="minorHAnsi"/>
+                <w:sz w:val="18"/>
+                <w:szCs w:val="18"/>
+              </w:rPr>
+            </w:pPr>
+            <w:r>
+              <w:rPr>
+                <w:rFonts w:cstheme="minorHAnsi"/>
+                <w:sz w:val="18"/>
+                <w:szCs w:val="18"/>
+              </w:rPr>
+              <w:t>Unique</w:t>
+            </w:r>
+          </w:p>
+        </w:tc>
+        <w:tc>
+          <w:tcPr>
             <w:tcW w:w="1963" w:type="dxa"/>
           </w:tcPr>
           <w:p>
@@ -4597,28 +4552,6 @@
                 <w:sz w:val="18"/>
                 <w:szCs w:val="18"/>
               </w:rPr>
-              <w:t>Unique</w:t>
-            </w:r>
-          </w:p>
-        </w:tc>
-        <w:tc>
-          <w:tcPr>
-            <w:tcW w:w="1963" w:type="dxa"/>
-          </w:tcPr>
-          <w:p>
-            <w:pPr>
-              <w:rPr>
-                <w:rFonts w:cstheme="minorHAnsi"/>
-                <w:sz w:val="18"/>
-                <w:szCs w:val="18"/>
-              </w:rPr>
-            </w:pPr>
-            <w:r>
-              <w:rPr>
-                <w:rFonts w:cstheme="minorHAnsi"/>
-                <w:sz w:val="18"/>
-                <w:szCs w:val="18"/>
-              </w:rPr>
               <w:t>indexName</w:t>
             </w:r>
           </w:p>
@@ -4647,7 +4580,7 @@
         </w:tc>
         <w:tc>
           <w:tcPr>
-            <w:tcW w:w="1963" w:type="dxa"/>
+            <w:tcW w:w="2012" w:type="dxa"/>
           </w:tcPr>
           <w:p>
             <w:pPr>
@@ -4670,7 +4603,6 @@
         <w:tc>
           <w:tcPr>
             <w:tcW w:w="642" w:type="dxa"/>
-            <w:gridSpan w:val="2"/>
           </w:tcPr>
           <w:p>
             <w:pPr>
@@ -4687,6 +4619,50 @@
                 <w:szCs w:val="18"/>
               </w:rPr>
               <w:t>NDV</w:t>
+            </w:r>
+          </w:p>
+        </w:tc>
+        <w:tc>
+          <w:tcPr>
+            <w:tcW w:w="642" w:type="dxa"/>
+          </w:tcPr>
+          <w:p>
+            <w:pPr>
+              <w:rPr>
+                <w:rFonts w:cstheme="minorHAnsi"/>
+                <w:sz w:val="18"/>
+                <w:szCs w:val="18"/>
+              </w:rPr>
+            </w:pPr>
+            <w:r>
+              <w:rPr>
+                <w:rFonts w:cstheme="minorHAnsi"/>
+                <w:sz w:val="18"/>
+                <w:szCs w:val="18"/>
+              </w:rPr>
+              <w:t>min</w:t>
+            </w:r>
+          </w:p>
+        </w:tc>
+        <w:tc>
+          <w:tcPr>
+            <w:tcW w:w="642" w:type="dxa"/>
+          </w:tcPr>
+          <w:p>
+            <w:pPr>
+              <w:rPr>
+                <w:rFonts w:cstheme="minorHAnsi"/>
+                <w:sz w:val="18"/>
+                <w:szCs w:val="18"/>
+              </w:rPr>
+            </w:pPr>
+            <w:r>
+              <w:rPr>
+                <w:rFonts w:cstheme="minorHAnsi"/>
+                <w:sz w:val="18"/>
+                <w:szCs w:val="18"/>
+              </w:rPr>
+              <w:t>max</w:t>
             </w:r>
           </w:p>
         </w:tc>
@@ -4742,7 +4718,7 @@
         </w:tc>
         <w:tc>
           <w:tcPr>
-            <w:tcW w:w="1963" w:type="dxa"/>
+            <w:tcW w:w="848" w:type="dxa"/>
           </w:tcPr>
           <w:p>
             <w:pPr>
@@ -4813,8 +4789,7 @@
         </w:tc>
         <w:tc>
           <w:tcPr>
-            <w:tcW w:w="1974" w:type="dxa"/>
-            <w:gridSpan w:val="2"/>
+            <w:tcW w:w="2012" w:type="dxa"/>
           </w:tcPr>
           <w:p>
             <w:pPr>
@@ -4837,7 +4812,7 @@
         </w:tc>
         <w:tc>
           <w:tcPr>
-            <w:tcW w:w="631" w:type="dxa"/>
+            <w:tcW w:w="642" w:type="dxa"/>
           </w:tcPr>
           <w:p>
             <w:pPr>
@@ -4854,6 +4829,50 @@
                 <w:szCs w:val="18"/>
               </w:rPr>
               <w:t>30</w:t>
+            </w:r>
+          </w:p>
+        </w:tc>
+        <w:tc>
+          <w:tcPr>
+            <w:tcW w:w="642" w:type="dxa"/>
+          </w:tcPr>
+          <w:p>
+            <w:pPr>
+              <w:rPr>
+                <w:rFonts w:cstheme="minorHAnsi"/>
+                <w:sz w:val="18"/>
+                <w:szCs w:val="18"/>
+              </w:rPr>
+            </w:pPr>
+            <w:r>
+              <w:rPr>
+                <w:rFonts w:cstheme="minorHAnsi"/>
+                <w:sz w:val="18"/>
+                <w:szCs w:val="18"/>
+              </w:rPr>
+              <w:t>1234</w:t>
+            </w:r>
+          </w:p>
+        </w:tc>
+        <w:tc>
+          <w:tcPr>
+            <w:tcW w:w="642" w:type="dxa"/>
+          </w:tcPr>
+          <w:p>
+            <w:pPr>
+              <w:rPr>
+                <w:rFonts w:cstheme="minorHAnsi"/>
+                <w:sz w:val="18"/>
+                <w:szCs w:val="18"/>
+              </w:rPr>
+            </w:pPr>
+            <w:r>
+              <w:rPr>
+                <w:rFonts w:cstheme="minorHAnsi"/>
+                <w:sz w:val="18"/>
+                <w:szCs w:val="18"/>
+              </w:rPr>
+              <w:t>9876</w:t>
             </w:r>
           </w:p>
         </w:tc>
@@ -4909,7 +4928,7 @@
         </w:tc>
         <w:tc>
           <w:tcPr>
-            <w:tcW w:w="1963" w:type="dxa"/>
+            <w:tcW w:w="848" w:type="dxa"/>
           </w:tcPr>
           <w:p>
             <w:pPr>
@@ -4980,8 +4999,7 @@
         </w:tc>
         <w:tc>
           <w:tcPr>
-            <w:tcW w:w="1974" w:type="dxa"/>
-            <w:gridSpan w:val="2"/>
+            <w:tcW w:w="2012" w:type="dxa"/>
           </w:tcPr>
           <w:p>
             <w:pPr>
@@ -5004,7 +5022,7 @@
         </w:tc>
         <w:tc>
           <w:tcPr>
-            <w:tcW w:w="631" w:type="dxa"/>
+            <w:tcW w:w="642" w:type="dxa"/>
           </w:tcPr>
           <w:p>
             <w:pPr>
@@ -5021,6 +5039,50 @@
                 <w:szCs w:val="18"/>
               </w:rPr>
               <w:t>26</w:t>
+            </w:r>
+          </w:p>
+        </w:tc>
+        <w:tc>
+          <w:tcPr>
+            <w:tcW w:w="642" w:type="dxa"/>
+          </w:tcPr>
+          <w:p>
+            <w:pPr>
+              <w:rPr>
+                <w:rFonts w:cstheme="minorHAnsi"/>
+                <w:sz w:val="18"/>
+                <w:szCs w:val="18"/>
+              </w:rPr>
+            </w:pPr>
+            <w:r>
+              <w:rPr>
+                <w:rFonts w:cstheme="minorHAnsi"/>
+                <w:sz w:val="18"/>
+                <w:szCs w:val="18"/>
+              </w:rPr>
+              <w:t>Benjamin</w:t>
+            </w:r>
+          </w:p>
+        </w:tc>
+        <w:tc>
+          <w:tcPr>
+            <w:tcW w:w="642" w:type="dxa"/>
+          </w:tcPr>
+          <w:p>
+            <w:pPr>
+              <w:rPr>
+                <w:rFonts w:cstheme="minorHAnsi"/>
+                <w:sz w:val="18"/>
+                <w:szCs w:val="18"/>
+              </w:rPr>
+            </w:pPr>
+            <w:r>
+              <w:rPr>
+                <w:rFonts w:cstheme="minorHAnsi"/>
+                <w:sz w:val="18"/>
+                <w:szCs w:val="18"/>
+              </w:rPr>
+              <w:t>William</w:t>
             </w:r>
           </w:p>
         </w:tc>
@@ -5076,7 +5138,7 @@
         </w:tc>
         <w:tc>
           <w:tcPr>
-            <w:tcW w:w="1963" w:type="dxa"/>
+            <w:tcW w:w="848" w:type="dxa"/>
           </w:tcPr>
           <w:p>
             <w:pPr>
@@ -5118,8 +5180,22 @@
                 <w:sz w:val="18"/>
                 <w:szCs w:val="18"/>
               </w:rPr>
-              <w:t>n</w:t>
-            </w:r>
+              <w:t>null</w:t>
+            </w:r>
+          </w:p>
+        </w:tc>
+        <w:tc>
+          <w:tcPr>
+            <w:tcW w:w="1354" w:type="dxa"/>
+          </w:tcPr>
+          <w:p>
+            <w:pPr>
+              <w:rPr>
+                <w:rFonts w:cstheme="minorHAnsi"/>
+                <w:sz w:val="18"/>
+                <w:szCs w:val="18"/>
+              </w:rPr>
+            </w:pPr>
             <w:r>
               <w:rPr>
                 <w:rFonts w:ascii="Calibri" w:hAnsi="Calibri" w:cs="Calibri"/>
@@ -5127,13 +5203,13 @@
                 <w:sz w:val="18"/>
                 <w:szCs w:val="18"/>
               </w:rPr>
-              <w:t>ull</w:t>
-            </w:r>
-          </w:p>
-        </w:tc>
-        <w:tc>
-          <w:tcPr>
-            <w:tcW w:w="1354" w:type="dxa"/>
+              <w:t>0.111111111</w:t>
+            </w:r>
+          </w:p>
+        </w:tc>
+        <w:tc>
+          <w:tcPr>
+            <w:tcW w:w="2012" w:type="dxa"/>
           </w:tcPr>
           <w:p>
             <w:pPr>
@@ -5150,37 +5226,13 @@
                 <w:sz w:val="18"/>
                 <w:szCs w:val="18"/>
               </w:rPr>
-              <w:t>0.111111111</w:t>
-            </w:r>
-          </w:p>
-        </w:tc>
-        <w:tc>
-          <w:tcPr>
-            <w:tcW w:w="1974" w:type="dxa"/>
-            <w:gridSpan w:val="2"/>
-          </w:tcPr>
-          <w:p>
-            <w:pPr>
-              <w:rPr>
-                <w:rFonts w:cstheme="minorHAnsi"/>
-                <w:sz w:val="18"/>
-                <w:szCs w:val="18"/>
-              </w:rPr>
-            </w:pPr>
-            <w:r>
-              <w:rPr>
-                <w:rFonts w:ascii="Calibri" w:hAnsi="Calibri" w:cs="Calibri"/>
-                <w:color w:val="000000"/>
-                <w:sz w:val="18"/>
-                <w:szCs w:val="18"/>
-              </w:rPr>
               <w:t>3.333333333</w:t>
             </w:r>
           </w:p>
         </w:tc>
         <w:tc>
           <w:tcPr>
-            <w:tcW w:w="631" w:type="dxa"/>
+            <w:tcW w:w="642" w:type="dxa"/>
           </w:tcPr>
           <w:p>
             <w:pPr>
@@ -5197,6 +5249,50 @@
                 <w:szCs w:val="18"/>
               </w:rPr>
               <w:t>9</w:t>
+            </w:r>
+          </w:p>
+        </w:tc>
+        <w:tc>
+          <w:tcPr>
+            <w:tcW w:w="642" w:type="dxa"/>
+          </w:tcPr>
+          <w:p>
+            <w:pPr>
+              <w:rPr>
+                <w:rFonts w:cstheme="minorHAnsi"/>
+                <w:sz w:val="18"/>
+                <w:szCs w:val="18"/>
+              </w:rPr>
+            </w:pPr>
+            <w:r>
+              <w:rPr>
+                <w:rFonts w:cstheme="minorHAnsi"/>
+                <w:sz w:val="18"/>
+                <w:szCs w:val="18"/>
+              </w:rPr>
+              <w:t>A</w:t>
+            </w:r>
+          </w:p>
+        </w:tc>
+        <w:tc>
+          <w:tcPr>
+            <w:tcW w:w="642" w:type="dxa"/>
+          </w:tcPr>
+          <w:p>
+            <w:pPr>
+              <w:rPr>
+                <w:rFonts w:cstheme="minorHAnsi"/>
+                <w:sz w:val="18"/>
+                <w:szCs w:val="18"/>
+              </w:rPr>
+            </w:pPr>
+            <w:r>
+              <w:rPr>
+                <w:rFonts w:cstheme="minorHAnsi"/>
+                <w:sz w:val="18"/>
+                <w:szCs w:val="18"/>
+              </w:rPr>
+              <w:t>T</w:t>
             </w:r>
           </w:p>
         </w:tc>
@@ -5252,7 +5348,7 @@
         </w:tc>
         <w:tc>
           <w:tcPr>
-            <w:tcW w:w="1963" w:type="dxa"/>
+            <w:tcW w:w="848" w:type="dxa"/>
           </w:tcPr>
           <w:p>
             <w:pPr>
@@ -5323,8 +5419,7 @@
         </w:tc>
         <w:tc>
           <w:tcPr>
-            <w:tcW w:w="1974" w:type="dxa"/>
-            <w:gridSpan w:val="2"/>
+            <w:tcW w:w="2012" w:type="dxa"/>
           </w:tcPr>
           <w:p>
             <w:pPr>
@@ -5347,7 +5442,7 @@
         </w:tc>
         <w:tc>
           <w:tcPr>
-            <w:tcW w:w="631" w:type="dxa"/>
+            <w:tcW w:w="642" w:type="dxa"/>
           </w:tcPr>
           <w:p>
             <w:pPr>
@@ -5364,6 +5459,50 @@
                 <w:szCs w:val="18"/>
               </w:rPr>
               <w:t>23</w:t>
+            </w:r>
+          </w:p>
+        </w:tc>
+        <w:tc>
+          <w:tcPr>
+            <w:tcW w:w="642" w:type="dxa"/>
+          </w:tcPr>
+          <w:p>
+            <w:pPr>
+              <w:rPr>
+                <w:rFonts w:cstheme="minorHAnsi"/>
+                <w:sz w:val="18"/>
+                <w:szCs w:val="18"/>
+              </w:rPr>
+            </w:pPr>
+            <w:r>
+              <w:rPr>
+                <w:rFonts w:cstheme="minorHAnsi"/>
+                <w:sz w:val="18"/>
+                <w:szCs w:val="18"/>
+              </w:rPr>
+              <w:t>Ali</w:t>
+            </w:r>
+          </w:p>
+        </w:tc>
+        <w:tc>
+          <w:tcPr>
+            <w:tcW w:w="642" w:type="dxa"/>
+          </w:tcPr>
+          <w:p>
+            <w:pPr>
+              <w:rPr>
+                <w:rFonts w:cstheme="minorHAnsi"/>
+                <w:sz w:val="18"/>
+                <w:szCs w:val="18"/>
+              </w:rPr>
+            </w:pPr>
+            <w:r>
+              <w:rPr>
+                <w:rFonts w:cstheme="minorHAnsi"/>
+                <w:sz w:val="18"/>
+                <w:szCs w:val="18"/>
+              </w:rPr>
+              <w:t>Young</w:t>
             </w:r>
           </w:p>
         </w:tc>
@@ -5419,7 +5558,7 @@
         </w:tc>
         <w:tc>
           <w:tcPr>
-            <w:tcW w:w="1963" w:type="dxa"/>
+            <w:tcW w:w="848" w:type="dxa"/>
           </w:tcPr>
           <w:p>
             <w:pPr>
@@ -5461,8 +5600,22 @@
                 <w:sz w:val="18"/>
                 <w:szCs w:val="18"/>
               </w:rPr>
-              <w:t>n</w:t>
-            </w:r>
+              <w:t>null</w:t>
+            </w:r>
+          </w:p>
+        </w:tc>
+        <w:tc>
+          <w:tcPr>
+            <w:tcW w:w="1354" w:type="dxa"/>
+          </w:tcPr>
+          <w:p>
+            <w:pPr>
+              <w:rPr>
+                <w:rFonts w:cstheme="minorHAnsi"/>
+                <w:sz w:val="18"/>
+                <w:szCs w:val="18"/>
+              </w:rPr>
+            </w:pPr>
             <w:r>
               <w:rPr>
                 <w:rFonts w:ascii="Calibri" w:hAnsi="Calibri" w:cs="Calibri"/>
@@ -5470,13 +5623,13 @@
                 <w:sz w:val="18"/>
                 <w:szCs w:val="18"/>
               </w:rPr>
-              <w:t>ull</w:t>
-            </w:r>
-          </w:p>
-        </w:tc>
-        <w:tc>
-          <w:tcPr>
-            <w:tcW w:w="1354" w:type="dxa"/>
+              <w:t>0.037037037</w:t>
+            </w:r>
+          </w:p>
+        </w:tc>
+        <w:tc>
+          <w:tcPr>
+            <w:tcW w:w="2012" w:type="dxa"/>
           </w:tcPr>
           <w:p>
             <w:pPr>
@@ -5493,37 +5646,13 @@
                 <w:sz w:val="18"/>
                 <w:szCs w:val="18"/>
               </w:rPr>
-              <w:t>0.037037037</w:t>
-            </w:r>
-          </w:p>
-        </w:tc>
-        <w:tc>
-          <w:tcPr>
-            <w:tcW w:w="1974" w:type="dxa"/>
-            <w:gridSpan w:val="2"/>
-          </w:tcPr>
-          <w:p>
-            <w:pPr>
-              <w:rPr>
-                <w:rFonts w:cstheme="minorHAnsi"/>
-                <w:sz w:val="18"/>
-                <w:szCs w:val="18"/>
-              </w:rPr>
-            </w:pPr>
-            <w:r>
-              <w:rPr>
-                <w:rFonts w:ascii="Calibri" w:hAnsi="Calibri" w:cs="Calibri"/>
-                <w:color w:val="000000"/>
-                <w:sz w:val="18"/>
-                <w:szCs w:val="18"/>
-              </w:rPr>
               <w:t>1.111111111</w:t>
             </w:r>
           </w:p>
         </w:tc>
         <w:tc>
           <w:tcPr>
-            <w:tcW w:w="631" w:type="dxa"/>
+            <w:tcW w:w="642" w:type="dxa"/>
           </w:tcPr>
           <w:p>
             <w:pPr>
@@ -5540,6 +5669,50 @@
                 <w:szCs w:val="18"/>
               </w:rPr>
               <w:t>27</w:t>
+            </w:r>
+          </w:p>
+        </w:tc>
+        <w:tc>
+          <w:tcPr>
+            <w:tcW w:w="642" w:type="dxa"/>
+          </w:tcPr>
+          <w:p>
+            <w:pPr>
+              <w:rPr>
+                <w:rFonts w:cstheme="minorHAnsi"/>
+                <w:sz w:val="18"/>
+                <w:szCs w:val="18"/>
+              </w:rPr>
+            </w:pPr>
+            <w:r>
+              <w:rPr>
+                <w:rFonts w:cstheme="minorHAnsi"/>
+                <w:sz w:val="18"/>
+                <w:szCs w:val="18"/>
+              </w:rPr>
+              <w:t>1985-12-10</w:t>
+            </w:r>
+          </w:p>
+        </w:tc>
+        <w:tc>
+          <w:tcPr>
+            <w:tcW w:w="642" w:type="dxa"/>
+          </w:tcPr>
+          <w:p>
+            <w:pPr>
+              <w:rPr>
+                <w:rFonts w:cstheme="minorHAnsi"/>
+                <w:sz w:val="18"/>
+                <w:szCs w:val="18"/>
+              </w:rPr>
+            </w:pPr>
+            <w:r>
+              <w:rPr>
+                <w:rFonts w:cstheme="minorHAnsi"/>
+                <w:sz w:val="18"/>
+                <w:szCs w:val="18"/>
+              </w:rPr>
+              <w:t>1995-11-05</w:t>
             </w:r>
           </w:p>
         </w:tc>
@@ -5595,7 +5768,7 @@
         </w:tc>
         <w:tc>
           <w:tcPr>
-            <w:tcW w:w="1963" w:type="dxa"/>
+            <w:tcW w:w="848" w:type="dxa"/>
           </w:tcPr>
           <w:p>
             <w:pPr>
@@ -5637,8 +5810,22 @@
                 <w:sz w:val="18"/>
                 <w:szCs w:val="18"/>
               </w:rPr>
-              <w:t>n</w:t>
-            </w:r>
+              <w:t>null</w:t>
+            </w:r>
+          </w:p>
+        </w:tc>
+        <w:tc>
+          <w:tcPr>
+            <w:tcW w:w="1354" w:type="dxa"/>
+          </w:tcPr>
+          <w:p>
+            <w:pPr>
+              <w:rPr>
+                <w:rFonts w:cstheme="minorHAnsi"/>
+                <w:sz w:val="18"/>
+                <w:szCs w:val="18"/>
+              </w:rPr>
+            </w:pPr>
             <w:r>
               <w:rPr>
                 <w:rFonts w:ascii="Calibri" w:hAnsi="Calibri" w:cs="Calibri"/>
@@ -5646,13 +5833,13 @@
                 <w:sz w:val="18"/>
                 <w:szCs w:val="18"/>
               </w:rPr>
-              <w:t>ull</w:t>
-            </w:r>
-          </w:p>
-        </w:tc>
-        <w:tc>
-          <w:tcPr>
-            <w:tcW w:w="1354" w:type="dxa"/>
+              <w:t>0.045454545</w:t>
+            </w:r>
+          </w:p>
+        </w:tc>
+        <w:tc>
+          <w:tcPr>
+            <w:tcW w:w="2012" w:type="dxa"/>
           </w:tcPr>
           <w:p>
             <w:pPr>
@@ -5669,37 +5856,13 @@
                 <w:sz w:val="18"/>
                 <w:szCs w:val="18"/>
               </w:rPr>
-              <w:t>0.045454545</w:t>
-            </w:r>
-          </w:p>
-        </w:tc>
-        <w:tc>
-          <w:tcPr>
-            <w:tcW w:w="1974" w:type="dxa"/>
-            <w:gridSpan w:val="2"/>
-          </w:tcPr>
-          <w:p>
-            <w:pPr>
-              <w:rPr>
-                <w:rFonts w:cstheme="minorHAnsi"/>
-                <w:sz w:val="18"/>
-                <w:szCs w:val="18"/>
-              </w:rPr>
-            </w:pPr>
-            <w:r>
-              <w:rPr>
-                <w:rFonts w:ascii="Calibri" w:hAnsi="Calibri" w:cs="Calibri"/>
-                <w:color w:val="000000"/>
-                <w:sz w:val="18"/>
-                <w:szCs w:val="18"/>
-              </w:rPr>
               <w:t>1.363636364</w:t>
             </w:r>
           </w:p>
         </w:tc>
         <w:tc>
           <w:tcPr>
-            <w:tcW w:w="631" w:type="dxa"/>
+            <w:tcW w:w="642" w:type="dxa"/>
           </w:tcPr>
           <w:p>
             <w:pPr>
@@ -5716,6 +5879,50 @@
                 <w:szCs w:val="18"/>
               </w:rPr>
               <w:t>22</w:t>
+            </w:r>
+          </w:p>
+        </w:tc>
+        <w:tc>
+          <w:tcPr>
+            <w:tcW w:w="642" w:type="dxa"/>
+          </w:tcPr>
+          <w:p>
+            <w:pPr>
+              <w:rPr>
+                <w:rFonts w:cstheme="minorHAnsi"/>
+                <w:sz w:val="18"/>
+                <w:szCs w:val="18"/>
+              </w:rPr>
+            </w:pPr>
+            <w:r>
+              <w:rPr>
+                <w:rFonts w:cstheme="minorHAnsi"/>
+                <w:sz w:val="18"/>
+                <w:szCs w:val="18"/>
+              </w:rPr>
+              <w:t>123 Birch St</w:t>
+            </w:r>
+          </w:p>
+        </w:tc>
+        <w:tc>
+          <w:tcPr>
+            <w:tcW w:w="642" w:type="dxa"/>
+          </w:tcPr>
+          <w:p>
+            <w:pPr>
+              <w:rPr>
+                <w:rFonts w:cstheme="minorHAnsi"/>
+                <w:sz w:val="18"/>
+                <w:szCs w:val="18"/>
+              </w:rPr>
+            </w:pPr>
+            <w:r>
+              <w:rPr>
+                <w:rFonts w:cstheme="minorHAnsi"/>
+                <w:sz w:val="18"/>
+                <w:szCs w:val="18"/>
+              </w:rPr>
+              <w:t>890 Pine St</w:t>
             </w:r>
           </w:p>
         </w:tc>
@@ -5771,7 +5978,7 @@
         </w:tc>
         <w:tc>
           <w:tcPr>
-            <w:tcW w:w="1963" w:type="dxa"/>
+            <w:tcW w:w="848" w:type="dxa"/>
           </w:tcPr>
           <w:p>
             <w:pPr>
@@ -5842,8 +6049,7 @@
         </w:tc>
         <w:tc>
           <w:tcPr>
-            <w:tcW w:w="1974" w:type="dxa"/>
-            <w:gridSpan w:val="2"/>
+            <w:tcW w:w="2012" w:type="dxa"/>
           </w:tcPr>
           <w:p>
             <w:pPr>
@@ -5866,7 +6072,7 @@
         </w:tc>
         <w:tc>
           <w:tcPr>
-            <w:tcW w:w="631" w:type="dxa"/>
+            <w:tcW w:w="642" w:type="dxa"/>
           </w:tcPr>
           <w:p>
             <w:pPr>
@@ -5883,6 +6089,50 @@
                 <w:szCs w:val="18"/>
               </w:rPr>
               <w:t>2</w:t>
+            </w:r>
+          </w:p>
+        </w:tc>
+        <w:tc>
+          <w:tcPr>
+            <w:tcW w:w="642" w:type="dxa"/>
+          </w:tcPr>
+          <w:p>
+            <w:pPr>
+              <w:rPr>
+                <w:rFonts w:cstheme="minorHAnsi"/>
+                <w:sz w:val="18"/>
+                <w:szCs w:val="18"/>
+              </w:rPr>
+            </w:pPr>
+            <w:r>
+              <w:rPr>
+                <w:rFonts w:cstheme="minorHAnsi"/>
+                <w:sz w:val="18"/>
+                <w:szCs w:val="18"/>
+              </w:rPr>
+              <w:t>Female</w:t>
+            </w:r>
+          </w:p>
+        </w:tc>
+        <w:tc>
+          <w:tcPr>
+            <w:tcW w:w="642" w:type="dxa"/>
+          </w:tcPr>
+          <w:p>
+            <w:pPr>
+              <w:rPr>
+                <w:rFonts w:cstheme="minorHAnsi"/>
+                <w:sz w:val="18"/>
+                <w:szCs w:val="18"/>
+              </w:rPr>
+            </w:pPr>
+            <w:r>
+              <w:rPr>
+                <w:rFonts w:cstheme="minorHAnsi"/>
+                <w:sz w:val="18"/>
+                <w:szCs w:val="18"/>
+              </w:rPr>
+              <w:t>Male</w:t>
             </w:r>
           </w:p>
         </w:tc>
@@ -5938,7 +6188,7 @@
         </w:tc>
         <w:tc>
           <w:tcPr>
-            <w:tcW w:w="1963" w:type="dxa"/>
+            <w:tcW w:w="848" w:type="dxa"/>
           </w:tcPr>
           <w:p>
             <w:pPr>
@@ -6009,8 +6259,7 @@
         </w:tc>
         <w:tc>
           <w:tcPr>
-            <w:tcW w:w="1974" w:type="dxa"/>
-            <w:gridSpan w:val="2"/>
+            <w:tcW w:w="2012" w:type="dxa"/>
           </w:tcPr>
           <w:p>
             <w:pPr>
@@ -6033,7 +6282,7 @@
         </w:tc>
         <w:tc>
           <w:tcPr>
-            <w:tcW w:w="631" w:type="dxa"/>
+            <w:tcW w:w="642" w:type="dxa"/>
           </w:tcPr>
           <w:p>
             <w:pPr>
@@ -6050,6 +6299,50 @@
                 <w:szCs w:val="18"/>
               </w:rPr>
               <w:t>15</w:t>
+            </w:r>
+          </w:p>
+        </w:tc>
+        <w:tc>
+          <w:tcPr>
+            <w:tcW w:w="642" w:type="dxa"/>
+          </w:tcPr>
+          <w:p>
+            <w:pPr>
+              <w:rPr>
+                <w:rFonts w:cstheme="minorHAnsi"/>
+                <w:sz w:val="18"/>
+                <w:szCs w:val="18"/>
+              </w:rPr>
+            </w:pPr>
+            <w:r>
+              <w:rPr>
+                <w:rFonts w:cstheme="minorHAnsi"/>
+                <w:sz w:val="18"/>
+                <w:szCs w:val="18"/>
+              </w:rPr>
+              <w:t>555-123-4567</w:t>
+            </w:r>
+          </w:p>
+        </w:tc>
+        <w:tc>
+          <w:tcPr>
+            <w:tcW w:w="642" w:type="dxa"/>
+          </w:tcPr>
+          <w:p>
+            <w:pPr>
+              <w:rPr>
+                <w:rFonts w:cstheme="minorHAnsi"/>
+                <w:sz w:val="18"/>
+                <w:szCs w:val="18"/>
+              </w:rPr>
+            </w:pPr>
+            <w:r>
+              <w:rPr>
+                <w:rFonts w:cstheme="minorHAnsi"/>
+                <w:sz w:val="18"/>
+                <w:szCs w:val="18"/>
+              </w:rPr>
+              <w:t>555-987-9012</w:t>
             </w:r>
           </w:p>
         </w:tc>
@@ -6105,7 +6398,7 @@
         </w:tc>
         <w:tc>
           <w:tcPr>
-            <w:tcW w:w="1963" w:type="dxa"/>
+            <w:tcW w:w="848" w:type="dxa"/>
           </w:tcPr>
           <w:p>
             <w:pPr>
@@ -6147,8 +6440,22 @@
                 <w:sz w:val="18"/>
                 <w:szCs w:val="18"/>
               </w:rPr>
-              <w:t>n</w:t>
-            </w:r>
+              <w:t>null</w:t>
+            </w:r>
+          </w:p>
+        </w:tc>
+        <w:tc>
+          <w:tcPr>
+            <w:tcW w:w="1354" w:type="dxa"/>
+          </w:tcPr>
+          <w:p>
+            <w:pPr>
+              <w:rPr>
+                <w:rFonts w:cstheme="minorHAnsi"/>
+                <w:sz w:val="18"/>
+                <w:szCs w:val="18"/>
+              </w:rPr>
+            </w:pPr>
             <w:r>
               <w:rPr>
                 <w:rFonts w:ascii="Calibri" w:hAnsi="Calibri" w:cs="Calibri"/>
@@ -6156,13 +6463,13 @@
                 <w:sz w:val="18"/>
                 <w:szCs w:val="18"/>
               </w:rPr>
-              <w:t>ull</w:t>
-            </w:r>
-          </w:p>
-        </w:tc>
-        <w:tc>
-          <w:tcPr>
-            <w:tcW w:w="1354" w:type="dxa"/>
+              <w:t>0.037037037</w:t>
+            </w:r>
+          </w:p>
+        </w:tc>
+        <w:tc>
+          <w:tcPr>
+            <w:tcW w:w="2012" w:type="dxa"/>
           </w:tcPr>
           <w:p>
             <w:pPr>
@@ -6179,37 +6486,13 @@
                 <w:sz w:val="18"/>
                 <w:szCs w:val="18"/>
               </w:rPr>
-              <w:t>0.037037037</w:t>
-            </w:r>
-          </w:p>
-        </w:tc>
-        <w:tc>
-          <w:tcPr>
-            <w:tcW w:w="1974" w:type="dxa"/>
-            <w:gridSpan w:val="2"/>
-          </w:tcPr>
-          <w:p>
-            <w:pPr>
-              <w:rPr>
-                <w:rFonts w:cstheme="minorHAnsi"/>
-                <w:sz w:val="18"/>
-                <w:szCs w:val="18"/>
-              </w:rPr>
-            </w:pPr>
-            <w:r>
-              <w:rPr>
-                <w:rFonts w:ascii="Calibri" w:hAnsi="Calibri" w:cs="Calibri"/>
-                <w:color w:val="000000"/>
-                <w:sz w:val="18"/>
-                <w:szCs w:val="18"/>
-              </w:rPr>
               <w:t>1.111111111</w:t>
             </w:r>
           </w:p>
         </w:tc>
         <w:tc>
           <w:tcPr>
-            <w:tcW w:w="631" w:type="dxa"/>
+            <w:tcW w:w="642" w:type="dxa"/>
           </w:tcPr>
           <w:p>
             <w:pPr>
@@ -6226,6 +6509,50 @@
                 <w:szCs w:val="18"/>
               </w:rPr>
               <w:t>27</w:t>
+            </w:r>
+          </w:p>
+        </w:tc>
+        <w:tc>
+          <w:tcPr>
+            <w:tcW w:w="642" w:type="dxa"/>
+          </w:tcPr>
+          <w:p>
+            <w:pPr>
+              <w:rPr>
+                <w:rFonts w:cstheme="minorHAnsi"/>
+                <w:sz w:val="18"/>
+                <w:szCs w:val="18"/>
+              </w:rPr>
+            </w:pPr>
+            <w:r>
+              <w:rPr>
+                <w:rFonts w:cstheme="minorHAnsi"/>
+                <w:sz w:val="18"/>
+                <w:szCs w:val="18"/>
+              </w:rPr>
+              <w:t>2015-03-20</w:t>
+            </w:r>
+          </w:p>
+        </w:tc>
+        <w:tc>
+          <w:tcPr>
+            <w:tcW w:w="642" w:type="dxa"/>
+          </w:tcPr>
+          <w:p>
+            <w:pPr>
+              <w:rPr>
+                <w:rFonts w:cstheme="minorHAnsi"/>
+                <w:sz w:val="18"/>
+                <w:szCs w:val="18"/>
+              </w:rPr>
+            </w:pPr>
+            <w:r>
+              <w:rPr>
+                <w:rFonts w:cstheme="minorHAnsi"/>
+                <w:sz w:val="18"/>
+                <w:szCs w:val="18"/>
+              </w:rPr>
+              <w:t>2022-04-06</w:t>
             </w:r>
           </w:p>
         </w:tc>
@@ -6281,7 +6608,7 @@
         </w:tc>
         <w:tc>
           <w:tcPr>
-            <w:tcW w:w="1963" w:type="dxa"/>
+            <w:tcW w:w="848" w:type="dxa"/>
           </w:tcPr>
           <w:p>
             <w:pPr>
@@ -6352,8 +6679,7 @@
         </w:tc>
         <w:tc>
           <w:tcPr>
-            <w:tcW w:w="1974" w:type="dxa"/>
-            <w:gridSpan w:val="2"/>
+            <w:tcW w:w="2012" w:type="dxa"/>
           </w:tcPr>
           <w:p>
             <w:pPr>
@@ -6376,7 +6702,7 @@
         </w:tc>
         <w:tc>
           <w:tcPr>
-            <w:tcW w:w="631" w:type="dxa"/>
+            <w:tcW w:w="642" w:type="dxa"/>
           </w:tcPr>
           <w:p>
             <w:pPr>
@@ -6393,6 +6719,50 @@
                 <w:szCs w:val="18"/>
               </w:rPr>
               <w:t>2</w:t>
+            </w:r>
+          </w:p>
+        </w:tc>
+        <w:tc>
+          <w:tcPr>
+            <w:tcW w:w="642" w:type="dxa"/>
+          </w:tcPr>
+          <w:p>
+            <w:pPr>
+              <w:rPr>
+                <w:rFonts w:cstheme="minorHAnsi"/>
+                <w:sz w:val="18"/>
+                <w:szCs w:val="18"/>
+              </w:rPr>
+            </w:pPr>
+            <w:r>
+              <w:rPr>
+                <w:rFonts w:cstheme="minorHAnsi"/>
+                <w:sz w:val="18"/>
+                <w:szCs w:val="18"/>
+              </w:rPr>
+              <w:t>0</w:t>
+            </w:r>
+          </w:p>
+        </w:tc>
+        <w:tc>
+          <w:tcPr>
+            <w:tcW w:w="642" w:type="dxa"/>
+          </w:tcPr>
+          <w:p>
+            <w:pPr>
+              <w:rPr>
+                <w:rFonts w:cstheme="minorHAnsi"/>
+                <w:sz w:val="18"/>
+                <w:szCs w:val="18"/>
+              </w:rPr>
+            </w:pPr>
+            <w:r>
+              <w:rPr>
+                <w:rFonts w:cstheme="minorHAnsi"/>
+                <w:sz w:val="18"/>
+                <w:szCs w:val="18"/>
+              </w:rPr>
+              <w:t>1</w:t>
             </w:r>
           </w:p>
         </w:tc>
@@ -6448,7 +6818,7 @@
         </w:tc>
         <w:tc>
           <w:tcPr>
-            <w:tcW w:w="1963" w:type="dxa"/>
+            <w:tcW w:w="848" w:type="dxa"/>
           </w:tcPr>
           <w:p>
             <w:pPr>
@@ -6519,8 +6889,7 @@
         </w:tc>
         <w:tc>
           <w:tcPr>
-            <w:tcW w:w="1974" w:type="dxa"/>
-            <w:gridSpan w:val="2"/>
+            <w:tcW w:w="2012" w:type="dxa"/>
           </w:tcPr>
           <w:p>
             <w:pPr>
@@ -6543,7 +6912,7 @@
         </w:tc>
         <w:tc>
           <w:tcPr>
-            <w:tcW w:w="631" w:type="dxa"/>
+            <w:tcW w:w="642" w:type="dxa"/>
           </w:tcPr>
           <w:p>
             <w:pPr>
@@ -6560,6 +6929,50 @@
                 <w:szCs w:val="18"/>
               </w:rPr>
               <w:t>3</w:t>
+            </w:r>
+          </w:p>
+        </w:tc>
+        <w:tc>
+          <w:tcPr>
+            <w:tcW w:w="642" w:type="dxa"/>
+          </w:tcPr>
+          <w:p>
+            <w:pPr>
+              <w:rPr>
+                <w:rFonts w:cstheme="minorHAnsi"/>
+                <w:sz w:val="18"/>
+                <w:szCs w:val="18"/>
+              </w:rPr>
+            </w:pPr>
+            <w:r>
+              <w:rPr>
+                <w:rFonts w:cstheme="minorHAnsi"/>
+                <w:sz w:val="18"/>
+                <w:szCs w:val="18"/>
+              </w:rPr>
+              <w:t>1234</w:t>
+            </w:r>
+          </w:p>
+        </w:tc>
+        <w:tc>
+          <w:tcPr>
+            <w:tcW w:w="642" w:type="dxa"/>
+          </w:tcPr>
+          <w:p>
+            <w:pPr>
+              <w:rPr>
+                <w:rFonts w:cstheme="minorHAnsi"/>
+                <w:sz w:val="18"/>
+                <w:szCs w:val="18"/>
+              </w:rPr>
+            </w:pPr>
+            <w:r>
+              <w:rPr>
+                <w:rFonts w:cstheme="minorHAnsi"/>
+                <w:sz w:val="18"/>
+                <w:szCs w:val="18"/>
+              </w:rPr>
+              <w:t>6789</w:t>
             </w:r>
           </w:p>
         </w:tc>
@@ -9567,19 +9980,11 @@
         </w:rPr>
         <w:t>*</w:t>
       </w:r>
-      <w:proofErr w:type="gramStart"/>
-      <w:r>
-        <w:rPr>
-          <w:rFonts w:cstheme="minorHAnsi"/>
-        </w:rPr>
-        <w:t>btree</w:t>
-      </w:r>
-      <w:proofErr w:type="gramEnd"/>
-      <w:r>
-        <w:rPr>
-          <w:rFonts w:cstheme="minorHAnsi"/>
-        </w:rPr>
-        <w:t xml:space="preserve"> represents a B+Tree </w:t>
+      <w:r>
+        <w:rPr>
+          <w:rFonts w:cstheme="minorHAnsi"/>
+        </w:rPr>
+        <w:t xml:space="preserve">btree represents a B+Tree </w:t>
       </w:r>
       <w:r>
         <w:rPr>
@@ -11739,14 +12144,12 @@
         </w:rPr>
         <w:t xml:space="preserve"> </w:t>
       </w:r>
-      <w:proofErr w:type="gramStart"/>
       <w:r>
         <w:rPr>
           <w:rFonts w:cstheme="minorHAnsi"/>
         </w:rPr>
         <w:t>NDV(</w:t>
       </w:r>
-      <w:proofErr w:type="gramEnd"/>
       <w:r>
         <w:rPr>
           <w:rFonts w:cstheme="minorHAnsi"/>

</xml_diff>